<commit_message>
plot and timer function added
</commit_message>
<xml_diff>
--- a/hw1/document.docx
+++ b/hw1/document.docx
@@ -9,7 +9,7 @@
         <w:jc w:val="center"/>
         <w:rPr>
           <w:rFonts w:asciiTheme="majorBidi" w:hAnsiTheme="majorBidi" w:cstheme="majorBidi"/>
-          <w:color w:val="00B0F0"/>
+          <w:color w:val="000000" w:themeColor="text1"/>
           <w:sz w:val="32"/>
           <w:szCs w:val="32"/>
         </w:rPr>
@@ -17,12 +17,23 @@
       <w:r>
         <w:rPr>
           <w:rFonts w:asciiTheme="majorBidi" w:hAnsiTheme="majorBidi" w:cstheme="majorBidi"/>
-          <w:color w:val="00B0F0"/>
+          <w:color w:val="000000" w:themeColor="text1"/>
           <w:sz w:val="32"/>
           <w:szCs w:val="32"/>
         </w:rPr>
         <w:t>SOP optimization with simulate annealing</w:t>
       </w:r>
+    </w:p>
+    <w:p>
+      <w:pPr>
+        <w:spacing w:after="0"/>
+        <w:rPr>
+          <w:rFonts w:asciiTheme="majorBidi" w:hAnsiTheme="majorBidi" w:cstheme="majorBidi"/>
+          <w:color w:val="00B0F0"/>
+          <w:sz w:val="24"/>
+          <w:szCs w:val="24"/>
+        </w:rPr>
+      </w:pPr>
     </w:p>
     <w:p>
       <w:pPr>
@@ -57,7 +68,25 @@
           <w:sz w:val="28"/>
           <w:szCs w:val="28"/>
         </w:rPr>
-        <w:t>Algorithm:</w:t>
+        <w:t xml:space="preserve">Problem </w:t>
+      </w:r>
+      <w:r>
+        <w:rPr>
+          <w:rFonts w:asciiTheme="majorBidi" w:hAnsiTheme="majorBidi" w:cstheme="majorBidi"/>
+          <w:color w:val="0070C0"/>
+          <w:sz w:val="28"/>
+          <w:szCs w:val="28"/>
+        </w:rPr>
+        <w:t>Description</w:t>
+      </w:r>
+      <w:r>
+        <w:rPr>
+          <w:rFonts w:asciiTheme="majorBidi" w:hAnsiTheme="majorBidi" w:cstheme="majorBidi"/>
+          <w:color w:val="0070C0"/>
+          <w:sz w:val="28"/>
+          <w:szCs w:val="28"/>
+        </w:rPr>
+        <w:t>:</w:t>
       </w:r>
     </w:p>
     <w:p>
@@ -73,7 +102,6 @@
     </w:p>
     <w:p>
       <w:pPr>
-        <w:spacing w:after="0"/>
         <w:ind w:left="360"/>
         <w:rPr>
           <w:rFonts w:asciiTheme="majorBidi" w:hAnsiTheme="majorBidi" w:cstheme="majorBidi"/>
@@ -87,747 +115,12 @@
           <w:sz w:val="24"/>
           <w:szCs w:val="24"/>
         </w:rPr>
-        <w:t>For calculate matrix inversion we use LUP decomposition method which describe as bellow:</w:t>
+        <w:t>The Sequential Ordering Problem (SOP) with precedence constraints consists of finding a minimum weight Hamiltonian path on a directed graph with weights on the arcs and on the nodes, subject to precedence constraints among nodes.</w:t>
       </w:r>
     </w:p>
     <w:p>
       <w:pPr>
         <w:ind w:left="360"/>
-        <w:rPr>
-          <w:rFonts w:asciiTheme="majorBidi" w:hAnsiTheme="majorBidi" w:cstheme="majorBidi"/>
-          <w:sz w:val="24"/>
-          <w:szCs w:val="24"/>
-        </w:rPr>
-      </w:pPr>
-      <w:r>
-        <w:rPr>
-          <w:rFonts w:asciiTheme="majorBidi" w:hAnsiTheme="majorBidi" w:cstheme="majorBidi"/>
-          <w:sz w:val="24"/>
-          <w:szCs w:val="24"/>
-        </w:rPr>
-        <w:t>For given matrix A</w:t>
-      </w:r>
-      <w:r>
-        <w:rPr>
-          <w:rFonts w:asciiTheme="majorBidi" w:hAnsiTheme="majorBidi" w:cstheme="majorBidi"/>
-          <w:sz w:val="24"/>
-          <w:szCs w:val="24"/>
-        </w:rPr>
-        <w:t>:</w:t>
-      </w:r>
-    </w:p>
-    <w:p>
-      <w:pPr>
-        <w:ind w:left="360"/>
-        <w:rPr>
-          <w:rFonts w:asciiTheme="majorBidi" w:hAnsiTheme="majorBidi" w:cstheme="majorBidi"/>
-          <w:sz w:val="24"/>
-          <w:szCs w:val="24"/>
-        </w:rPr>
-      </w:pPr>
-      <w:r>
-        <w:rPr>
-          <w:rFonts w:asciiTheme="majorBidi" w:hAnsiTheme="majorBidi" w:cstheme="majorBidi"/>
-          <w:sz w:val="24"/>
-          <w:szCs w:val="24"/>
-        </w:rPr>
-        <w:t>LU factorization with partial pivoting</w:t>
-      </w:r>
-      <w:r>
-        <w:rPr>
-          <w:rFonts w:asciiTheme="majorBidi" w:hAnsiTheme="majorBidi" w:cstheme="majorBidi"/>
-          <w:sz w:val="24"/>
-          <w:szCs w:val="24"/>
-        </w:rPr>
-        <w:t xml:space="preserve"> as</w:t>
-      </w:r>
-      <w:r>
-        <w:rPr>
-          <w:rFonts w:asciiTheme="majorBidi" w:hAnsiTheme="majorBidi" w:cstheme="majorBidi"/>
-          <w:sz w:val="24"/>
-          <w:szCs w:val="24"/>
-        </w:rPr>
-        <w:t>:</w:t>
-      </w:r>
-    </w:p>
-    <w:p>
-      <w:pPr>
-        <w:ind w:left="360"/>
-        <w:rPr>
-          <w:rFonts w:asciiTheme="majorBidi" w:hAnsiTheme="majorBidi" w:cstheme="majorBidi"/>
-          <w:b/>
-          <w:bCs/>
-          <w:i/>
-          <w:iCs/>
-          <w:sz w:val="24"/>
-          <w:szCs w:val="24"/>
-        </w:rPr>
-      </w:pPr>
-      <w:r>
-        <w:rPr>
-          <w:rFonts w:asciiTheme="majorBidi" w:hAnsiTheme="majorBidi" w:cstheme="majorBidi"/>
-          <w:b/>
-          <w:bCs/>
-          <w:i/>
-          <w:iCs/>
-          <w:sz w:val="24"/>
-          <w:szCs w:val="24"/>
-        </w:rPr>
-        <w:t>PA = LU</w:t>
-      </w:r>
-    </w:p>
-    <w:p>
-      <w:pPr>
-        <w:ind w:left="1080"/>
-        <w:rPr>
-          <w:rFonts w:asciiTheme="majorBidi" w:hAnsiTheme="majorBidi" w:cstheme="majorBidi"/>
-          <w:sz w:val="24"/>
-          <w:szCs w:val="24"/>
-        </w:rPr>
-      </w:pPr>
-      <w:r>
-        <w:rPr>
-          <w:rFonts w:asciiTheme="majorBidi" w:hAnsiTheme="majorBidi" w:cstheme="majorBidi"/>
-          <w:b/>
-          <w:bCs/>
-          <w:i/>
-          <w:iCs/>
-          <w:sz w:val="24"/>
-          <w:szCs w:val="24"/>
-        </w:rPr>
-        <w:t>L</w:t>
-      </w:r>
-      <w:r>
-        <w:rPr>
-          <w:rFonts w:asciiTheme="majorBidi" w:hAnsiTheme="majorBidi" w:cstheme="majorBidi"/>
-          <w:sz w:val="24"/>
-          <w:szCs w:val="24"/>
-        </w:rPr>
-        <w:t> and </w:t>
-      </w:r>
-      <w:r>
-        <w:rPr>
-          <w:rFonts w:asciiTheme="majorBidi" w:hAnsiTheme="majorBidi" w:cstheme="majorBidi"/>
-          <w:b/>
-          <w:bCs/>
-          <w:i/>
-          <w:iCs/>
-          <w:sz w:val="24"/>
-          <w:szCs w:val="24"/>
-        </w:rPr>
-        <w:t>U</w:t>
-      </w:r>
-      <w:r>
-        <w:rPr>
-          <w:rFonts w:asciiTheme="majorBidi" w:hAnsiTheme="majorBidi" w:cstheme="majorBidi"/>
-          <w:sz w:val="24"/>
-          <w:szCs w:val="24"/>
-        </w:rPr>
-        <w:t xml:space="preserve"> are lower and upper triangular </w:t>
-      </w:r>
-      <w:r>
-        <w:rPr>
-          <w:rFonts w:asciiTheme="majorBidi" w:hAnsiTheme="majorBidi" w:cstheme="majorBidi"/>
-          <w:sz w:val="24"/>
-          <w:szCs w:val="24"/>
-        </w:rPr>
-        <w:t>matrices.</w:t>
-      </w:r>
-      <w:r>
-        <w:rPr>
-          <w:rFonts w:asciiTheme="majorBidi" w:hAnsiTheme="majorBidi" w:cstheme="majorBidi"/>
-          <w:sz w:val="24"/>
-          <w:szCs w:val="24"/>
-        </w:rPr>
-        <w:t xml:space="preserve"> </w:t>
-      </w:r>
-      <w:r>
-        <w:rPr>
-          <w:rFonts w:asciiTheme="majorBidi" w:hAnsiTheme="majorBidi" w:cstheme="majorBidi"/>
-          <w:sz w:val="24"/>
-          <w:szCs w:val="24"/>
-        </w:rPr>
-        <w:t>unique</w:t>
-      </w:r>
-      <w:r>
-        <w:rPr>
-          <w:rFonts w:asciiTheme="majorBidi" w:hAnsiTheme="majorBidi" w:cstheme="majorBidi"/>
-          <w:sz w:val="24"/>
-          <w:szCs w:val="24"/>
-        </w:rPr>
-        <w:t xml:space="preserve"> factorization for matrix </w:t>
-      </w:r>
-      <w:r>
-        <w:rPr>
-          <w:rFonts w:asciiTheme="majorBidi" w:hAnsiTheme="majorBidi" w:cstheme="majorBidi"/>
-          <w:b/>
-          <w:bCs/>
-          <w:i/>
-          <w:iCs/>
-          <w:sz w:val="24"/>
-          <w:szCs w:val="24"/>
-        </w:rPr>
-        <w:t>A</w:t>
-      </w:r>
-    </w:p>
-    <w:p>
-      <w:pPr>
-        <w:ind w:left="360" w:firstLine="720"/>
-        <w:rPr>
-          <w:rFonts w:asciiTheme="majorBidi" w:hAnsiTheme="majorBidi" w:cstheme="majorBidi"/>
-          <w:sz w:val="24"/>
-          <w:szCs w:val="24"/>
-        </w:rPr>
-      </w:pPr>
-      <w:r>
-        <w:rPr>
-          <w:rFonts w:asciiTheme="majorBidi" w:hAnsiTheme="majorBidi" w:cstheme="majorBidi"/>
-          <w:sz w:val="24"/>
-          <w:szCs w:val="24"/>
-        </w:rPr>
-        <w:t xml:space="preserve"> require the lower triangular matrix </w:t>
-      </w:r>
-      <w:r>
-        <w:rPr>
-          <w:rFonts w:asciiTheme="majorBidi" w:hAnsiTheme="majorBidi" w:cstheme="majorBidi"/>
-          <w:i/>
-          <w:iCs/>
-          <w:sz w:val="24"/>
-          <w:szCs w:val="24"/>
-        </w:rPr>
-        <w:t>L</w:t>
-      </w:r>
-      <w:r>
-        <w:rPr>
-          <w:rFonts w:asciiTheme="majorBidi" w:hAnsiTheme="majorBidi" w:cstheme="majorBidi"/>
-          <w:sz w:val="24"/>
-          <w:szCs w:val="24"/>
-        </w:rPr>
-        <w:t> to be a unit triangular matrix</w:t>
-      </w:r>
-      <w:r>
-        <w:rPr>
-          <w:rFonts w:asciiTheme="majorBidi" w:hAnsiTheme="majorBidi" w:cstheme="majorBidi"/>
-          <w:sz w:val="24"/>
-          <w:szCs w:val="24"/>
-        </w:rPr>
-        <w:t>.</w:t>
-      </w:r>
-    </w:p>
-    <w:p>
-      <w:pPr>
-        <w:ind w:left="1080"/>
-        <w:rPr>
-          <w:rFonts w:asciiTheme="majorBidi" w:hAnsiTheme="majorBidi" w:cstheme="majorBidi"/>
-          <w:sz w:val="24"/>
-          <w:szCs w:val="24"/>
-        </w:rPr>
-      </w:pPr>
-      <w:r>
-        <w:rPr>
-          <w:rFonts w:asciiTheme="majorBidi" w:hAnsiTheme="majorBidi" w:cstheme="majorBidi"/>
-          <w:b/>
-          <w:bCs/>
-          <w:i/>
-          <w:iCs/>
-          <w:sz w:val="24"/>
-          <w:szCs w:val="24"/>
-        </w:rPr>
-        <w:t>P</w:t>
-      </w:r>
-      <w:r>
-        <w:rPr>
-          <w:rFonts w:asciiTheme="majorBidi" w:hAnsiTheme="majorBidi" w:cstheme="majorBidi"/>
-          <w:sz w:val="24"/>
-          <w:szCs w:val="24"/>
-        </w:rPr>
-        <w:t xml:space="preserve"> is a permutation matrix</w:t>
-      </w:r>
-      <w:r>
-        <w:rPr>
-          <w:rFonts w:asciiTheme="majorBidi" w:hAnsiTheme="majorBidi" w:cstheme="majorBidi"/>
-          <w:sz w:val="24"/>
-          <w:szCs w:val="24"/>
-        </w:rPr>
-        <w:t xml:space="preserve"> which </w:t>
-      </w:r>
-      <w:r>
-        <w:rPr>
-          <w:rFonts w:asciiTheme="majorBidi" w:hAnsiTheme="majorBidi" w:cstheme="majorBidi"/>
-          <w:sz w:val="24"/>
-          <w:szCs w:val="24"/>
-        </w:rPr>
-        <w:t xml:space="preserve">reorders the rows of </w:t>
-      </w:r>
-      <w:r>
-        <w:rPr>
-          <w:rFonts w:asciiTheme="majorBidi" w:hAnsiTheme="majorBidi" w:cstheme="majorBidi"/>
-          <w:b/>
-          <w:bCs/>
-          <w:i/>
-          <w:iCs/>
-          <w:sz w:val="24"/>
-          <w:szCs w:val="24"/>
-        </w:rPr>
-        <w:t>A</w:t>
-      </w:r>
-      <w:r>
-        <w:rPr>
-          <w:rFonts w:asciiTheme="majorBidi" w:hAnsiTheme="majorBidi" w:cstheme="majorBidi"/>
-          <w:sz w:val="24"/>
-          <w:szCs w:val="24"/>
-        </w:rPr>
-        <w:t>.</w:t>
-      </w:r>
-    </w:p>
-    <w:p>
-      <w:pPr>
-        <w:ind w:left="1080"/>
-        <w:rPr>
-          <w:rFonts w:asciiTheme="majorBidi" w:hAnsiTheme="majorBidi" w:cstheme="majorBidi"/>
-          <w:sz w:val="24"/>
-          <w:szCs w:val="24"/>
-        </w:rPr>
-      </w:pPr>
-    </w:p>
-    <w:p>
-      <w:pPr>
-        <w:ind w:firstLine="360"/>
-        <w:rPr>
-          <w:rFonts w:asciiTheme="majorBidi" w:hAnsiTheme="majorBidi" w:cstheme="majorBidi"/>
-          <w:sz w:val="24"/>
-          <w:szCs w:val="24"/>
-        </w:rPr>
-      </w:pPr>
-      <w:r>
-        <w:rPr>
-          <w:rFonts w:asciiTheme="majorBidi" w:hAnsiTheme="majorBidi" w:cstheme="majorBidi"/>
-          <w:sz w:val="24"/>
-          <w:szCs w:val="24"/>
-        </w:rPr>
-        <w:t>Then for calculating matrix invers we solve bellow expression in defined manner as bellow:</w:t>
-      </w:r>
-    </w:p>
-    <w:p>
-      <w:pPr>
-        <w:ind w:left="720"/>
-        <w:rPr>
-          <w:rFonts w:asciiTheme="majorBidi" w:hAnsiTheme="majorBidi" w:cstheme="majorBidi"/>
-          <w:b/>
-          <w:bCs/>
-          <w:i/>
-          <w:iCs/>
-          <w:sz w:val="28"/>
-          <w:szCs w:val="28"/>
-        </w:rPr>
-      </w:pPr>
-      <w:r>
-        <w:rPr>
-          <w:rFonts w:asciiTheme="majorBidi" w:hAnsiTheme="majorBidi" w:cstheme="majorBidi"/>
-          <w:b/>
-          <w:bCs/>
-          <w:i/>
-          <w:iCs/>
-          <w:sz w:val="24"/>
-          <w:szCs w:val="24"/>
-        </w:rPr>
-        <w:t xml:space="preserve">PA = LU </w:t>
-      </w:r>
-      <w:r>
-        <w:rPr>
-          <w:rFonts w:asciiTheme="majorBidi" w:hAnsiTheme="majorBidi" w:cstheme="majorBidi"/>
-          <w:b/>
-          <w:bCs/>
-          <w:i/>
-          <w:iCs/>
-          <w:sz w:val="24"/>
-          <w:szCs w:val="24"/>
-        </w:rPr>
-        <w:tab/>
-        <w:t>=&gt;</w:t>
-      </w:r>
-      <w:r>
-        <w:rPr>
-          <w:rFonts w:asciiTheme="majorBidi" w:hAnsiTheme="majorBidi" w:cstheme="majorBidi"/>
-          <w:b/>
-          <w:bCs/>
-          <w:i/>
-          <w:iCs/>
-          <w:sz w:val="24"/>
-          <w:szCs w:val="24"/>
-        </w:rPr>
-        <w:tab/>
-      </w:r>
-      <w:r>
-        <w:rPr>
-          <w:rFonts w:asciiTheme="majorBidi" w:hAnsiTheme="majorBidi" w:cstheme="majorBidi"/>
-          <w:b/>
-          <w:bCs/>
-          <w:i/>
-          <w:iCs/>
-          <w:sz w:val="24"/>
-          <w:szCs w:val="24"/>
-        </w:rPr>
-        <w:t xml:space="preserve">AA-1 = LU A-1 = </w:t>
-      </w:r>
-      <w:r>
-        <w:rPr>
-          <w:rFonts w:asciiTheme="majorBidi" w:hAnsiTheme="majorBidi" w:cstheme="majorBidi"/>
-          <w:b/>
-          <w:bCs/>
-          <w:i/>
-          <w:iCs/>
-          <w:sz w:val="24"/>
-          <w:szCs w:val="24"/>
-        </w:rPr>
-        <w:t>P</w:t>
-      </w:r>
-      <w:r>
-        <w:rPr>
-          <w:rFonts w:asciiTheme="majorBidi" w:hAnsiTheme="majorBidi" w:cstheme="majorBidi"/>
-          <w:b/>
-          <w:bCs/>
-          <w:i/>
-          <w:iCs/>
-          <w:sz w:val="24"/>
-          <w:szCs w:val="24"/>
-        </w:rPr>
-        <w:t>I</w:t>
-      </w:r>
-      <w:r>
-        <w:rPr>
-          <w:rFonts w:asciiTheme="majorBidi" w:hAnsiTheme="majorBidi" w:cstheme="majorBidi"/>
-          <w:b/>
-          <w:bCs/>
-          <w:i/>
-          <w:iCs/>
-          <w:sz w:val="24"/>
-          <w:szCs w:val="24"/>
-        </w:rPr>
-        <w:t>:</w:t>
-      </w:r>
-    </w:p>
-    <w:p>
-      <w:pPr>
-        <w:ind w:left="720"/>
-        <w:rPr>
-          <w:rFonts w:asciiTheme="majorBidi" w:hAnsiTheme="majorBidi" w:cstheme="majorBidi"/>
-          <w:sz w:val="24"/>
-          <w:szCs w:val="24"/>
-        </w:rPr>
-      </w:pPr>
-      <w:r>
-        <w:rPr>
-          <w:rFonts w:asciiTheme="majorBidi" w:hAnsiTheme="majorBidi" w:cstheme="majorBidi"/>
-          <w:sz w:val="24"/>
-          <w:szCs w:val="24"/>
-        </w:rPr>
-        <w:t xml:space="preserve">We Iteratively move over columns of </w:t>
-      </w:r>
-      <w:r>
-        <w:rPr>
-          <w:rFonts w:asciiTheme="majorBidi" w:hAnsiTheme="majorBidi" w:cstheme="majorBidi"/>
-          <w:b/>
-          <w:bCs/>
-          <w:i/>
-          <w:iCs/>
-          <w:sz w:val="24"/>
-          <w:szCs w:val="24"/>
-        </w:rPr>
-        <w:t xml:space="preserve">I </w:t>
-      </w:r>
-      <w:r>
-        <w:rPr>
-          <w:rFonts w:asciiTheme="majorBidi" w:hAnsiTheme="majorBidi" w:cstheme="majorBidi"/>
-          <w:sz w:val="24"/>
-          <w:szCs w:val="24"/>
-        </w:rPr>
-        <w:t xml:space="preserve">as </w:t>
-      </w:r>
-      <w:r>
-        <w:rPr>
-          <w:rFonts w:asciiTheme="majorBidi" w:hAnsiTheme="majorBidi" w:cstheme="majorBidi"/>
-          <w:b/>
-          <w:bCs/>
-          <w:i/>
-          <w:iCs/>
-          <w:sz w:val="24"/>
-          <w:szCs w:val="24"/>
-        </w:rPr>
-        <w:t>b</w:t>
-      </w:r>
-      <w:r>
-        <w:rPr>
-          <w:rFonts w:asciiTheme="majorBidi" w:hAnsiTheme="majorBidi" w:cstheme="majorBidi"/>
-          <w:sz w:val="24"/>
-          <w:szCs w:val="24"/>
-        </w:rPr>
-        <w:t xml:space="preserve"> and solve equations:  </w:t>
-      </w:r>
-    </w:p>
-    <w:p>
-      <w:pPr>
-        <w:numPr>
-          <w:ilvl w:val="0"/>
-          <w:numId w:val="3"/>
-        </w:numPr>
-        <w:shd w:val="clear" w:color="auto" w:fill="FFFFFF"/>
-        <w:tabs>
-          <w:tab w:val="clear" w:pos="720"/>
-          <w:tab w:val="num" w:pos="1080"/>
-        </w:tabs>
-        <w:spacing w:before="100" w:beforeAutospacing="1" w:after="24" w:line="240" w:lineRule="auto"/>
-        <w:ind w:left="1128"/>
-        <w:rPr>
-          <w:rFonts w:asciiTheme="majorBidi" w:hAnsiTheme="majorBidi" w:cstheme="majorBidi"/>
-          <w:sz w:val="24"/>
-          <w:szCs w:val="24"/>
-        </w:rPr>
-      </w:pPr>
-      <w:r>
-        <w:rPr>
-          <w:rFonts w:asciiTheme="majorBidi" w:hAnsiTheme="majorBidi" w:cstheme="majorBidi"/>
-          <w:sz w:val="24"/>
-          <w:szCs w:val="24"/>
-        </w:rPr>
-        <w:t>First, we solve the equation</w:t>
-      </w:r>
-      <w:r>
-        <w:rPr>
-          <w:rFonts w:asciiTheme="majorBidi" w:hAnsiTheme="majorBidi" w:cstheme="majorBidi"/>
-          <w:sz w:val="24"/>
-          <w:szCs w:val="24"/>
-        </w:rPr>
-        <w:t xml:space="preserve"> </w:t>
-      </w:r>
-      <w:r>
-        <w:rPr>
-          <w:rFonts w:asciiTheme="majorBidi" w:hAnsiTheme="majorBidi" w:cstheme="majorBidi"/>
-          <w:sz w:val="24"/>
-          <w:szCs w:val="24"/>
-        </w:rPr>
-        <w:t xml:space="preserve">  </w:t>
-      </w:r>
-      <w:r>
-        <w:rPr>
-          <w:rFonts w:asciiTheme="majorBidi" w:hAnsiTheme="majorBidi" w:cstheme="majorBidi"/>
-          <w:b/>
-          <w:bCs/>
-          <w:i/>
-          <w:iCs/>
-          <w:sz w:val="24"/>
-          <w:szCs w:val="24"/>
-        </w:rPr>
-        <w:t>L</w:t>
-      </w:r>
-      <w:r>
-        <w:rPr>
-          <w:rFonts w:asciiTheme="majorBidi" w:hAnsiTheme="majorBidi" w:cstheme="majorBidi"/>
-          <w:b/>
-          <w:bCs/>
-          <w:i/>
-          <w:iCs/>
-          <w:sz w:val="28"/>
-          <w:szCs w:val="28"/>
-          <w:vertAlign w:val="subscript"/>
-        </w:rPr>
-        <w:t>y</w:t>
-      </w:r>
-      <w:r>
-        <w:rPr>
-          <w:rFonts w:asciiTheme="majorBidi" w:hAnsiTheme="majorBidi" w:cstheme="majorBidi"/>
-          <w:b/>
-          <w:bCs/>
-          <w:i/>
-          <w:iCs/>
-          <w:sz w:val="24"/>
-          <w:szCs w:val="24"/>
-          <w:vertAlign w:val="subscript"/>
-        </w:rPr>
-        <w:t xml:space="preserve"> </w:t>
-      </w:r>
-      <w:r>
-        <w:rPr>
-          <w:rFonts w:asciiTheme="majorBidi" w:hAnsiTheme="majorBidi" w:cstheme="majorBidi"/>
-          <w:b/>
-          <w:bCs/>
-          <w:i/>
-          <w:iCs/>
-          <w:sz w:val="24"/>
-          <w:szCs w:val="24"/>
-        </w:rPr>
-        <w:t>= P</w:t>
-      </w:r>
-      <w:r>
-        <w:rPr>
-          <w:rFonts w:asciiTheme="majorBidi" w:hAnsiTheme="majorBidi" w:cstheme="majorBidi"/>
-          <w:b/>
-          <w:bCs/>
-          <w:i/>
-          <w:iCs/>
-          <w:sz w:val="24"/>
-          <w:szCs w:val="24"/>
-          <w:vertAlign w:val="subscript"/>
-        </w:rPr>
-        <w:t>b</w:t>
-      </w:r>
-      <w:r>
-        <w:rPr>
-          <w:rFonts w:asciiTheme="majorBidi" w:hAnsiTheme="majorBidi" w:cstheme="majorBidi"/>
-          <w:sz w:val="24"/>
-          <w:szCs w:val="24"/>
-          <w:vertAlign w:val="subscript"/>
-        </w:rPr>
-        <w:t xml:space="preserve"> </w:t>
-      </w:r>
-      <w:r>
-        <w:rPr>
-          <w:rFonts w:asciiTheme="majorBidi" w:hAnsiTheme="majorBidi" w:cstheme="majorBidi"/>
-          <w:sz w:val="24"/>
-          <w:szCs w:val="24"/>
-        </w:rPr>
-        <w:tab/>
-      </w:r>
-      <w:r>
-        <w:rPr>
-          <w:rFonts w:asciiTheme="majorBidi" w:hAnsiTheme="majorBidi" w:cstheme="majorBidi"/>
-          <w:sz w:val="24"/>
-          <w:szCs w:val="24"/>
-        </w:rPr>
-        <w:t>for y.</w:t>
-      </w:r>
-    </w:p>
-    <w:p>
-      <w:pPr>
-        <w:numPr>
-          <w:ilvl w:val="0"/>
-          <w:numId w:val="3"/>
-        </w:numPr>
-        <w:shd w:val="clear" w:color="auto" w:fill="FFFFFF"/>
-        <w:tabs>
-          <w:tab w:val="clear" w:pos="720"/>
-          <w:tab w:val="num" w:pos="1080"/>
-        </w:tabs>
-        <w:spacing w:before="100" w:beforeAutospacing="1" w:after="24" w:line="240" w:lineRule="auto"/>
-        <w:ind w:left="1128"/>
-        <w:rPr>
-          <w:rFonts w:asciiTheme="majorBidi" w:hAnsiTheme="majorBidi" w:cstheme="majorBidi"/>
-          <w:sz w:val="24"/>
-          <w:szCs w:val="24"/>
-        </w:rPr>
-      </w:pPr>
-      <w:r>
-        <w:rPr>
-          <w:rFonts w:asciiTheme="majorBidi" w:hAnsiTheme="majorBidi" w:cstheme="majorBidi"/>
-          <w:sz w:val="24"/>
-          <w:szCs w:val="24"/>
-        </w:rPr>
-        <w:t>Second, we solve the equation</w:t>
-      </w:r>
-      <w:r>
-        <w:rPr>
-          <w:rFonts w:asciiTheme="majorBidi" w:hAnsiTheme="majorBidi" w:cstheme="majorBidi"/>
-          <w:sz w:val="24"/>
-          <w:szCs w:val="24"/>
-        </w:rPr>
-        <w:t xml:space="preserve">   </w:t>
-      </w:r>
-      <w:r>
-        <w:rPr>
-          <w:rFonts w:asciiTheme="majorBidi" w:hAnsiTheme="majorBidi" w:cstheme="majorBidi"/>
-          <w:b/>
-          <w:bCs/>
-          <w:i/>
-          <w:iCs/>
-          <w:sz w:val="24"/>
-          <w:szCs w:val="24"/>
-        </w:rPr>
-        <w:t>U</w:t>
-      </w:r>
-      <w:r>
-        <w:rPr>
-          <w:rFonts w:asciiTheme="majorBidi" w:hAnsiTheme="majorBidi" w:cstheme="majorBidi"/>
-          <w:b/>
-          <w:bCs/>
-          <w:i/>
-          <w:iCs/>
-          <w:sz w:val="28"/>
-          <w:szCs w:val="28"/>
-          <w:vertAlign w:val="subscript"/>
-        </w:rPr>
-        <w:t>x</w:t>
-      </w:r>
-      <w:r>
-        <w:rPr>
-          <w:rFonts w:asciiTheme="majorBidi" w:hAnsiTheme="majorBidi" w:cstheme="majorBidi"/>
-          <w:b/>
-          <w:bCs/>
-          <w:i/>
-          <w:iCs/>
-          <w:sz w:val="24"/>
-          <w:szCs w:val="24"/>
-          <w:vertAlign w:val="subscript"/>
-        </w:rPr>
-        <w:t xml:space="preserve"> </w:t>
-      </w:r>
-      <w:r>
-        <w:rPr>
-          <w:rFonts w:asciiTheme="majorBidi" w:hAnsiTheme="majorBidi" w:cstheme="majorBidi"/>
-          <w:b/>
-          <w:bCs/>
-          <w:i/>
-          <w:iCs/>
-          <w:sz w:val="24"/>
-          <w:szCs w:val="24"/>
-        </w:rPr>
-        <w:t>=</w:t>
-      </w:r>
-      <w:r>
-        <w:rPr>
-          <w:rFonts w:asciiTheme="majorBidi" w:hAnsiTheme="majorBidi" w:cstheme="majorBidi"/>
-          <w:b/>
-          <w:bCs/>
-          <w:i/>
-          <w:iCs/>
-          <w:sz w:val="24"/>
-          <w:szCs w:val="24"/>
-        </w:rPr>
-        <w:t xml:space="preserve"> </w:t>
-      </w:r>
-      <w:r>
-        <w:rPr>
-          <w:rFonts w:asciiTheme="majorBidi" w:hAnsiTheme="majorBidi" w:cstheme="majorBidi"/>
-          <w:b/>
-          <w:bCs/>
-          <w:i/>
-          <w:iCs/>
-          <w:sz w:val="24"/>
-          <w:szCs w:val="24"/>
-        </w:rPr>
-        <w:t>y</w:t>
-      </w:r>
-      <w:r>
-        <w:rPr>
-          <w:rFonts w:asciiTheme="majorBidi" w:hAnsiTheme="majorBidi" w:cstheme="majorBidi"/>
-          <w:sz w:val="24"/>
-          <w:szCs w:val="24"/>
-        </w:rPr>
-        <w:tab/>
-      </w:r>
-      <w:r>
-        <w:rPr>
-          <w:rFonts w:asciiTheme="majorBidi" w:hAnsiTheme="majorBidi" w:cstheme="majorBidi"/>
-          <w:sz w:val="24"/>
-          <w:szCs w:val="24"/>
-        </w:rPr>
-        <w:t>for x.</w:t>
-      </w:r>
-    </w:p>
-    <w:p>
-      <w:pPr>
-        <w:shd w:val="clear" w:color="auto" w:fill="FFFFFF"/>
-        <w:spacing w:before="100" w:beforeAutospacing="1" w:after="24" w:line="240" w:lineRule="auto"/>
-        <w:ind w:left="1128"/>
         <w:rPr>
           <w:rFonts w:asciiTheme="majorBidi" w:hAnsiTheme="majorBidi" w:cstheme="majorBidi"/>
           <w:sz w:val="24"/>
@@ -857,7 +150,7 @@
           <w:sz w:val="28"/>
           <w:szCs w:val="28"/>
         </w:rPr>
-        <w:t>Implementation</w:t>
+        <w:t>Instances</w:t>
       </w:r>
       <w:r>
         <w:rPr>
@@ -866,11 +159,30 @@
           <w:sz w:val="28"/>
           <w:szCs w:val="28"/>
         </w:rPr>
+        <w:t xml:space="preserve"> </w:t>
+      </w:r>
+      <w:r>
+        <w:rPr>
+          <w:rFonts w:asciiTheme="majorBidi" w:hAnsiTheme="majorBidi" w:cstheme="majorBidi"/>
+          <w:color w:val="0070C0"/>
+          <w:sz w:val="28"/>
+          <w:szCs w:val="28"/>
+        </w:rPr>
+        <w:t>Description</w:t>
+      </w:r>
+      <w:r>
+        <w:rPr>
+          <w:rFonts w:asciiTheme="majorBidi" w:hAnsiTheme="majorBidi" w:cstheme="majorBidi"/>
+          <w:color w:val="0070C0"/>
+          <w:sz w:val="28"/>
+          <w:szCs w:val="28"/>
+        </w:rPr>
         <w:t>:</w:t>
       </w:r>
     </w:p>
     <w:p>
       <w:pPr>
+        <w:spacing w:after="0"/>
         <w:ind w:left="360"/>
         <w:rPr>
           <w:rFonts w:asciiTheme="majorBidi" w:hAnsiTheme="majorBidi" w:cstheme="majorBidi"/>
@@ -881,551 +193,176 @@
     </w:p>
     <w:p>
       <w:pPr>
-        <w:rPr>
-          <w:rFonts w:asciiTheme="majorBidi" w:hAnsiTheme="majorBidi" w:cstheme="majorBidi"/>
-          <w:sz w:val="24"/>
-          <w:szCs w:val="24"/>
-        </w:rPr>
-      </w:pPr>
-      <w:r>
-        <w:rPr>
-          <w:rFonts w:asciiTheme="majorBidi" w:hAnsiTheme="majorBidi" w:cstheme="majorBidi"/>
-          <w:sz w:val="24"/>
-          <w:szCs w:val="24"/>
-        </w:rPr>
-        <w:t>Our code has two main methods:</w:t>
-      </w:r>
-    </w:p>
-    <w:p>
-      <w:pPr>
-        <w:pStyle w:val="ListParagraph"/>
-        <w:rPr>
-          <w:i/>
-          <w:iCs/>
-        </w:rPr>
-      </w:pPr>
-      <w:r>
-        <w:rPr>
-          <w:i/>
-          <w:iCs/>
-          <w:color w:val="569CD6"/>
-        </w:rPr>
-        <w:t>static</w:t>
-      </w:r>
-      <w:r>
-        <w:rPr>
-          <w:i/>
-          <w:iCs/>
-        </w:rPr>
-        <w:t> </w:t>
-      </w:r>
-      <w:r>
-        <w:rPr>
-          <w:i/>
-          <w:iCs/>
-          <w:color w:val="569CD6"/>
-        </w:rPr>
-        <w:t>int</w:t>
-      </w:r>
-      <w:r>
-        <w:rPr>
-          <w:i/>
-          <w:iCs/>
-        </w:rPr>
-        <w:t> </w:t>
-      </w:r>
-      <w:r>
-        <w:rPr>
-          <w:i/>
-          <w:iCs/>
-          <w:color w:val="C45911" w:themeColor="accent2" w:themeShade="BF"/>
-        </w:rPr>
-        <w:t>LUPdecompose</w:t>
-      </w:r>
-      <w:r>
-        <w:rPr>
-          <w:i/>
-          <w:iCs/>
-        </w:rPr>
-        <w:t>(</w:t>
-      </w:r>
-      <w:r>
-        <w:rPr>
-          <w:i/>
-          <w:iCs/>
-          <w:color w:val="569CD6"/>
-        </w:rPr>
-        <w:t>int</w:t>
-      </w:r>
-      <w:r>
-        <w:rPr>
-          <w:i/>
-          <w:iCs/>
-        </w:rPr>
-        <w:t> </w:t>
-      </w:r>
-      <w:r>
-        <w:rPr>
-          <w:i/>
-          <w:iCs/>
-          <w:color w:val="9CDCFE"/>
-        </w:rPr>
-        <w:t>size</w:t>
-      </w:r>
-      <w:r>
-        <w:rPr>
-          <w:i/>
-          <w:iCs/>
-        </w:rPr>
-        <w:t>, Type </w:t>
-      </w:r>
-      <w:r>
-        <w:rPr>
-          <w:i/>
-          <w:iCs/>
-        </w:rPr>
-        <w:t>**</w:t>
-      </w:r>
-      <w:r>
-        <w:rPr>
-          <w:i/>
-          <w:iCs/>
-          <w:color w:val="9CDCFE"/>
-        </w:rPr>
-        <w:t>A</w:t>
-      </w:r>
-      <w:r>
-        <w:rPr>
-          <w:i/>
-          <w:iCs/>
-        </w:rPr>
-        <w:t>, </w:t>
-      </w:r>
-      <w:r>
-        <w:rPr>
-          <w:i/>
-          <w:iCs/>
-          <w:color w:val="569CD6"/>
-        </w:rPr>
-        <w:t>int</w:t>
-      </w:r>
-      <w:r>
-        <w:rPr>
-          <w:i/>
-          <w:iCs/>
-        </w:rPr>
-        <w:t> </w:t>
-      </w:r>
-      <w:r>
-        <w:rPr>
-          <w:i/>
-          <w:iCs/>
-        </w:rPr>
-        <w:t>*</w:t>
-      </w:r>
-      <w:r>
-        <w:rPr>
-          <w:i/>
-          <w:iCs/>
-          <w:color w:val="9CDCFE"/>
-        </w:rPr>
-        <w:t>P</w:t>
-      </w:r>
-      <w:r>
-        <w:rPr>
-          <w:i/>
-          <w:iCs/>
-        </w:rPr>
-        <w:t>);</w:t>
-      </w:r>
-    </w:p>
-    <w:p>
-      <w:pPr>
-        <w:pStyle w:val="ListParagraph"/>
-        <w:ind w:firstLine="720"/>
-        <w:rPr>
-          <w:rFonts w:asciiTheme="majorBidi" w:hAnsiTheme="majorBidi" w:cstheme="majorBidi"/>
-          <w:color w:val="808080" w:themeColor="background1" w:themeShade="80"/>
-          <w:sz w:val="24"/>
-          <w:szCs w:val="24"/>
-        </w:rPr>
-      </w:pPr>
-    </w:p>
-    <w:p>
-      <w:pPr>
-        <w:pStyle w:val="ListParagraph"/>
-        <w:ind w:firstLine="720"/>
-        <w:rPr>
-          <w:rFonts w:asciiTheme="majorBidi" w:hAnsiTheme="majorBidi" w:cstheme="majorBidi"/>
-          <w:color w:val="808080" w:themeColor="background1" w:themeShade="80"/>
-          <w:sz w:val="24"/>
-          <w:szCs w:val="24"/>
-        </w:rPr>
-      </w:pPr>
-      <w:r>
-        <w:rPr>
-          <w:rFonts w:asciiTheme="majorBidi" w:hAnsiTheme="majorBidi" w:cstheme="majorBidi"/>
-          <w:color w:val="808080" w:themeColor="background1" w:themeShade="80"/>
-          <w:sz w:val="24"/>
-          <w:szCs w:val="24"/>
-        </w:rPr>
-        <w:t xml:space="preserve">which return LU matrix in </w:t>
-      </w:r>
-      <w:r>
-        <w:rPr>
-          <w:color w:val="9CDCFE"/>
-        </w:rPr>
-        <w:t>A</w:t>
-      </w:r>
-      <w:r>
-        <w:rPr>
-          <w:rFonts w:asciiTheme="majorBidi" w:hAnsiTheme="majorBidi" w:cstheme="majorBidi"/>
-          <w:color w:val="808080" w:themeColor="background1" w:themeShade="80"/>
-          <w:sz w:val="24"/>
-          <w:szCs w:val="24"/>
-        </w:rPr>
-        <w:t xml:space="preserve"> and permutation matrix in </w:t>
-      </w:r>
-      <w:r>
-        <w:rPr>
-          <w:color w:val="9CDCFE"/>
-        </w:rPr>
-        <w:t>P</w:t>
-      </w:r>
-      <w:r>
-        <w:rPr>
-          <w:rFonts w:asciiTheme="majorBidi" w:hAnsiTheme="majorBidi" w:cstheme="majorBidi"/>
-          <w:color w:val="808080" w:themeColor="background1" w:themeShade="80"/>
-          <w:sz w:val="24"/>
-          <w:szCs w:val="24"/>
+        <w:ind w:left="360"/>
+        <w:rPr>
+          <w:rFonts w:asciiTheme="majorBidi" w:hAnsiTheme="majorBidi" w:cstheme="majorBidi"/>
+          <w:sz w:val="24"/>
+          <w:szCs w:val="24"/>
+        </w:rPr>
+      </w:pPr>
+      <w:r>
+        <w:rPr>
+          <w:rFonts w:asciiTheme="majorBidi" w:hAnsiTheme="majorBidi" w:cstheme="majorBidi"/>
+          <w:sz w:val="24"/>
+          <w:szCs w:val="24"/>
+        </w:rPr>
+        <w:t>Instances</w:t>
+      </w:r>
+      <w:r>
+        <w:rPr>
+          <w:rFonts w:asciiTheme="majorBidi" w:hAnsiTheme="majorBidi" w:cstheme="majorBidi"/>
+          <w:sz w:val="24"/>
+          <w:szCs w:val="24"/>
+        </w:rPr>
+        <w:t xml:space="preserve"> are provided by </w:t>
+      </w:r>
+      <w:r>
+        <w:rPr>
+          <w:rFonts w:asciiTheme="majorBidi" w:hAnsiTheme="majorBidi" w:cstheme="majorBidi"/>
+          <w:sz w:val="24"/>
+          <w:szCs w:val="24"/>
+        </w:rPr>
+        <w:t>TSPLIB</w:t>
+      </w:r>
+      <w:r>
+        <w:rPr>
+          <w:rFonts w:asciiTheme="majorBidi" w:hAnsiTheme="majorBidi" w:cstheme="majorBidi"/>
+          <w:sz w:val="24"/>
+          <w:szCs w:val="24"/>
+        </w:rPr>
+        <w:t xml:space="preserve"> that it</w:t>
+      </w:r>
+      <w:r>
+        <w:rPr>
+          <w:rFonts w:asciiTheme="majorBidi" w:hAnsiTheme="majorBidi" w:cstheme="majorBidi"/>
+          <w:sz w:val="24"/>
+          <w:szCs w:val="24"/>
+        </w:rPr>
+        <w:t xml:space="preserve"> is a library of sample instances for the TSP (and related problems</w:t>
+      </w:r>
+      <w:r>
+        <w:rPr>
+          <w:rFonts w:asciiTheme="majorBidi" w:hAnsiTheme="majorBidi" w:cstheme="majorBidi"/>
+          <w:sz w:val="24"/>
+          <w:szCs w:val="24"/>
+        </w:rPr>
+        <w:t xml:space="preserve"> like SOP, </w:t>
+      </w:r>
+      <w:r>
+        <w:rPr>
+          <w:rFonts w:asciiTheme="majorBidi" w:hAnsiTheme="majorBidi" w:cstheme="majorBidi"/>
+          <w:sz w:val="24"/>
+          <w:szCs w:val="24"/>
+        </w:rPr>
+        <w:t>ATSP</w:t>
+      </w:r>
+      <w:r>
+        <w:rPr>
+          <w:rFonts w:asciiTheme="majorBidi" w:hAnsiTheme="majorBidi" w:cstheme="majorBidi"/>
+          <w:sz w:val="24"/>
+          <w:szCs w:val="24"/>
+        </w:rPr>
+        <w:t>,</w:t>
+      </w:r>
+      <w:r>
+        <w:t xml:space="preserve"> </w:t>
+      </w:r>
+      <w:r>
+        <w:rPr>
+          <w:rFonts w:asciiTheme="majorBidi" w:hAnsiTheme="majorBidi" w:cstheme="majorBidi"/>
+          <w:sz w:val="24"/>
+          <w:szCs w:val="24"/>
+        </w:rPr>
+        <w:t>HCP</w:t>
+      </w:r>
+      <w:r>
+        <w:rPr>
+          <w:rFonts w:asciiTheme="majorBidi" w:hAnsiTheme="majorBidi" w:cstheme="majorBidi"/>
+          <w:sz w:val="24"/>
+          <w:szCs w:val="24"/>
+        </w:rPr>
+        <w:t>) from various sources and of various types.</w:t>
+      </w:r>
+    </w:p>
+    <w:p>
+      <w:pPr>
+        <w:ind w:left="360"/>
+        <w:rPr>
+          <w:rFonts w:asciiTheme="majorBidi" w:hAnsiTheme="majorBidi" w:cstheme="majorBidi" w:hint="cs"/>
+          <w:sz w:val="24"/>
+          <w:szCs w:val="24"/>
+          <w:rtl/>
+          <w:lang w:bidi="fa-IR"/>
+        </w:rPr>
+      </w:pPr>
+      <w:r>
+        <w:rPr>
+          <w:rFonts w:asciiTheme="majorBidi" w:hAnsiTheme="majorBidi" w:cstheme="majorBidi"/>
+          <w:sz w:val="24"/>
+          <w:szCs w:val="24"/>
+          <w:lang w:bidi="fa-IR"/>
+        </w:rPr>
+        <w:t>Each instance file consist</w:t>
+      </w:r>
+      <w:r>
+        <w:rPr>
+          <w:rFonts w:asciiTheme="majorBidi" w:hAnsiTheme="majorBidi" w:cstheme="majorBidi"/>
+          <w:sz w:val="24"/>
+          <w:szCs w:val="24"/>
+          <w:lang w:bidi="fa-IR"/>
+        </w:rPr>
+        <w:t>s</w:t>
+      </w:r>
+      <w:r>
+        <w:rPr>
+          <w:rFonts w:asciiTheme="majorBidi" w:hAnsiTheme="majorBidi" w:cstheme="majorBidi"/>
+          <w:sz w:val="24"/>
+          <w:szCs w:val="24"/>
+          <w:lang w:bidi="fa-IR"/>
+        </w:rPr>
+        <w:t xml:space="preserve"> of two part as </w:t>
+      </w:r>
+      <w:r>
+        <w:rPr>
+          <w:rFonts w:asciiTheme="majorBidi" w:hAnsiTheme="majorBidi" w:cstheme="majorBidi"/>
+          <w:b/>
+          <w:bCs/>
+          <w:sz w:val="24"/>
+          <w:szCs w:val="24"/>
+          <w:lang w:bidi="fa-IR"/>
+        </w:rPr>
+        <w:t>specification part</w:t>
+      </w:r>
+      <w:r>
+        <w:rPr>
+          <w:rFonts w:asciiTheme="majorBidi" w:hAnsiTheme="majorBidi" w:cstheme="majorBidi"/>
+          <w:sz w:val="24"/>
+          <w:szCs w:val="24"/>
+          <w:lang w:bidi="fa-IR"/>
+        </w:rPr>
+        <w:t xml:space="preserve"> that contains information about the instance data and </w:t>
+      </w:r>
+      <w:r>
+        <w:rPr>
+          <w:rFonts w:asciiTheme="majorBidi" w:hAnsiTheme="majorBidi" w:cstheme="majorBidi"/>
+          <w:b/>
+          <w:bCs/>
+          <w:sz w:val="24"/>
+          <w:szCs w:val="24"/>
+          <w:lang w:bidi="fa-IR"/>
+        </w:rPr>
+        <w:t>data part</w:t>
+      </w:r>
+      <w:r>
+        <w:rPr>
+          <w:rFonts w:asciiTheme="majorBidi" w:hAnsiTheme="majorBidi" w:cstheme="majorBidi"/>
+          <w:sz w:val="24"/>
+          <w:szCs w:val="24"/>
+          <w:lang w:bidi="fa-IR"/>
         </w:rPr>
         <w:t>.</w:t>
       </w:r>
     </w:p>
-    <w:p/>
-    <w:p>
-      <w:pPr>
-        <w:spacing w:line="240" w:lineRule="auto"/>
-        <w:ind w:firstLine="720"/>
-        <w:rPr>
-          <w:i/>
-          <w:iCs/>
-        </w:rPr>
-      </w:pPr>
-      <w:r>
-        <w:rPr>
-          <w:i/>
-          <w:iCs/>
-          <w:color w:val="569CD6"/>
-        </w:rPr>
-        <w:t>static</w:t>
-      </w:r>
-      <w:r>
-        <w:rPr>
-          <w:i/>
-          <w:iCs/>
-        </w:rPr>
-        <w:t> </w:t>
-      </w:r>
-      <w:r>
-        <w:rPr>
-          <w:i/>
-          <w:iCs/>
-          <w:color w:val="569CD6"/>
-        </w:rPr>
-        <w:t>int</w:t>
-      </w:r>
-      <w:r>
-        <w:rPr>
-          <w:i/>
-          <w:iCs/>
-        </w:rPr>
-        <w:t> </w:t>
-      </w:r>
-      <w:r>
-        <w:rPr>
-          <w:i/>
-          <w:iCs/>
-          <w:color w:val="C45911" w:themeColor="accent2" w:themeShade="BF"/>
-        </w:rPr>
-        <w:t>LUPinverse</w:t>
-      </w:r>
-      <w:r>
-        <w:rPr>
-          <w:i/>
-          <w:iCs/>
-        </w:rPr>
-        <w:t>(</w:t>
-      </w:r>
-      <w:r>
-        <w:rPr>
-          <w:i/>
-          <w:iCs/>
-          <w:color w:val="569CD6"/>
-        </w:rPr>
-        <w:t>int</w:t>
-      </w:r>
-      <w:r>
-        <w:rPr>
-          <w:i/>
-          <w:iCs/>
-        </w:rPr>
-        <w:t> </w:t>
-      </w:r>
-      <w:r>
-        <w:rPr>
-          <w:i/>
-          <w:iCs/>
-          <w:color w:val="9CDCFE"/>
-        </w:rPr>
-        <w:t>size</w:t>
-      </w:r>
-      <w:r>
-        <w:rPr>
-          <w:i/>
-          <w:iCs/>
-        </w:rPr>
-        <w:t>, </w:t>
-      </w:r>
-      <w:r>
-        <w:rPr>
-          <w:i/>
-          <w:iCs/>
-          <w:color w:val="569CD6"/>
-        </w:rPr>
-        <w:t>int</w:t>
-      </w:r>
-      <w:r>
-        <w:rPr>
-          <w:i/>
-          <w:iCs/>
-        </w:rPr>
-        <w:t> </w:t>
-      </w:r>
-      <w:r>
-        <w:rPr>
-          <w:i/>
-          <w:iCs/>
-        </w:rPr>
-        <w:t>*</w:t>
-      </w:r>
-      <w:r>
-        <w:rPr>
-          <w:i/>
-          <w:iCs/>
-          <w:color w:val="9CDCFE"/>
-        </w:rPr>
-        <w:t>P</w:t>
-      </w:r>
-      <w:r>
-        <w:rPr>
-          <w:i/>
-          <w:iCs/>
-        </w:rPr>
-        <w:t>, Type</w:t>
-      </w:r>
-      <w:r>
-        <w:rPr>
-          <w:i/>
-          <w:iCs/>
-        </w:rPr>
-        <w:t>**</w:t>
-      </w:r>
-      <w:r>
-        <w:rPr>
-          <w:i/>
-          <w:iCs/>
-        </w:rPr>
-        <w:t> </w:t>
-      </w:r>
-      <w:r>
-        <w:rPr>
-          <w:i/>
-          <w:iCs/>
-          <w:color w:val="9CDCFE"/>
-        </w:rPr>
-        <w:t>LU</w:t>
-      </w:r>
-      <w:r>
-        <w:rPr>
-          <w:i/>
-          <w:iCs/>
-        </w:rPr>
-        <w:t>,</w:t>
-      </w:r>
-      <w:r>
-        <w:rPr>
-          <w:i/>
-          <w:iCs/>
-        </w:rPr>
-        <w:t xml:space="preserve"> </w:t>
-      </w:r>
-      <w:r>
-        <w:rPr>
-          <w:i/>
-          <w:iCs/>
-        </w:rPr>
-        <w:t>Type </w:t>
-      </w:r>
-      <w:r>
-        <w:rPr>
-          <w:i/>
-          <w:iCs/>
-        </w:rPr>
-        <w:t>**</w:t>
-      </w:r>
-      <w:r>
-        <w:rPr>
-          <w:i/>
-          <w:iCs/>
-          <w:color w:val="9CDCFE"/>
-        </w:rPr>
-        <w:t>B</w:t>
-      </w:r>
-      <w:r>
-        <w:rPr>
-          <w:i/>
-          <w:iCs/>
-        </w:rPr>
-        <w:t>, Type </w:t>
-      </w:r>
-      <w:r>
-        <w:rPr>
-          <w:i/>
-          <w:iCs/>
-        </w:rPr>
-        <w:t>*</w:t>
-      </w:r>
-      <w:r>
-        <w:rPr>
-          <w:i/>
-          <w:iCs/>
-          <w:color w:val="9CDCFE"/>
-        </w:rPr>
-        <w:t>X</w:t>
-      </w:r>
-      <w:r>
-        <w:rPr>
-          <w:i/>
-          <w:iCs/>
-        </w:rPr>
-        <w:t>, Type </w:t>
-      </w:r>
-      <w:r>
-        <w:rPr>
-          <w:i/>
-          <w:iCs/>
-        </w:rPr>
-        <w:t>*</w:t>
-      </w:r>
-      <w:r>
-        <w:rPr>
-          <w:i/>
-          <w:iCs/>
-          <w:color w:val="9CDCFE"/>
-        </w:rPr>
-        <w:t>Y</w:t>
-      </w:r>
-      <w:r>
-        <w:rPr>
-          <w:i/>
-          <w:iCs/>
-        </w:rPr>
-        <w:t>);</w:t>
-      </w:r>
-    </w:p>
-    <w:p>
-      <w:pPr>
-        <w:pStyle w:val="ListParagraph"/>
-        <w:ind w:firstLine="720"/>
-        <w:rPr>
-          <w:rFonts w:asciiTheme="majorBidi" w:hAnsiTheme="majorBidi" w:cstheme="majorBidi"/>
-          <w:color w:val="808080" w:themeColor="background1" w:themeShade="80"/>
-          <w:sz w:val="24"/>
-          <w:szCs w:val="24"/>
-        </w:rPr>
-      </w:pPr>
-    </w:p>
-    <w:p>
-      <w:pPr>
-        <w:pStyle w:val="ListParagraph"/>
-        <w:ind w:firstLine="720"/>
-        <w:rPr>
-          <w:rFonts w:asciiTheme="majorBidi" w:hAnsiTheme="majorBidi" w:cstheme="majorBidi"/>
-          <w:color w:val="808080" w:themeColor="background1" w:themeShade="80"/>
-          <w:sz w:val="24"/>
-          <w:szCs w:val="24"/>
-        </w:rPr>
-      </w:pPr>
-      <w:r>
-        <w:rPr>
-          <w:rFonts w:asciiTheme="majorBidi" w:hAnsiTheme="majorBidi" w:cstheme="majorBidi"/>
-          <w:color w:val="808080" w:themeColor="background1" w:themeShade="80"/>
-          <w:sz w:val="24"/>
-          <w:szCs w:val="24"/>
-        </w:rPr>
-        <w:t xml:space="preserve">which return </w:t>
-      </w:r>
-      <w:r>
-        <w:rPr>
-          <w:rFonts w:asciiTheme="majorBidi" w:hAnsiTheme="majorBidi" w:cstheme="majorBidi"/>
-          <w:color w:val="808080" w:themeColor="background1" w:themeShade="80"/>
-          <w:sz w:val="24"/>
-          <w:szCs w:val="24"/>
-        </w:rPr>
-        <w:t>invers of</w:t>
-      </w:r>
-      <w:r>
-        <w:rPr>
-          <w:rFonts w:asciiTheme="majorBidi" w:hAnsiTheme="majorBidi" w:cstheme="majorBidi"/>
-          <w:color w:val="808080" w:themeColor="background1" w:themeShade="80"/>
-          <w:sz w:val="24"/>
-          <w:szCs w:val="24"/>
-        </w:rPr>
-        <w:t xml:space="preserve"> matrix in </w:t>
-      </w:r>
-      <w:r>
-        <w:rPr>
-          <w:color w:val="9CDCFE"/>
-        </w:rPr>
-        <w:t>A</w:t>
-      </w:r>
-      <w:r>
-        <w:rPr>
-          <w:rFonts w:asciiTheme="majorBidi" w:hAnsiTheme="majorBidi" w:cstheme="majorBidi"/>
-          <w:color w:val="808080" w:themeColor="background1" w:themeShade="80"/>
-          <w:sz w:val="24"/>
-          <w:szCs w:val="24"/>
-        </w:rPr>
-        <w:t xml:space="preserve"> in</w:t>
-      </w:r>
-      <w:r>
-        <w:rPr>
-          <w:rFonts w:asciiTheme="majorBidi" w:hAnsiTheme="majorBidi" w:cstheme="majorBidi"/>
-          <w:color w:val="808080" w:themeColor="background1" w:themeShade="80"/>
-          <w:sz w:val="24"/>
-          <w:szCs w:val="24"/>
-        </w:rPr>
-        <w:t xml:space="preserve"> </w:t>
-      </w:r>
-      <w:r>
-        <w:rPr>
-          <w:color w:val="9CDCFE"/>
-        </w:rPr>
-        <w:t>LU</w:t>
-      </w:r>
-      <w:r>
-        <w:rPr>
-          <w:rFonts w:asciiTheme="majorBidi" w:hAnsiTheme="majorBidi" w:cstheme="majorBidi"/>
-          <w:color w:val="808080" w:themeColor="background1" w:themeShade="80"/>
-          <w:sz w:val="24"/>
-          <w:szCs w:val="24"/>
-        </w:rPr>
-        <w:t>.</w:t>
-      </w:r>
-    </w:p>
-    <w:p/>
-    <w:p/>
     <w:p>
       <w:pPr>
         <w:pStyle w:val="ListParagraph"/>
@@ -1448,7 +385,2626 @@
           <w:sz w:val="28"/>
           <w:szCs w:val="28"/>
         </w:rPr>
+        <w:t>Algorithm Description</w:t>
+      </w:r>
+      <w:r>
+        <w:rPr>
+          <w:rFonts w:asciiTheme="majorBidi" w:hAnsiTheme="majorBidi" w:cstheme="majorBidi"/>
+          <w:color w:val="0070C0"/>
+          <w:sz w:val="28"/>
+          <w:szCs w:val="28"/>
+        </w:rPr>
+        <w:t>:</w:t>
+      </w:r>
+    </w:p>
+    <w:p>
+      <w:pPr>
+        <w:pStyle w:val="ListParagraph"/>
+        <w:spacing w:after="0"/>
+        <w:ind w:left="360"/>
+        <w:rPr>
+          <w:rFonts w:asciiTheme="majorBidi" w:hAnsiTheme="majorBidi" w:cstheme="majorBidi"/>
+          <w:sz w:val="24"/>
+          <w:szCs w:val="24"/>
+          <w:lang w:bidi="fa-IR"/>
+        </w:rPr>
+      </w:pPr>
+    </w:p>
+    <w:p>
+      <w:pPr>
+        <w:pStyle w:val="ListParagraph"/>
+        <w:spacing w:after="0"/>
+        <w:ind w:left="360"/>
+        <w:rPr>
+          <w:rFonts w:asciiTheme="majorBidi" w:hAnsiTheme="majorBidi" w:cstheme="majorBidi"/>
+          <w:i/>
+          <w:iCs/>
+          <w:lang w:bidi="fa-IR"/>
+        </w:rPr>
+      </w:pPr>
+      <w:r>
+        <w:rPr>
+          <w:rFonts w:asciiTheme="majorBidi" w:hAnsiTheme="majorBidi" w:cstheme="majorBidi"/>
+          <w:sz w:val="24"/>
+          <w:szCs w:val="24"/>
+          <w:lang w:bidi="fa-IR"/>
+        </w:rPr>
+        <w:t xml:space="preserve">The algorithm </w:t>
+      </w:r>
+      <w:r>
+        <w:rPr>
+          <w:rFonts w:asciiTheme="majorBidi" w:hAnsiTheme="majorBidi" w:cstheme="majorBidi"/>
+          <w:sz w:val="24"/>
+          <w:szCs w:val="24"/>
+          <w:lang w:bidi="fa-IR"/>
+        </w:rPr>
+        <w:t xml:space="preserve">designed base on the </w:t>
+      </w:r>
+      <w:r>
+        <w:rPr>
+          <w:rFonts w:asciiTheme="majorBidi" w:hAnsiTheme="majorBidi" w:cstheme="majorBidi"/>
+          <w:i/>
+          <w:iCs/>
+          <w:lang w:bidi="fa-IR"/>
+        </w:rPr>
+        <w:t>LUCA MARIA GAMBARDELLA</w:t>
+      </w:r>
+      <w:r>
+        <w:rPr>
+          <w:rFonts w:asciiTheme="majorBidi" w:hAnsiTheme="majorBidi" w:cstheme="majorBidi"/>
+          <w:i/>
+          <w:iCs/>
+          <w:lang w:bidi="fa-IR"/>
+        </w:rPr>
+        <w:t xml:space="preserve"> &amp; </w:t>
+      </w:r>
+      <w:r>
+        <w:rPr>
+          <w:rFonts w:asciiTheme="majorBidi" w:hAnsiTheme="majorBidi" w:cstheme="majorBidi"/>
+          <w:i/>
+          <w:iCs/>
+          <w:lang w:bidi="fa-IR"/>
+        </w:rPr>
+        <w:t>MARCO DORIGO</w:t>
+      </w:r>
+      <w:r>
+        <w:rPr>
+          <w:rFonts w:asciiTheme="majorBidi" w:hAnsiTheme="majorBidi" w:cstheme="majorBidi"/>
+          <w:i/>
+          <w:iCs/>
+          <w:lang w:bidi="fa-IR"/>
+        </w:rPr>
+        <w:t xml:space="preserve"> </w:t>
+      </w:r>
+      <w:r>
+        <w:rPr>
+          <w:rFonts w:asciiTheme="majorBidi" w:hAnsiTheme="majorBidi" w:cstheme="majorBidi"/>
+          <w:sz w:val="24"/>
+          <w:szCs w:val="24"/>
+          <w:lang w:bidi="fa-IR"/>
+        </w:rPr>
+        <w:t>that described in related paper as</w:t>
+      </w:r>
+      <w:r>
+        <w:rPr>
+          <w:rFonts w:asciiTheme="majorBidi" w:hAnsiTheme="majorBidi" w:cstheme="majorBidi"/>
+          <w:i/>
+          <w:iCs/>
+          <w:lang w:bidi="fa-IR"/>
+        </w:rPr>
+        <w:t xml:space="preserve"> </w:t>
+      </w:r>
+      <w:r>
+        <w:rPr>
+          <w:rFonts w:asciiTheme="majorBidi" w:hAnsiTheme="majorBidi" w:cstheme="majorBidi"/>
+          <w:i/>
+          <w:iCs/>
+          <w:lang w:bidi="fa-IR"/>
+        </w:rPr>
+        <w:t>(</w:t>
+      </w:r>
+      <w:r>
+        <w:rPr>
+          <w:rFonts w:asciiTheme="majorBidi" w:hAnsiTheme="majorBidi" w:cstheme="majorBidi"/>
+          <w:i/>
+          <w:iCs/>
+          <w:lang w:bidi="fa-IR"/>
+        </w:rPr>
+        <w:t>An Ant Colony System Hybridized with a New Local Search</w:t>
+      </w:r>
+    </w:p>
+    <w:p>
+      <w:pPr>
+        <w:pStyle w:val="ListParagraph"/>
+        <w:spacing w:after="0"/>
+        <w:ind w:left="360"/>
+        <w:rPr>
+          <w:rFonts w:asciiTheme="majorBidi" w:hAnsiTheme="majorBidi" w:cstheme="majorBidi"/>
+          <w:i/>
+          <w:iCs/>
+          <w:lang w:bidi="fa-IR"/>
+        </w:rPr>
+      </w:pPr>
+      <w:r>
+        <w:rPr>
+          <w:rFonts w:asciiTheme="majorBidi" w:hAnsiTheme="majorBidi" w:cstheme="majorBidi"/>
+          <w:i/>
+          <w:iCs/>
+          <w:lang w:bidi="fa-IR"/>
+        </w:rPr>
+        <w:t>for the Sequential Ordering Problem</w:t>
+      </w:r>
+      <w:r>
+        <w:rPr>
+          <w:rFonts w:asciiTheme="majorBidi" w:hAnsiTheme="majorBidi" w:cstheme="majorBidi"/>
+          <w:i/>
+          <w:iCs/>
+          <w:lang w:bidi="fa-IR"/>
+        </w:rPr>
+        <w:t>)</w:t>
+      </w:r>
+      <w:r>
+        <w:rPr>
+          <w:rFonts w:asciiTheme="majorBidi" w:hAnsiTheme="majorBidi" w:cstheme="majorBidi"/>
+          <w:i/>
+          <w:iCs/>
+          <w:lang w:bidi="fa-IR"/>
+        </w:rPr>
+        <w:t>.</w:t>
+      </w:r>
+    </w:p>
+    <w:p>
+      <w:pPr>
+        <w:pStyle w:val="ListParagraph"/>
+        <w:spacing w:after="0"/>
+        <w:ind w:left="360"/>
+        <w:rPr>
+          <w:rFonts w:asciiTheme="majorBidi" w:hAnsiTheme="majorBidi" w:cstheme="majorBidi"/>
+          <w:i/>
+          <w:iCs/>
+          <w:lang w:bidi="fa-IR"/>
+        </w:rPr>
+      </w:pPr>
+    </w:p>
+    <w:p>
+      <w:pPr>
+        <w:pStyle w:val="ListParagraph"/>
+        <w:spacing w:after="0"/>
+        <w:ind w:left="360"/>
+        <w:rPr>
+          <w:rFonts w:asciiTheme="majorBidi" w:hAnsiTheme="majorBidi" w:cstheme="majorBidi"/>
+          <w:sz w:val="24"/>
+          <w:szCs w:val="24"/>
+          <w:lang w:bidi="fa-IR"/>
+        </w:rPr>
+      </w:pPr>
+      <w:r>
+        <w:rPr>
+          <w:rFonts w:asciiTheme="majorBidi" w:hAnsiTheme="majorBidi" w:cstheme="majorBidi"/>
+          <w:b/>
+          <w:bCs/>
+          <w:color w:val="000000" w:themeColor="text1"/>
+          <w:sz w:val="24"/>
+          <w:szCs w:val="24"/>
+          <w:lang w:bidi="fa-IR"/>
+        </w:rPr>
+        <w:t>Constructive heuristic</w:t>
+      </w:r>
+      <w:r>
+        <w:rPr>
+          <w:rFonts w:asciiTheme="majorBidi" w:hAnsiTheme="majorBidi" w:cstheme="majorBidi"/>
+          <w:color w:val="000000" w:themeColor="text1"/>
+          <w:sz w:val="24"/>
+          <w:szCs w:val="24"/>
+          <w:lang w:bidi="fa-IR"/>
+        </w:rPr>
+        <w:t xml:space="preserve"> </w:t>
+      </w:r>
+      <w:r>
+        <w:rPr>
+          <w:rFonts w:asciiTheme="majorBidi" w:hAnsiTheme="majorBidi" w:cstheme="majorBidi"/>
+          <w:sz w:val="24"/>
+          <w:szCs w:val="24"/>
+          <w:lang w:bidi="fa-IR"/>
+        </w:rPr>
+        <w:t>used for generating initial solution</w:t>
+      </w:r>
+      <w:r>
+        <w:rPr>
+          <w:rFonts w:asciiTheme="majorBidi" w:hAnsiTheme="majorBidi" w:cstheme="majorBidi"/>
+          <w:sz w:val="24"/>
+          <w:szCs w:val="24"/>
+          <w:lang w:bidi="fa-IR"/>
+        </w:rPr>
+        <w:t xml:space="preserve"> in the way that</w:t>
+      </w:r>
+      <w:r>
+        <w:rPr>
+          <w:rFonts w:asciiTheme="majorBidi" w:hAnsiTheme="majorBidi" w:cstheme="majorBidi"/>
+          <w:sz w:val="24"/>
+          <w:szCs w:val="24"/>
+          <w:lang w:bidi="fa-IR"/>
+        </w:rPr>
+        <w:t xml:space="preserve"> from the </w:t>
+      </w:r>
+      <w:r>
+        <w:rPr>
+          <w:rFonts w:asciiTheme="majorBidi" w:hAnsiTheme="majorBidi" w:cstheme="majorBidi"/>
+          <w:sz w:val="24"/>
+          <w:szCs w:val="24"/>
+          <w:lang w:bidi="fa-IR"/>
+        </w:rPr>
+        <w:t>bingeing</w:t>
+      </w:r>
+      <w:r>
+        <w:rPr>
+          <w:rFonts w:asciiTheme="majorBidi" w:hAnsiTheme="majorBidi" w:cstheme="majorBidi"/>
+          <w:sz w:val="24"/>
+          <w:szCs w:val="24"/>
+          <w:lang w:bidi="fa-IR"/>
+        </w:rPr>
+        <w:t xml:space="preserve"> each time minimum possible length </w:t>
+      </w:r>
+      <w:r>
+        <w:rPr>
+          <w:rFonts w:asciiTheme="majorBidi" w:hAnsiTheme="majorBidi" w:cstheme="majorBidi"/>
+          <w:sz w:val="24"/>
+          <w:szCs w:val="24"/>
+          <w:lang w:bidi="fa-IR"/>
+        </w:rPr>
+        <w:t xml:space="preserve">edge based on precedence condition </w:t>
+      </w:r>
+      <w:r>
+        <w:rPr>
+          <w:rFonts w:asciiTheme="majorBidi" w:hAnsiTheme="majorBidi" w:cstheme="majorBidi"/>
+          <w:sz w:val="24"/>
+          <w:szCs w:val="24"/>
+          <w:lang w:bidi="fa-IR"/>
+        </w:rPr>
+        <w:t>selected</w:t>
+      </w:r>
+      <w:r>
+        <w:rPr>
+          <w:rFonts w:asciiTheme="majorBidi" w:hAnsiTheme="majorBidi" w:cstheme="majorBidi"/>
+          <w:sz w:val="24"/>
+          <w:szCs w:val="24"/>
+          <w:lang w:bidi="fa-IR"/>
+        </w:rPr>
+        <w:t>.</w:t>
+      </w:r>
+    </w:p>
+    <w:p>
+      <w:pPr>
+        <w:pStyle w:val="ListParagraph"/>
+        <w:spacing w:after="0"/>
+        <w:ind w:left="360"/>
+        <w:rPr>
+          <w:rFonts w:asciiTheme="majorBidi" w:hAnsiTheme="majorBidi" w:cstheme="majorBidi"/>
+          <w:sz w:val="24"/>
+          <w:szCs w:val="24"/>
+          <w:lang w:bidi="fa-IR"/>
+        </w:rPr>
+      </w:pPr>
+    </w:p>
+    <w:p>
+      <w:pPr>
+        <w:pStyle w:val="ListParagraph"/>
+        <w:spacing w:after="0"/>
+        <w:ind w:left="360"/>
+        <w:rPr>
+          <w:rFonts w:asciiTheme="majorBidi" w:hAnsiTheme="majorBidi" w:cstheme="majorBidi"/>
+          <w:sz w:val="24"/>
+          <w:szCs w:val="24"/>
+          <w:lang w:bidi="fa-IR"/>
+        </w:rPr>
+      </w:pPr>
+      <w:r>
+        <w:rPr>
+          <w:rFonts w:asciiTheme="majorBidi" w:hAnsiTheme="majorBidi" w:cstheme="majorBidi"/>
+          <w:sz w:val="24"/>
+          <w:szCs w:val="24"/>
+          <w:lang w:bidi="fa-IR"/>
+        </w:rPr>
+        <w:t xml:space="preserve">For neighboring </w:t>
+      </w:r>
+      <w:r>
+        <w:rPr>
+          <w:rFonts w:asciiTheme="majorBidi" w:hAnsiTheme="majorBidi" w:cstheme="majorBidi"/>
+          <w:sz w:val="24"/>
+          <w:szCs w:val="24"/>
+          <w:lang w:bidi="fa-IR"/>
+        </w:rPr>
+        <w:t>method</w:t>
+      </w:r>
+      <w:r>
+        <w:rPr>
+          <w:rFonts w:asciiTheme="majorBidi" w:hAnsiTheme="majorBidi" w:cstheme="majorBidi"/>
+          <w:sz w:val="24"/>
+          <w:szCs w:val="24"/>
+          <w:lang w:bidi="fa-IR"/>
+        </w:rPr>
+        <w:t xml:space="preserve"> to move from current solution to another</w:t>
+      </w:r>
+      <w:r>
+        <w:rPr>
+          <w:rFonts w:asciiTheme="majorBidi" w:hAnsiTheme="majorBidi" w:cstheme="majorBidi"/>
+          <w:sz w:val="24"/>
+          <w:szCs w:val="24"/>
+          <w:lang w:bidi="fa-IR"/>
+        </w:rPr>
+        <w:t xml:space="preserve">, </w:t>
+      </w:r>
+      <w:r>
+        <w:rPr>
+          <w:rFonts w:asciiTheme="majorBidi" w:hAnsiTheme="majorBidi" w:cstheme="majorBidi"/>
+          <w:b/>
+          <w:bCs/>
+          <w:sz w:val="24"/>
+          <w:szCs w:val="24"/>
+          <w:lang w:bidi="fa-IR"/>
+        </w:rPr>
+        <w:t>Lexicographic Search</w:t>
+      </w:r>
+      <w:r>
+        <w:rPr>
+          <w:rFonts w:asciiTheme="majorBidi" w:hAnsiTheme="majorBidi" w:cstheme="majorBidi"/>
+          <w:b/>
+          <w:bCs/>
+          <w:sz w:val="24"/>
+          <w:szCs w:val="24"/>
+          <w:lang w:bidi="fa-IR"/>
+        </w:rPr>
+        <w:t xml:space="preserve"> </w:t>
+      </w:r>
+      <w:r>
+        <w:rPr>
+          <w:rFonts w:asciiTheme="majorBidi" w:hAnsiTheme="majorBidi" w:cstheme="majorBidi"/>
+          <w:sz w:val="24"/>
+          <w:szCs w:val="24"/>
+          <w:lang w:bidi="fa-IR"/>
+        </w:rPr>
+        <w:t xml:space="preserve">using </w:t>
+      </w:r>
+      <w:r>
+        <w:rPr>
+          <w:rFonts w:asciiTheme="majorBidi" w:hAnsiTheme="majorBidi" w:cstheme="majorBidi"/>
+          <w:b/>
+          <w:bCs/>
+          <w:sz w:val="24"/>
+          <w:szCs w:val="24"/>
+          <w:lang w:bidi="fa-IR"/>
+        </w:rPr>
+        <w:t xml:space="preserve">forwarding and </w:t>
+      </w:r>
+      <w:proofErr w:type="spellStart"/>
+      <w:r>
+        <w:rPr>
+          <w:rFonts w:asciiTheme="majorBidi" w:hAnsiTheme="majorBidi" w:cstheme="majorBidi"/>
+          <w:b/>
+          <w:bCs/>
+          <w:sz w:val="24"/>
+          <w:szCs w:val="24"/>
+          <w:lang w:bidi="fa-IR"/>
+        </w:rPr>
+        <w:t>backwar</w:t>
+      </w:r>
+      <w:r>
+        <w:rPr>
+          <w:rFonts w:asciiTheme="majorBidi" w:hAnsiTheme="majorBidi" w:cstheme="majorBidi"/>
+          <w:b/>
+          <w:bCs/>
+          <w:sz w:val="24"/>
+          <w:szCs w:val="24"/>
+          <w:lang w:bidi="fa-IR"/>
+        </w:rPr>
+        <w:t>d</w:t>
+      </w:r>
+      <w:r>
+        <w:rPr>
+          <w:rFonts w:asciiTheme="majorBidi" w:hAnsiTheme="majorBidi" w:cstheme="majorBidi"/>
+          <w:b/>
+          <w:bCs/>
+          <w:sz w:val="24"/>
+          <w:szCs w:val="24"/>
+          <w:lang w:bidi="fa-IR"/>
+        </w:rPr>
+        <w:t>ing</w:t>
+      </w:r>
+      <w:proofErr w:type="spellEnd"/>
+      <w:r>
+        <w:rPr>
+          <w:rFonts w:asciiTheme="majorBidi" w:hAnsiTheme="majorBidi" w:cstheme="majorBidi"/>
+          <w:b/>
+          <w:bCs/>
+          <w:sz w:val="24"/>
+          <w:szCs w:val="24"/>
+          <w:lang w:bidi="fa-IR"/>
+        </w:rPr>
+        <w:t xml:space="preserve"> </w:t>
+      </w:r>
+      <w:r>
+        <w:rPr>
+          <w:rFonts w:asciiTheme="majorBidi" w:hAnsiTheme="majorBidi" w:cstheme="majorBidi"/>
+          <w:b/>
+          <w:bCs/>
+          <w:sz w:val="24"/>
+          <w:szCs w:val="24"/>
+          <w:lang w:bidi="fa-IR"/>
+        </w:rPr>
+        <w:t>path-preserving-3-exchange</w:t>
+      </w:r>
+      <w:r>
+        <w:rPr>
+          <w:rFonts w:asciiTheme="majorBidi" w:hAnsiTheme="majorBidi" w:cstheme="majorBidi"/>
+          <w:sz w:val="24"/>
+          <w:szCs w:val="24"/>
+          <w:lang w:bidi="fa-IR"/>
+        </w:rPr>
+        <w:t xml:space="preserve"> applied.</w:t>
+      </w:r>
+    </w:p>
+    <w:p>
+      <w:pPr>
+        <w:pStyle w:val="ListParagraph"/>
+        <w:spacing w:after="0"/>
+        <w:ind w:left="360"/>
+        <w:rPr>
+          <w:rFonts w:asciiTheme="majorBidi" w:hAnsiTheme="majorBidi" w:cstheme="majorBidi"/>
+          <w:sz w:val="24"/>
+          <w:szCs w:val="24"/>
+          <w:lang w:bidi="fa-IR"/>
+        </w:rPr>
+      </w:pPr>
+    </w:p>
+    <w:p>
+      <w:pPr>
+        <w:pStyle w:val="ListParagraph"/>
+        <w:spacing w:after="0"/>
+        <w:ind w:left="360"/>
+        <w:rPr>
+          <w:rFonts w:asciiTheme="majorBidi" w:hAnsiTheme="majorBidi" w:cstheme="majorBidi"/>
+          <w:sz w:val="24"/>
+          <w:szCs w:val="24"/>
+          <w:lang w:bidi="fa-IR"/>
+        </w:rPr>
+      </w:pPr>
+      <w:r>
+        <w:rPr>
+          <w:rFonts w:asciiTheme="majorBidi" w:hAnsiTheme="majorBidi" w:cstheme="majorBidi"/>
+          <w:sz w:val="24"/>
+          <w:szCs w:val="24"/>
+          <w:lang w:bidi="fa-IR"/>
+        </w:rPr>
+        <w:t xml:space="preserve">The only difference is that in this </w:t>
+      </w:r>
+      <w:r>
+        <w:rPr>
+          <w:rFonts w:asciiTheme="majorBidi" w:hAnsiTheme="majorBidi" w:cstheme="majorBidi"/>
+          <w:sz w:val="24"/>
+          <w:szCs w:val="24"/>
+          <w:lang w:bidi="fa-IR"/>
+        </w:rPr>
+        <w:t>algorithm lexicographic search doesn’t applied on whole search space by iteratively change the parameters “</w:t>
+      </w:r>
+      <w:r>
+        <w:rPr>
+          <w:rFonts w:asciiTheme="majorBidi" w:hAnsiTheme="majorBidi" w:cstheme="majorBidi"/>
+          <w:sz w:val="24"/>
+          <w:szCs w:val="24"/>
+          <w:lang w:bidi="fa-IR"/>
+        </w:rPr>
+        <w:t>h,</w:t>
+      </w:r>
+      <w:r>
+        <w:rPr>
+          <w:rFonts w:asciiTheme="majorBidi" w:hAnsiTheme="majorBidi" w:cstheme="majorBidi"/>
+          <w:sz w:val="24"/>
+          <w:szCs w:val="24"/>
+          <w:lang w:bidi="fa-IR"/>
+        </w:rPr>
+        <w:t xml:space="preserve"> </w:t>
+      </w:r>
+      <w:proofErr w:type="spellStart"/>
+      <w:r>
+        <w:rPr>
+          <w:rFonts w:asciiTheme="majorBidi" w:hAnsiTheme="majorBidi" w:cstheme="majorBidi"/>
+          <w:sz w:val="24"/>
+          <w:szCs w:val="24"/>
+          <w:lang w:bidi="fa-IR"/>
+        </w:rPr>
+        <w:t>i</w:t>
+      </w:r>
+      <w:proofErr w:type="spellEnd"/>
+      <w:r>
+        <w:rPr>
+          <w:rFonts w:asciiTheme="majorBidi" w:hAnsiTheme="majorBidi" w:cstheme="majorBidi"/>
+          <w:sz w:val="24"/>
+          <w:szCs w:val="24"/>
+          <w:lang w:bidi="fa-IR"/>
+        </w:rPr>
+        <w:t>,</w:t>
+      </w:r>
+      <w:r>
+        <w:rPr>
+          <w:rFonts w:asciiTheme="majorBidi" w:hAnsiTheme="majorBidi" w:cstheme="majorBidi"/>
+          <w:sz w:val="24"/>
+          <w:szCs w:val="24"/>
+          <w:lang w:bidi="fa-IR"/>
+        </w:rPr>
+        <w:t xml:space="preserve"> j”</w:t>
+      </w:r>
+      <w:r>
+        <w:rPr>
+          <w:rFonts w:asciiTheme="majorBidi" w:hAnsiTheme="majorBidi" w:cstheme="majorBidi"/>
+          <w:sz w:val="24"/>
+          <w:szCs w:val="24"/>
+          <w:lang w:bidi="fa-IR"/>
+        </w:rPr>
+        <w:t>,</w:t>
+      </w:r>
+      <w:r>
+        <w:rPr>
+          <w:rFonts w:asciiTheme="majorBidi" w:hAnsiTheme="majorBidi" w:cstheme="majorBidi"/>
+          <w:sz w:val="24"/>
+          <w:szCs w:val="24"/>
+          <w:lang w:bidi="fa-IR"/>
+        </w:rPr>
+        <w:t xml:space="preserve"> instead random </w:t>
+      </w:r>
+      <w:r>
+        <w:rPr>
+          <w:rFonts w:asciiTheme="majorBidi" w:hAnsiTheme="majorBidi" w:cstheme="majorBidi"/>
+          <w:sz w:val="24"/>
+          <w:szCs w:val="24"/>
+          <w:lang w:bidi="fa-IR"/>
+        </w:rPr>
+        <w:t>“</w:t>
+      </w:r>
+      <w:r>
+        <w:rPr>
+          <w:rFonts w:asciiTheme="majorBidi" w:hAnsiTheme="majorBidi" w:cstheme="majorBidi"/>
+          <w:sz w:val="24"/>
+          <w:szCs w:val="24"/>
+          <w:lang w:bidi="fa-IR"/>
+        </w:rPr>
+        <w:t>h</w:t>
+      </w:r>
+      <w:r>
+        <w:rPr>
+          <w:rFonts w:asciiTheme="majorBidi" w:hAnsiTheme="majorBidi" w:cstheme="majorBidi"/>
+          <w:sz w:val="24"/>
+          <w:szCs w:val="24"/>
+          <w:lang w:bidi="fa-IR"/>
+        </w:rPr>
+        <w:t>”</w:t>
+      </w:r>
+      <w:r>
+        <w:rPr>
+          <w:rFonts w:asciiTheme="majorBidi" w:hAnsiTheme="majorBidi" w:cstheme="majorBidi"/>
+          <w:sz w:val="24"/>
+          <w:szCs w:val="24"/>
+          <w:lang w:bidi="fa-IR"/>
+        </w:rPr>
+        <w:t xml:space="preserve"> generate</w:t>
+      </w:r>
+      <w:r>
+        <w:rPr>
+          <w:rFonts w:asciiTheme="majorBidi" w:hAnsiTheme="majorBidi" w:cstheme="majorBidi"/>
+          <w:sz w:val="24"/>
+          <w:szCs w:val="24"/>
+          <w:lang w:bidi="fa-IR"/>
+        </w:rPr>
+        <w:t>d</w:t>
+      </w:r>
+      <w:r>
+        <w:rPr>
+          <w:rFonts w:asciiTheme="majorBidi" w:hAnsiTheme="majorBidi" w:cstheme="majorBidi"/>
+          <w:sz w:val="24"/>
+          <w:szCs w:val="24"/>
+          <w:lang w:bidi="fa-IR"/>
+        </w:rPr>
+        <w:t xml:space="preserve"> and </w:t>
+      </w:r>
+      <w:r>
+        <w:rPr>
+          <w:rFonts w:asciiTheme="majorBidi" w:hAnsiTheme="majorBidi" w:cstheme="majorBidi"/>
+          <w:sz w:val="24"/>
+          <w:szCs w:val="24"/>
+          <w:lang w:bidi="fa-IR"/>
+        </w:rPr>
+        <w:t>according</w:t>
+      </w:r>
+      <w:r>
+        <w:rPr>
+          <w:rFonts w:asciiTheme="majorBidi" w:hAnsiTheme="majorBidi" w:cstheme="majorBidi"/>
+          <w:sz w:val="24"/>
+          <w:szCs w:val="24"/>
+          <w:lang w:bidi="fa-IR"/>
+        </w:rPr>
+        <w:t xml:space="preserve"> to that random </w:t>
+      </w:r>
+      <w:r>
+        <w:rPr>
+          <w:rFonts w:asciiTheme="majorBidi" w:hAnsiTheme="majorBidi" w:cstheme="majorBidi"/>
+          <w:sz w:val="24"/>
+          <w:szCs w:val="24"/>
+          <w:lang w:bidi="fa-IR"/>
+        </w:rPr>
+        <w:t>“</w:t>
+      </w:r>
+      <w:proofErr w:type="spellStart"/>
+      <w:proofErr w:type="gramStart"/>
+      <w:r>
+        <w:rPr>
+          <w:rFonts w:asciiTheme="majorBidi" w:hAnsiTheme="majorBidi" w:cstheme="majorBidi"/>
+          <w:sz w:val="24"/>
+          <w:szCs w:val="24"/>
+          <w:lang w:bidi="fa-IR"/>
+        </w:rPr>
+        <w:t>i,j</w:t>
+      </w:r>
+      <w:proofErr w:type="spellEnd"/>
+      <w:proofErr w:type="gramEnd"/>
+      <w:r>
+        <w:rPr>
+          <w:rFonts w:asciiTheme="majorBidi" w:hAnsiTheme="majorBidi" w:cstheme="majorBidi"/>
+          <w:sz w:val="24"/>
+          <w:szCs w:val="24"/>
+          <w:lang w:bidi="fa-IR"/>
+        </w:rPr>
+        <w:t>”</w:t>
+      </w:r>
+      <w:r>
+        <w:rPr>
+          <w:rFonts w:asciiTheme="majorBidi" w:hAnsiTheme="majorBidi" w:cstheme="majorBidi"/>
+          <w:sz w:val="24"/>
+          <w:szCs w:val="24"/>
+          <w:lang w:bidi="fa-IR"/>
+        </w:rPr>
+        <w:t xml:space="preserve"> created</w:t>
+      </w:r>
+      <w:r>
+        <w:rPr>
+          <w:rFonts w:asciiTheme="majorBidi" w:hAnsiTheme="majorBidi" w:cstheme="majorBidi"/>
+          <w:sz w:val="24"/>
+          <w:szCs w:val="24"/>
+          <w:lang w:bidi="fa-IR"/>
+        </w:rPr>
+        <w:t xml:space="preserve"> </w:t>
+      </w:r>
+      <w:r>
+        <w:rPr>
+          <w:rFonts w:asciiTheme="majorBidi" w:hAnsiTheme="majorBidi" w:cstheme="majorBidi"/>
+          <w:sz w:val="24"/>
+          <w:szCs w:val="24"/>
+          <w:lang w:bidi="fa-IR"/>
+        </w:rPr>
+        <w:t>to do the search.</w:t>
+      </w:r>
+    </w:p>
+    <w:p>
+      <w:pPr>
+        <w:pStyle w:val="ListParagraph"/>
+        <w:spacing w:after="0"/>
+        <w:ind w:left="360"/>
+        <w:rPr>
+          <w:rFonts w:asciiTheme="majorBidi" w:hAnsiTheme="majorBidi" w:cstheme="majorBidi"/>
+          <w:sz w:val="24"/>
+          <w:szCs w:val="24"/>
+          <w:lang w:bidi="fa-IR"/>
+        </w:rPr>
+      </w:pPr>
+    </w:p>
+    <w:p>
+      <w:pPr>
+        <w:pStyle w:val="ListParagraph"/>
+        <w:spacing w:after="0"/>
+        <w:ind w:left="360"/>
+        <w:rPr>
+          <w:rFonts w:asciiTheme="majorBidi" w:hAnsiTheme="majorBidi" w:cstheme="majorBidi"/>
+          <w:sz w:val="24"/>
+          <w:szCs w:val="24"/>
+          <w:lang w:bidi="fa-IR"/>
+        </w:rPr>
+      </w:pPr>
+      <w:r>
+        <w:rPr>
+          <w:rFonts w:asciiTheme="majorBidi" w:hAnsiTheme="majorBidi" w:cstheme="majorBidi"/>
+          <w:sz w:val="24"/>
+          <w:szCs w:val="24"/>
+          <w:lang w:bidi="fa-IR"/>
+        </w:rPr>
+        <w:t>With the use of loop with size half of dimension forward and with same size loop backward exchanging applied.</w:t>
+      </w:r>
+    </w:p>
+    <w:p>
+      <w:pPr>
+        <w:pStyle w:val="ListParagraph"/>
+        <w:spacing w:after="0"/>
+        <w:ind w:left="360"/>
+        <w:rPr>
+          <w:rFonts w:asciiTheme="majorBidi" w:hAnsiTheme="majorBidi" w:cstheme="majorBidi"/>
+          <w:sz w:val="24"/>
+          <w:szCs w:val="24"/>
+          <w:lang w:bidi="fa-IR"/>
+        </w:rPr>
+      </w:pPr>
+    </w:p>
+    <w:p>
+      <w:pPr>
+        <w:pStyle w:val="ListParagraph"/>
+        <w:spacing w:after="0"/>
+        <w:ind w:left="360"/>
+        <w:rPr>
+          <w:rFonts w:asciiTheme="majorBidi" w:hAnsiTheme="majorBidi" w:cstheme="majorBidi"/>
+          <w:sz w:val="24"/>
+          <w:szCs w:val="24"/>
+          <w:lang w:bidi="fa-IR"/>
+        </w:rPr>
+      </w:pPr>
+      <w:r>
+        <w:rPr>
+          <w:rFonts w:asciiTheme="majorBidi" w:hAnsiTheme="majorBidi" w:cstheme="majorBidi"/>
+          <w:sz w:val="24"/>
+          <w:szCs w:val="24"/>
+          <w:lang w:bidi="fa-IR"/>
+        </w:rPr>
+        <w:t xml:space="preserve">It means that in each simulated annealing iteration best solution selected from a list of solutions with size of problem </w:t>
+      </w:r>
+      <w:r>
+        <w:rPr>
+          <w:rFonts w:asciiTheme="majorBidi" w:hAnsiTheme="majorBidi" w:cstheme="majorBidi"/>
+          <w:sz w:val="24"/>
+          <w:szCs w:val="24"/>
+          <w:lang w:bidi="fa-IR"/>
+        </w:rPr>
+        <w:t>dimension</w:t>
+      </w:r>
+      <w:r>
+        <w:rPr>
+          <w:rFonts w:asciiTheme="majorBidi" w:hAnsiTheme="majorBidi" w:cstheme="majorBidi"/>
+          <w:sz w:val="24"/>
+          <w:szCs w:val="24"/>
+          <w:lang w:bidi="fa-IR"/>
+        </w:rPr>
+        <w:t>.</w:t>
+      </w:r>
+    </w:p>
+    <w:p>
+      <w:pPr>
+        <w:pStyle w:val="ListParagraph"/>
+        <w:spacing w:after="0"/>
+        <w:ind w:left="360"/>
+        <w:rPr>
+          <w:rFonts w:asciiTheme="majorBidi" w:hAnsiTheme="majorBidi" w:cstheme="majorBidi"/>
+          <w:sz w:val="24"/>
+          <w:szCs w:val="24"/>
+          <w:lang w:bidi="fa-IR"/>
+        </w:rPr>
+      </w:pPr>
+    </w:p>
+    <w:p>
+      <w:pPr>
+        <w:pStyle w:val="ListParagraph"/>
+        <w:numPr>
+          <w:ilvl w:val="1"/>
+          <w:numId w:val="2"/>
+        </w:numPr>
+        <w:spacing w:after="0"/>
+        <w:rPr>
+          <w:rFonts w:asciiTheme="majorBidi" w:hAnsiTheme="majorBidi" w:cstheme="majorBidi"/>
+          <w:sz w:val="24"/>
+          <w:szCs w:val="24"/>
+          <w:lang w:bidi="fa-IR"/>
+        </w:rPr>
+      </w:pPr>
+      <w:r>
+        <w:rPr>
+          <w:rFonts w:asciiTheme="majorBidi" w:hAnsiTheme="majorBidi" w:cstheme="majorBidi"/>
+          <w:sz w:val="24"/>
+          <w:szCs w:val="24"/>
+          <w:lang w:bidi="fa-IR"/>
+        </w:rPr>
+        <w:t xml:space="preserve">Initial </w:t>
+      </w:r>
+      <w:r>
+        <w:rPr>
+          <w:rFonts w:asciiTheme="majorBidi" w:hAnsiTheme="majorBidi" w:cstheme="majorBidi"/>
+          <w:sz w:val="24"/>
+          <w:szCs w:val="24"/>
+          <w:lang w:bidi="fa-IR"/>
+        </w:rPr>
+        <w:t>Constructive heuristic</w:t>
+      </w:r>
+    </w:p>
+    <w:p>
+      <w:pPr>
+        <w:pStyle w:val="ListParagraph"/>
+        <w:numPr>
+          <w:ilvl w:val="1"/>
+          <w:numId w:val="2"/>
+        </w:numPr>
+        <w:spacing w:after="0"/>
+        <w:rPr>
+          <w:rFonts w:asciiTheme="majorBidi" w:hAnsiTheme="majorBidi" w:cstheme="majorBidi"/>
+          <w:sz w:val="24"/>
+          <w:szCs w:val="24"/>
+          <w:lang w:bidi="fa-IR"/>
+        </w:rPr>
+      </w:pPr>
+      <w:r>
+        <w:rPr>
+          <w:rFonts w:asciiTheme="majorBidi" w:hAnsiTheme="majorBidi" w:cstheme="majorBidi"/>
+          <w:sz w:val="24"/>
+          <w:szCs w:val="24"/>
+          <w:lang w:bidi="fa-IR"/>
+        </w:rPr>
         <w:lastRenderedPageBreak/>
+        <w:t>O(dimension/2) forward searching</w:t>
+      </w:r>
+      <w:r>
+        <w:rPr>
+          <w:rFonts w:asciiTheme="majorBidi" w:hAnsiTheme="majorBidi" w:cstheme="majorBidi"/>
+          <w:sz w:val="24"/>
+          <w:szCs w:val="24"/>
+          <w:lang w:bidi="fa-IR"/>
+        </w:rPr>
+        <w:t xml:space="preserve"> with </w:t>
+      </w:r>
+      <w:r>
+        <w:rPr>
+          <w:rFonts w:asciiTheme="majorBidi" w:hAnsiTheme="majorBidi" w:cstheme="majorBidi"/>
+          <w:sz w:val="24"/>
+          <w:szCs w:val="24"/>
+          <w:lang w:bidi="fa-IR"/>
+        </w:rPr>
+        <w:t>random</w:t>
+      </w:r>
+      <w:r>
+        <w:rPr>
+          <w:rFonts w:asciiTheme="majorBidi" w:hAnsiTheme="majorBidi" w:cstheme="majorBidi"/>
+          <w:sz w:val="24"/>
+          <w:szCs w:val="24"/>
+          <w:lang w:bidi="fa-IR"/>
+        </w:rPr>
+        <w:t xml:space="preserve"> </w:t>
+      </w:r>
+      <w:r>
+        <w:rPr>
+          <w:rFonts w:asciiTheme="majorBidi" w:hAnsiTheme="majorBidi" w:cstheme="majorBidi"/>
+          <w:sz w:val="24"/>
+          <w:szCs w:val="24"/>
+          <w:lang w:bidi="fa-IR"/>
+        </w:rPr>
+        <w:t>“</w:t>
+      </w:r>
+      <w:r>
+        <w:rPr>
+          <w:rFonts w:asciiTheme="majorBidi" w:hAnsiTheme="majorBidi" w:cstheme="majorBidi"/>
+          <w:sz w:val="24"/>
+          <w:szCs w:val="24"/>
+          <w:lang w:bidi="fa-IR"/>
+        </w:rPr>
+        <w:t>h,</w:t>
+      </w:r>
+      <w:r>
+        <w:rPr>
+          <w:rFonts w:asciiTheme="majorBidi" w:hAnsiTheme="majorBidi" w:cstheme="majorBidi"/>
+          <w:sz w:val="24"/>
+          <w:szCs w:val="24"/>
+          <w:lang w:bidi="fa-IR"/>
+        </w:rPr>
+        <w:t xml:space="preserve"> </w:t>
+      </w:r>
+      <w:proofErr w:type="spellStart"/>
+      <w:r>
+        <w:rPr>
+          <w:rFonts w:asciiTheme="majorBidi" w:hAnsiTheme="majorBidi" w:cstheme="majorBidi"/>
+          <w:sz w:val="24"/>
+          <w:szCs w:val="24"/>
+          <w:lang w:bidi="fa-IR"/>
+        </w:rPr>
+        <w:t>i</w:t>
+      </w:r>
+      <w:proofErr w:type="spellEnd"/>
+      <w:r>
+        <w:rPr>
+          <w:rFonts w:asciiTheme="majorBidi" w:hAnsiTheme="majorBidi" w:cstheme="majorBidi"/>
+          <w:sz w:val="24"/>
+          <w:szCs w:val="24"/>
+          <w:lang w:bidi="fa-IR"/>
+        </w:rPr>
+        <w:t>,</w:t>
+      </w:r>
+      <w:r>
+        <w:rPr>
+          <w:rFonts w:asciiTheme="majorBidi" w:hAnsiTheme="majorBidi" w:cstheme="majorBidi"/>
+          <w:sz w:val="24"/>
+          <w:szCs w:val="24"/>
+          <w:lang w:bidi="fa-IR"/>
+        </w:rPr>
+        <w:t xml:space="preserve"> </w:t>
+      </w:r>
+      <w:r>
+        <w:rPr>
+          <w:rFonts w:asciiTheme="majorBidi" w:hAnsiTheme="majorBidi" w:cstheme="majorBidi"/>
+          <w:sz w:val="24"/>
+          <w:szCs w:val="24"/>
+          <w:lang w:bidi="fa-IR"/>
+        </w:rPr>
+        <w:t>j</w:t>
+      </w:r>
+      <w:r>
+        <w:rPr>
+          <w:rFonts w:asciiTheme="majorBidi" w:hAnsiTheme="majorBidi" w:cstheme="majorBidi"/>
+          <w:sz w:val="24"/>
+          <w:szCs w:val="24"/>
+          <w:lang w:bidi="fa-IR"/>
+        </w:rPr>
+        <w:t>”</w:t>
+      </w:r>
+      <w:r>
+        <w:rPr>
+          <w:rFonts w:asciiTheme="majorBidi" w:hAnsiTheme="majorBidi" w:cstheme="majorBidi"/>
+          <w:sz w:val="24"/>
+          <w:szCs w:val="24"/>
+          <w:lang w:bidi="fa-IR"/>
+        </w:rPr>
+        <w:t xml:space="preserve"> </w:t>
+      </w:r>
+      <w:r>
+        <w:rPr>
+          <w:rFonts w:asciiTheme="majorBidi" w:hAnsiTheme="majorBidi" w:cstheme="majorBidi"/>
+          <w:sz w:val="24"/>
+          <w:szCs w:val="24"/>
+          <w:lang w:bidi="fa-IR"/>
+        </w:rPr>
+        <w:t>parameters</w:t>
+      </w:r>
+      <w:r>
+        <w:rPr>
+          <w:rFonts w:asciiTheme="majorBidi" w:hAnsiTheme="majorBidi" w:cstheme="majorBidi"/>
+          <w:sz w:val="24"/>
+          <w:szCs w:val="24"/>
+          <w:lang w:bidi="fa-IR"/>
+        </w:rPr>
+        <w:t>.</w:t>
+      </w:r>
+    </w:p>
+    <w:p>
+      <w:pPr>
+        <w:pStyle w:val="ListParagraph"/>
+        <w:numPr>
+          <w:ilvl w:val="1"/>
+          <w:numId w:val="2"/>
+        </w:numPr>
+        <w:spacing w:after="0"/>
+        <w:rPr>
+          <w:rFonts w:asciiTheme="majorBidi" w:hAnsiTheme="majorBidi" w:cstheme="majorBidi"/>
+          <w:sz w:val="24"/>
+          <w:szCs w:val="24"/>
+          <w:lang w:bidi="fa-IR"/>
+        </w:rPr>
+      </w:pPr>
+      <w:r>
+        <w:rPr>
+          <w:rFonts w:asciiTheme="majorBidi" w:hAnsiTheme="majorBidi" w:cstheme="majorBidi"/>
+          <w:sz w:val="24"/>
+          <w:szCs w:val="24"/>
+          <w:lang w:bidi="fa-IR"/>
+        </w:rPr>
+        <w:t xml:space="preserve">O(dimension/2) </w:t>
+      </w:r>
+      <w:r>
+        <w:rPr>
+          <w:rFonts w:asciiTheme="majorBidi" w:hAnsiTheme="majorBidi" w:cstheme="majorBidi"/>
+          <w:sz w:val="24"/>
+          <w:szCs w:val="24"/>
+          <w:lang w:bidi="fa-IR"/>
+        </w:rPr>
+        <w:t>backward</w:t>
+      </w:r>
+      <w:r>
+        <w:rPr>
+          <w:rFonts w:asciiTheme="majorBidi" w:hAnsiTheme="majorBidi" w:cstheme="majorBidi"/>
+          <w:sz w:val="24"/>
+          <w:szCs w:val="24"/>
+          <w:lang w:bidi="fa-IR"/>
+        </w:rPr>
+        <w:t xml:space="preserve"> searching</w:t>
+      </w:r>
+      <w:r>
+        <w:rPr>
+          <w:rFonts w:asciiTheme="majorBidi" w:hAnsiTheme="majorBidi" w:cstheme="majorBidi"/>
+          <w:sz w:val="24"/>
+          <w:szCs w:val="24"/>
+          <w:lang w:bidi="fa-IR"/>
+        </w:rPr>
+        <w:t xml:space="preserve"> </w:t>
+      </w:r>
+      <w:r>
+        <w:rPr>
+          <w:rFonts w:asciiTheme="majorBidi" w:hAnsiTheme="majorBidi" w:cstheme="majorBidi"/>
+          <w:sz w:val="24"/>
+          <w:szCs w:val="24"/>
+          <w:lang w:bidi="fa-IR"/>
+        </w:rPr>
+        <w:t xml:space="preserve">with random “h, </w:t>
+      </w:r>
+      <w:proofErr w:type="spellStart"/>
+      <w:r>
+        <w:rPr>
+          <w:rFonts w:asciiTheme="majorBidi" w:hAnsiTheme="majorBidi" w:cstheme="majorBidi"/>
+          <w:sz w:val="24"/>
+          <w:szCs w:val="24"/>
+          <w:lang w:bidi="fa-IR"/>
+        </w:rPr>
+        <w:t>i</w:t>
+      </w:r>
+      <w:proofErr w:type="spellEnd"/>
+      <w:r>
+        <w:rPr>
+          <w:rFonts w:asciiTheme="majorBidi" w:hAnsiTheme="majorBidi" w:cstheme="majorBidi"/>
+          <w:sz w:val="24"/>
+          <w:szCs w:val="24"/>
+          <w:lang w:bidi="fa-IR"/>
+        </w:rPr>
+        <w:t>, j” parameters</w:t>
+      </w:r>
+      <w:r>
+        <w:rPr>
+          <w:rFonts w:asciiTheme="majorBidi" w:hAnsiTheme="majorBidi" w:cstheme="majorBidi"/>
+          <w:sz w:val="24"/>
+          <w:szCs w:val="24"/>
+          <w:lang w:bidi="fa-IR"/>
+        </w:rPr>
+        <w:t>.</w:t>
+      </w:r>
+    </w:p>
+    <w:p>
+      <w:pPr>
+        <w:pStyle w:val="ListParagraph"/>
+        <w:numPr>
+          <w:ilvl w:val="1"/>
+          <w:numId w:val="2"/>
+        </w:numPr>
+        <w:spacing w:after="0"/>
+        <w:rPr>
+          <w:rFonts w:asciiTheme="majorBidi" w:hAnsiTheme="majorBidi" w:cstheme="majorBidi"/>
+          <w:sz w:val="24"/>
+          <w:szCs w:val="24"/>
+          <w:lang w:bidi="fa-IR"/>
+        </w:rPr>
+      </w:pPr>
+      <w:r>
+        <w:rPr>
+          <w:rFonts w:asciiTheme="majorBidi" w:hAnsiTheme="majorBidi" w:cstheme="majorBidi"/>
+          <w:sz w:val="24"/>
+          <w:szCs w:val="24"/>
+          <w:lang w:bidi="fa-IR"/>
+        </w:rPr>
+        <w:t>Selecting the best from search as next solution</w:t>
+      </w:r>
+    </w:p>
+    <w:p>
+      <w:pPr>
+        <w:spacing w:after="0"/>
+        <w:ind w:left="360"/>
+        <w:rPr>
+          <w:rFonts w:asciiTheme="majorBidi" w:hAnsiTheme="majorBidi" w:cstheme="majorBidi"/>
+          <w:sz w:val="24"/>
+          <w:szCs w:val="24"/>
+          <w:lang w:bidi="fa-IR"/>
+        </w:rPr>
+      </w:pPr>
+    </w:p>
+    <w:p>
+      <w:pPr>
+        <w:spacing w:after="0"/>
+        <w:ind w:left="360"/>
+        <w:rPr>
+          <w:rFonts w:asciiTheme="majorBidi" w:hAnsiTheme="majorBidi" w:cstheme="majorBidi"/>
+          <w:color w:val="FF0000"/>
+          <w:sz w:val="24"/>
+          <w:szCs w:val="24"/>
+          <w:lang w:bidi="fa-IR"/>
+        </w:rPr>
+      </w:pPr>
+      <w:r>
+        <w:rPr>
+          <w:rFonts w:asciiTheme="majorBidi" w:hAnsiTheme="majorBidi" w:cstheme="majorBidi"/>
+          <w:color w:val="FF0000"/>
+          <w:sz w:val="24"/>
+          <w:szCs w:val="24"/>
+          <w:lang w:bidi="fa-IR"/>
+        </w:rPr>
+        <w:t>Algorithm time complexity:</w:t>
+      </w:r>
+    </w:p>
+    <w:p>
+      <w:pPr>
+        <w:spacing w:after="0"/>
+        <w:ind w:left="360"/>
+        <w:rPr>
+          <w:rFonts w:asciiTheme="majorBidi" w:hAnsiTheme="majorBidi" w:cstheme="majorBidi"/>
+          <w:sz w:val="24"/>
+          <w:szCs w:val="24"/>
+          <w:lang w:bidi="fa-IR"/>
+        </w:rPr>
+      </w:pPr>
+    </w:p>
+    <w:p>
+      <w:pPr>
+        <w:spacing w:after="0"/>
+        <w:ind w:left="360"/>
+        <w:rPr>
+          <w:rFonts w:asciiTheme="majorBidi" w:hAnsiTheme="majorBidi" w:cstheme="majorBidi"/>
+          <w:sz w:val="24"/>
+          <w:szCs w:val="24"/>
+          <w:lang w:bidi="fa-IR"/>
+        </w:rPr>
+      </w:pPr>
+    </w:p>
+    <w:p>
+      <w:pPr>
+        <w:spacing w:after="0"/>
+        <w:ind w:left="360"/>
+        <w:rPr>
+          <w:rFonts w:asciiTheme="majorBidi" w:hAnsiTheme="majorBidi" w:cstheme="majorBidi" w:hint="cs"/>
+          <w:sz w:val="24"/>
+          <w:szCs w:val="24"/>
+          <w:rtl/>
+          <w:lang w:bidi="fa-IR"/>
+        </w:rPr>
+      </w:pPr>
+      <w:r>
+        <w:rPr>
+          <w:rFonts w:asciiTheme="majorBidi" w:hAnsiTheme="majorBidi" w:cstheme="majorBidi"/>
+          <w:sz w:val="24"/>
+          <w:szCs w:val="24"/>
+          <w:lang w:bidi="fa-IR"/>
+        </w:rPr>
+        <w:t>For updating the temperature 2 methods (</w:t>
+      </w:r>
+      <w:r>
+        <w:rPr>
+          <w:rFonts w:asciiTheme="majorBidi" w:hAnsiTheme="majorBidi" w:cstheme="majorBidi"/>
+          <w:b/>
+          <w:bCs/>
+          <w:color w:val="000000" w:themeColor="text1"/>
+          <w:sz w:val="24"/>
+          <w:szCs w:val="24"/>
+          <w:lang w:bidi="fa-IR"/>
+        </w:rPr>
+        <w:t>logarithmic</w:t>
+      </w:r>
+      <w:r>
+        <w:rPr>
+          <w:rFonts w:asciiTheme="majorBidi" w:hAnsiTheme="majorBidi" w:cstheme="majorBidi"/>
+          <w:color w:val="000000" w:themeColor="text1"/>
+          <w:sz w:val="24"/>
+          <w:szCs w:val="24"/>
+          <w:lang w:bidi="fa-IR"/>
+        </w:rPr>
+        <w:t xml:space="preserve"> </w:t>
+      </w:r>
+      <w:r>
+        <w:rPr>
+          <w:rFonts w:asciiTheme="majorBidi" w:hAnsiTheme="majorBidi" w:cstheme="majorBidi"/>
+          <w:sz w:val="24"/>
+          <w:szCs w:val="24"/>
+          <w:lang w:bidi="fa-IR"/>
+        </w:rPr>
+        <w:t xml:space="preserve">and </w:t>
+      </w:r>
+      <w:r>
+        <w:rPr>
+          <w:rFonts w:asciiTheme="majorBidi" w:hAnsiTheme="majorBidi" w:cstheme="majorBidi"/>
+          <w:b/>
+          <w:bCs/>
+          <w:color w:val="000000" w:themeColor="text1"/>
+          <w:sz w:val="24"/>
+          <w:szCs w:val="24"/>
+          <w:lang w:bidi="fa-IR"/>
+        </w:rPr>
+        <w:t>exponential</w:t>
+      </w:r>
+      <w:r>
+        <w:rPr>
+          <w:rFonts w:asciiTheme="majorBidi" w:hAnsiTheme="majorBidi" w:cstheme="majorBidi"/>
+          <w:sz w:val="24"/>
+          <w:szCs w:val="24"/>
+          <w:lang w:bidi="fa-IR"/>
+        </w:rPr>
+        <w:t>) applied to find the best to work with.</w:t>
+      </w:r>
+    </w:p>
+    <w:p>
+      <w:pPr>
+        <w:pStyle w:val="ListParagraph"/>
+        <w:spacing w:after="0"/>
+        <w:ind w:left="360"/>
+        <w:rPr>
+          <w:rFonts w:asciiTheme="majorBidi" w:hAnsiTheme="majorBidi" w:cstheme="majorBidi"/>
+          <w:i/>
+          <w:iCs/>
+          <w:lang w:bidi="fa-IR"/>
+        </w:rPr>
+      </w:pPr>
+    </w:p>
+    <w:p>
+      <w:pPr>
+        <w:pStyle w:val="ListParagraph"/>
+        <w:numPr>
+          <w:ilvl w:val="0"/>
+          <w:numId w:val="2"/>
+        </w:numPr>
+        <w:spacing w:after="0"/>
+        <w:rPr>
+          <w:rFonts w:asciiTheme="majorBidi" w:hAnsiTheme="majorBidi" w:cstheme="majorBidi"/>
+          <w:color w:val="0070C0"/>
+          <w:sz w:val="28"/>
+          <w:szCs w:val="28"/>
+        </w:rPr>
+      </w:pPr>
+      <w:r>
+        <w:rPr>
+          <w:rFonts w:asciiTheme="majorBidi" w:hAnsiTheme="majorBidi" w:cstheme="majorBidi"/>
+          <w:color w:val="0070C0"/>
+          <w:sz w:val="28"/>
+          <w:szCs w:val="28"/>
+        </w:rPr>
+        <w:t xml:space="preserve">Algorithm </w:t>
+      </w:r>
+      <w:r>
+        <w:rPr>
+          <w:rFonts w:asciiTheme="majorBidi" w:hAnsiTheme="majorBidi" w:cstheme="majorBidi"/>
+          <w:color w:val="0070C0"/>
+          <w:sz w:val="28"/>
+          <w:szCs w:val="28"/>
+        </w:rPr>
+        <w:t>Results</w:t>
+      </w:r>
+      <w:r>
+        <w:rPr>
+          <w:rFonts w:asciiTheme="majorBidi" w:hAnsiTheme="majorBidi" w:cstheme="majorBidi"/>
+          <w:color w:val="0070C0"/>
+          <w:sz w:val="28"/>
+          <w:szCs w:val="28"/>
+        </w:rPr>
+        <w:t>:</w:t>
+      </w:r>
+    </w:p>
+    <w:p>
+      <w:pPr>
+        <w:pStyle w:val="ListParagraph"/>
+        <w:spacing w:after="0"/>
+        <w:rPr>
+          <w:rFonts w:ascii="Bahnschrift SemiLight SemiConde" w:hAnsi="Bahnschrift SemiLight SemiConde" w:cstheme="majorBidi"/>
+          <w:color w:val="808080" w:themeColor="background1" w:themeShade="80"/>
+        </w:rPr>
+      </w:pPr>
+    </w:p>
+    <w:p>
+      <w:pPr>
+        <w:pStyle w:val="ListParagraph"/>
+        <w:spacing w:after="0"/>
+        <w:rPr>
+          <w:rFonts w:ascii="Bahnschrift SemiLight SemiConde" w:hAnsi="Bahnschrift SemiLight SemiConde" w:cstheme="majorBidi"/>
+          <w:color w:val="808080" w:themeColor="background1" w:themeShade="80"/>
+        </w:rPr>
+      </w:pPr>
+      <w:r>
+        <w:rPr>
+          <w:rFonts w:ascii="Bahnschrift SemiLight SemiConde" w:hAnsi="Bahnschrift SemiLight SemiConde" w:cstheme="majorBidi"/>
+          <w:color w:val="808080" w:themeColor="background1" w:themeShade="80"/>
+        </w:rPr>
+        <w:t>T = 1</w:t>
+      </w:r>
+    </w:p>
+    <w:p>
+      <w:pPr>
+        <w:pStyle w:val="ListParagraph"/>
+        <w:spacing w:after="0"/>
+        <w:rPr>
+          <w:rFonts w:ascii="Bahnschrift SemiLight SemiConde" w:hAnsi="Bahnschrift SemiLight SemiConde" w:cstheme="majorBidi"/>
+          <w:color w:val="808080" w:themeColor="background1" w:themeShade="80"/>
+        </w:rPr>
+      </w:pPr>
+      <w:r>
+        <w:rPr>
+          <w:rFonts w:ascii="Bahnschrift SemiLight SemiConde" w:hAnsi="Bahnschrift SemiLight SemiConde" w:cstheme="majorBidi"/>
+          <w:color w:val="808080" w:themeColor="background1" w:themeShade="80"/>
+        </w:rPr>
+        <w:t>ALPHA = 0.8</w:t>
+      </w:r>
+      <w:r>
+        <w:rPr>
+          <w:rFonts w:ascii="Bahnschrift SemiLight SemiConde" w:hAnsi="Bahnschrift SemiLight SemiConde" w:cstheme="majorBidi"/>
+          <w:color w:val="808080" w:themeColor="background1" w:themeShade="80"/>
+        </w:rPr>
+        <w:t xml:space="preserve"> </w:t>
+      </w:r>
+      <w:r>
+        <w:rPr>
+          <w:rFonts w:ascii="Bahnschrift SemiLight SemiConde" w:hAnsi="Bahnschrift SemiLight SemiConde" w:cstheme="majorBidi"/>
+          <w:color w:val="808080" w:themeColor="background1" w:themeShade="80"/>
+        </w:rPr>
+        <w:tab/>
+      </w:r>
+      <w:r>
+        <w:rPr>
+          <w:rFonts w:ascii="Bahnschrift SemiLight SemiConde" w:hAnsi="Bahnschrift SemiLight SemiConde" w:cstheme="majorBidi"/>
+          <w:color w:val="808080" w:themeColor="background1" w:themeShade="80"/>
+        </w:rPr>
+        <w:tab/>
+        <w:t>(for using in temperature updating)</w:t>
+      </w:r>
+    </w:p>
+    <w:p>
+      <w:pPr>
+        <w:pStyle w:val="ListParagraph"/>
+        <w:spacing w:after="0"/>
+        <w:rPr>
+          <w:rFonts w:ascii="Bahnschrift SemiLight SemiConde" w:hAnsi="Bahnschrift SemiLight SemiConde" w:cstheme="majorBidi"/>
+          <w:color w:val="808080" w:themeColor="background1" w:themeShade="80"/>
+        </w:rPr>
+      </w:pPr>
+      <w:r>
+        <w:rPr>
+          <w:rFonts w:ascii="Bahnschrift SemiLight SemiConde" w:hAnsi="Bahnschrift SemiLight SemiConde" w:cstheme="majorBidi"/>
+          <w:color w:val="808080" w:themeColor="background1" w:themeShade="80"/>
+        </w:rPr>
+        <w:t>TEMP_MODE = EXP</w:t>
+      </w:r>
+      <w:r>
+        <w:rPr>
+          <w:rFonts w:ascii="Bahnschrift SemiLight SemiConde" w:hAnsi="Bahnschrift SemiLight SemiConde" w:cstheme="majorBidi"/>
+          <w:color w:val="808080" w:themeColor="background1" w:themeShade="80"/>
+        </w:rPr>
+        <w:tab/>
+        <w:t>(</w:t>
+      </w:r>
+      <w:r>
+        <w:rPr>
+          <w:rFonts w:ascii="Bahnschrift SemiLight SemiConde" w:hAnsi="Bahnschrift SemiLight SemiConde" w:cstheme="majorBidi"/>
+          <w:color w:val="808080" w:themeColor="background1" w:themeShade="80"/>
+        </w:rPr>
+        <w:t>temperature updating</w:t>
+      </w:r>
+      <w:r>
+        <w:rPr>
+          <w:rFonts w:ascii="Bahnschrift SemiLight SemiConde" w:hAnsi="Bahnschrift SemiLight SemiConde" w:cstheme="majorBidi"/>
+          <w:color w:val="808080" w:themeColor="background1" w:themeShade="80"/>
+        </w:rPr>
+        <w:t xml:space="preserve"> method</w:t>
+      </w:r>
+      <w:r>
+        <w:rPr>
+          <w:rFonts w:ascii="Bahnschrift SemiLight SemiConde" w:hAnsi="Bahnschrift SemiLight SemiConde" w:cstheme="majorBidi"/>
+          <w:color w:val="808080" w:themeColor="background1" w:themeShade="80"/>
+        </w:rPr>
+        <w:t>)</w:t>
+      </w:r>
+    </w:p>
+    <w:p>
+      <w:pPr>
+        <w:pStyle w:val="ListParagraph"/>
+        <w:spacing w:after="0"/>
+        <w:rPr>
+          <w:rFonts w:ascii="Bahnschrift SemiLight SemiConde" w:hAnsi="Bahnschrift SemiLight SemiConde" w:cstheme="majorBidi"/>
+          <w:color w:val="808080" w:themeColor="background1" w:themeShade="80"/>
+        </w:rPr>
+      </w:pPr>
+      <w:r>
+        <w:rPr>
+          <w:rFonts w:ascii="Bahnschrift SemiLight SemiConde" w:hAnsi="Bahnschrift SemiLight SemiConde" w:cstheme="majorBidi"/>
+          <w:color w:val="808080" w:themeColor="background1" w:themeShade="80"/>
+        </w:rPr>
+        <w:t>INIT_HEURISTIC = True</w:t>
+      </w:r>
+      <w:r>
+        <w:rPr>
+          <w:rFonts w:ascii="Bahnschrift SemiLight SemiConde" w:hAnsi="Bahnschrift SemiLight SemiConde" w:cstheme="majorBidi"/>
+          <w:color w:val="808080" w:themeColor="background1" w:themeShade="80"/>
+        </w:rPr>
+        <w:tab/>
+        <w:t>(using initial heuristic)</w:t>
+      </w:r>
+    </w:p>
+    <w:p>
+      <w:pPr>
+        <w:pStyle w:val="ListParagraph"/>
+        <w:spacing w:after="0"/>
+        <w:rPr>
+          <w:rFonts w:ascii="Bahnschrift SemiLight SemiConde" w:hAnsi="Bahnschrift SemiLight SemiConde" w:cstheme="majorBidi"/>
+          <w:color w:val="808080" w:themeColor="background1" w:themeShade="80"/>
+        </w:rPr>
+      </w:pPr>
+      <w:r>
+        <w:rPr>
+          <w:rFonts w:ascii="Bahnschrift SemiLight SemiConde" w:hAnsi="Bahnschrift SemiLight SemiConde" w:cstheme="majorBidi"/>
+          <w:color w:val="808080" w:themeColor="background1" w:themeShade="80"/>
+        </w:rPr>
+        <w:t>NUM_ITERATIONS = 500</w:t>
+      </w:r>
+    </w:p>
+    <w:p>
+      <w:pPr>
+        <w:pStyle w:val="ListParagraph"/>
+        <w:spacing w:after="0"/>
+        <w:rPr>
+          <w:rFonts w:asciiTheme="majorBidi" w:hAnsiTheme="majorBidi" w:cstheme="majorBidi"/>
+          <w:color w:val="0070C0"/>
+          <w:sz w:val="28"/>
+          <w:szCs w:val="28"/>
+        </w:rPr>
+      </w:pPr>
+    </w:p>
+    <w:p>
+      <w:pPr>
+        <w:pStyle w:val="ListParagraph"/>
+        <w:numPr>
+          <w:ilvl w:val="1"/>
+          <w:numId w:val="2"/>
+        </w:numPr>
+        <w:spacing w:after="0"/>
+        <w:rPr>
+          <w:rFonts w:asciiTheme="majorBidi" w:hAnsiTheme="majorBidi" w:cstheme="majorBidi"/>
+          <w:sz w:val="24"/>
+          <w:szCs w:val="24"/>
+          <w:lang w:bidi="fa-IR"/>
+        </w:rPr>
+      </w:pPr>
+      <w:r>
+        <w:rPr>
+          <w:rFonts w:asciiTheme="majorBidi" w:hAnsiTheme="majorBidi" w:cstheme="majorBidi"/>
+          <w:sz w:val="24"/>
+          <w:szCs w:val="24"/>
+          <w:lang w:bidi="fa-IR"/>
+        </w:rPr>
+        <w:t>Algorithm progress plot:</w:t>
+      </w:r>
+    </w:p>
+    <w:p>
+      <w:pPr>
+        <w:pStyle w:val="ListParagraph"/>
+        <w:spacing w:after="0"/>
+        <w:rPr>
+          <w:rFonts w:asciiTheme="majorBidi" w:hAnsiTheme="majorBidi" w:cstheme="majorBidi"/>
+          <w:color w:val="0070C0"/>
+          <w:sz w:val="28"/>
+          <w:szCs w:val="28"/>
+        </w:rPr>
+      </w:pPr>
+    </w:p>
+    <w:p>
+      <w:pPr>
+        <w:pStyle w:val="ListParagraph"/>
+        <w:spacing w:after="0"/>
+        <w:rPr>
+          <w:rFonts w:asciiTheme="majorBidi" w:hAnsiTheme="majorBidi" w:cstheme="majorBidi"/>
+          <w:sz w:val="24"/>
+          <w:szCs w:val="24"/>
+          <w:lang w:bidi="fa-IR"/>
+        </w:rPr>
+      </w:pPr>
+      <w:r>
+        <w:rPr>
+          <w:rFonts w:asciiTheme="majorBidi" w:hAnsiTheme="majorBidi" w:cstheme="majorBidi"/>
+          <w:sz w:val="24"/>
+          <w:szCs w:val="24"/>
+          <w:lang w:bidi="fa-IR"/>
+        </w:rPr>
+        <w:t>The whole results</w:t>
+      </w:r>
+      <w:r>
+        <w:rPr>
+          <w:rFonts w:asciiTheme="majorBidi" w:hAnsiTheme="majorBidi" w:cstheme="majorBidi"/>
+          <w:sz w:val="24"/>
+          <w:szCs w:val="24"/>
+          <w:lang w:bidi="fa-IR"/>
+        </w:rPr>
+        <w:t xml:space="preserve"> </w:t>
+      </w:r>
+      <w:r>
+        <w:rPr>
+          <w:rFonts w:asciiTheme="majorBidi" w:hAnsiTheme="majorBidi" w:cstheme="majorBidi"/>
+          <w:sz w:val="24"/>
+          <w:szCs w:val="24"/>
+          <w:lang w:bidi="fa-IR"/>
+        </w:rPr>
+        <w:t>(main, max, avg) came in table in excel file named “Results”.</w:t>
+      </w:r>
+    </w:p>
+    <w:p>
+      <w:pPr>
+        <w:pStyle w:val="ListParagraph"/>
+        <w:spacing w:after="0"/>
+        <w:rPr>
+          <w:rFonts w:asciiTheme="majorBidi" w:hAnsiTheme="majorBidi" w:cstheme="majorBidi"/>
+          <w:sz w:val="24"/>
+          <w:szCs w:val="24"/>
+          <w:lang w:bidi="fa-IR"/>
+        </w:rPr>
+      </w:pPr>
+    </w:p>
+    <w:p>
+      <w:pPr>
+        <w:pStyle w:val="ListParagraph"/>
+        <w:numPr>
+          <w:ilvl w:val="0"/>
+          <w:numId w:val="2"/>
+        </w:numPr>
+        <w:spacing w:after="0"/>
+        <w:rPr>
+          <w:rFonts w:asciiTheme="majorBidi" w:hAnsiTheme="majorBidi" w:cstheme="majorBidi"/>
+          <w:color w:val="0070C0"/>
+          <w:sz w:val="28"/>
+          <w:szCs w:val="28"/>
+        </w:rPr>
+      </w:pPr>
+      <w:r>
+        <w:rPr>
+          <w:rFonts w:asciiTheme="majorBidi" w:hAnsiTheme="majorBidi" w:cstheme="majorBidi"/>
+          <w:color w:val="0070C0"/>
+          <w:sz w:val="28"/>
+          <w:szCs w:val="28"/>
+        </w:rPr>
+        <w:t>Initial m</w:t>
+      </w:r>
+      <w:r>
+        <w:rPr>
+          <w:rFonts w:asciiTheme="majorBidi" w:hAnsiTheme="majorBidi" w:cstheme="majorBidi"/>
+          <w:color w:val="0070C0"/>
+          <w:sz w:val="28"/>
+          <w:szCs w:val="28"/>
+        </w:rPr>
+        <w:t>e</w:t>
+      </w:r>
+      <w:r>
+        <w:rPr>
+          <w:rFonts w:asciiTheme="majorBidi" w:hAnsiTheme="majorBidi" w:cstheme="majorBidi"/>
+          <w:color w:val="0070C0"/>
+          <w:sz w:val="28"/>
+          <w:szCs w:val="28"/>
+        </w:rPr>
+        <w:t xml:space="preserve">thods </w:t>
+      </w:r>
+      <w:r>
+        <w:rPr>
+          <w:rFonts w:asciiTheme="majorBidi" w:hAnsiTheme="majorBidi" w:cstheme="majorBidi"/>
+          <w:color w:val="0070C0"/>
+          <w:sz w:val="28"/>
+          <w:szCs w:val="28"/>
+        </w:rPr>
+        <w:t>c</w:t>
+      </w:r>
+      <w:r>
+        <w:rPr>
+          <w:rFonts w:asciiTheme="majorBidi" w:hAnsiTheme="majorBidi" w:cstheme="majorBidi"/>
+          <w:color w:val="0070C0"/>
+          <w:sz w:val="28"/>
+          <w:szCs w:val="28"/>
+        </w:rPr>
+        <w:t>omparison:</w:t>
+      </w:r>
+    </w:p>
+    <w:p>
+      <w:pPr>
+        <w:pStyle w:val="ListParagraph"/>
+        <w:numPr>
+          <w:ilvl w:val="0"/>
+          <w:numId w:val="2"/>
+        </w:numPr>
+        <w:spacing w:after="0"/>
+        <w:rPr>
+          <w:rFonts w:asciiTheme="majorBidi" w:hAnsiTheme="majorBidi" w:cstheme="majorBidi"/>
+          <w:color w:val="0070C0"/>
+          <w:sz w:val="28"/>
+          <w:szCs w:val="28"/>
+        </w:rPr>
+      </w:pPr>
+      <w:r>
+        <w:rPr>
+          <w:rFonts w:asciiTheme="majorBidi" w:hAnsiTheme="majorBidi" w:cstheme="majorBidi"/>
+          <w:color w:val="0070C0"/>
+          <w:sz w:val="28"/>
+          <w:szCs w:val="28"/>
+        </w:rPr>
+        <w:t>Temperature</w:t>
+      </w:r>
+      <w:r>
+        <w:rPr>
+          <w:rFonts w:asciiTheme="majorBidi" w:hAnsiTheme="majorBidi" w:cstheme="majorBidi"/>
+          <w:color w:val="0070C0"/>
+          <w:sz w:val="28"/>
+          <w:szCs w:val="28"/>
+        </w:rPr>
+        <w:t xml:space="preserve"> update</w:t>
+      </w:r>
+      <w:r>
+        <w:rPr>
+          <w:rFonts w:asciiTheme="majorBidi" w:hAnsiTheme="majorBidi" w:cstheme="majorBidi"/>
+          <w:color w:val="0070C0"/>
+          <w:sz w:val="28"/>
+          <w:szCs w:val="28"/>
+        </w:rPr>
+        <w:t xml:space="preserve"> methods c</w:t>
+      </w:r>
+      <w:r>
+        <w:rPr>
+          <w:rFonts w:asciiTheme="majorBidi" w:hAnsiTheme="majorBidi" w:cstheme="majorBidi"/>
+          <w:color w:val="0070C0"/>
+          <w:sz w:val="28"/>
+          <w:szCs w:val="28"/>
+        </w:rPr>
+        <w:t>omparison:</w:t>
+      </w:r>
+    </w:p>
+    <w:p>
+      <w:pPr>
+        <w:pStyle w:val="ListParagraph"/>
+        <w:numPr>
+          <w:ilvl w:val="0"/>
+          <w:numId w:val="2"/>
+        </w:numPr>
+        <w:spacing w:after="0"/>
+        <w:rPr>
+          <w:rFonts w:asciiTheme="majorBidi" w:hAnsiTheme="majorBidi" w:cstheme="majorBidi"/>
+          <w:color w:val="0070C0"/>
+          <w:sz w:val="28"/>
+          <w:szCs w:val="28"/>
+        </w:rPr>
+      </w:pPr>
+      <w:r>
+        <w:rPr>
+          <w:rFonts w:asciiTheme="majorBidi" w:hAnsiTheme="majorBidi" w:cstheme="majorBidi"/>
+          <w:color w:val="0070C0"/>
+          <w:sz w:val="28"/>
+          <w:szCs w:val="28"/>
+        </w:rPr>
+        <w:t>C</w:t>
+      </w:r>
+      <w:r>
+        <w:rPr>
+          <w:rFonts w:asciiTheme="majorBidi" w:hAnsiTheme="majorBidi" w:cstheme="majorBidi"/>
+          <w:color w:val="0070C0"/>
+          <w:sz w:val="28"/>
+          <w:szCs w:val="28"/>
+        </w:rPr>
+        <w:t>omparison</w:t>
+      </w:r>
+      <w:r>
+        <w:rPr>
+          <w:rFonts w:asciiTheme="majorBidi" w:hAnsiTheme="majorBidi" w:cstheme="majorBidi"/>
+          <w:color w:val="0070C0"/>
+          <w:sz w:val="28"/>
+          <w:szCs w:val="28"/>
+        </w:rPr>
+        <w:t xml:space="preserve"> with </w:t>
+      </w:r>
+      <w:r>
+        <w:rPr>
+          <w:rFonts w:asciiTheme="majorBidi" w:hAnsiTheme="majorBidi" w:cstheme="majorBidi"/>
+          <w:color w:val="0070C0"/>
+          <w:sz w:val="28"/>
+          <w:szCs w:val="28"/>
+        </w:rPr>
+        <w:t>BKSs:</w:t>
+      </w:r>
+    </w:p>
+    <w:p>
+      <w:pPr>
+        <w:pStyle w:val="ListParagraph"/>
+        <w:numPr>
+          <w:ilvl w:val="0"/>
+          <w:numId w:val="2"/>
+        </w:numPr>
+        <w:spacing w:after="0"/>
+        <w:rPr>
+          <w:rFonts w:asciiTheme="majorBidi" w:hAnsiTheme="majorBidi" w:cstheme="majorBidi"/>
+          <w:color w:val="0070C0"/>
+          <w:sz w:val="28"/>
+          <w:szCs w:val="28"/>
+        </w:rPr>
+      </w:pPr>
+      <w:r>
+        <w:rPr>
+          <w:rFonts w:asciiTheme="majorBidi" w:hAnsiTheme="majorBidi" w:cstheme="majorBidi"/>
+          <w:color w:val="0070C0"/>
+          <w:sz w:val="28"/>
+          <w:szCs w:val="28"/>
+        </w:rPr>
+        <w:t xml:space="preserve">Algorithm </w:t>
+      </w:r>
+      <w:r>
+        <w:rPr>
+          <w:rFonts w:asciiTheme="majorBidi" w:hAnsiTheme="majorBidi" w:cstheme="majorBidi"/>
+          <w:color w:val="0070C0"/>
+          <w:sz w:val="28"/>
+          <w:szCs w:val="28"/>
+        </w:rPr>
+        <w:t>a</w:t>
+      </w:r>
+      <w:r>
+        <w:rPr>
+          <w:rFonts w:asciiTheme="majorBidi" w:hAnsiTheme="majorBidi" w:cstheme="majorBidi"/>
+          <w:color w:val="0070C0"/>
+          <w:sz w:val="28"/>
+          <w:szCs w:val="28"/>
+        </w:rPr>
+        <w:t>nalysis</w:t>
+      </w:r>
+      <w:r>
+        <w:rPr>
+          <w:rFonts w:asciiTheme="majorBidi" w:hAnsiTheme="majorBidi" w:cstheme="majorBidi"/>
+          <w:color w:val="0070C0"/>
+          <w:sz w:val="28"/>
+          <w:szCs w:val="28"/>
+        </w:rPr>
+        <w:t>:</w:t>
+      </w:r>
+    </w:p>
+    <w:p>
+      <w:pPr>
+        <w:spacing w:after="0"/>
+        <w:ind w:left="360"/>
+        <w:rPr>
+          <w:rFonts w:asciiTheme="majorBidi" w:hAnsiTheme="majorBidi" w:cstheme="majorBidi"/>
+          <w:color w:val="0070C0"/>
+          <w:sz w:val="28"/>
+          <w:szCs w:val="28"/>
+        </w:rPr>
+      </w:pPr>
+    </w:p>
+    <w:p>
+      <w:pPr>
+        <w:ind w:left="360"/>
+      </w:pPr>
+      <w:r>
+        <w:rPr>
+          <w:rFonts w:asciiTheme="majorBidi" w:hAnsiTheme="majorBidi" w:cstheme="majorBidi"/>
+          <w:b/>
+          <w:bCs/>
+          <w:sz w:val="24"/>
+          <w:szCs w:val="24"/>
+        </w:rPr>
+        <w:t>S</w:t>
+      </w:r>
+      <w:r>
+        <w:rPr>
+          <w:rFonts w:asciiTheme="majorBidi" w:hAnsiTheme="majorBidi" w:cstheme="majorBidi"/>
+          <w:b/>
+          <w:bCs/>
+          <w:sz w:val="24"/>
+          <w:szCs w:val="24"/>
+        </w:rPr>
+        <w:t>trength</w:t>
+      </w:r>
+      <w:r>
+        <w:rPr>
+          <w:rFonts w:asciiTheme="majorBidi" w:hAnsiTheme="majorBidi" w:cstheme="majorBidi"/>
+          <w:b/>
+          <w:bCs/>
+          <w:sz w:val="24"/>
+          <w:szCs w:val="24"/>
+        </w:rPr>
+        <w:t>:</w:t>
+      </w:r>
+      <w:r>
+        <w:t xml:space="preserve"> </w:t>
+      </w:r>
+    </w:p>
+    <w:p>
+      <w:pPr>
+        <w:ind w:left="360"/>
+        <w:rPr>
+          <w:rFonts w:asciiTheme="majorBidi" w:hAnsiTheme="majorBidi" w:cstheme="majorBidi"/>
+          <w:b/>
+          <w:bCs/>
+          <w:sz w:val="24"/>
+          <w:szCs w:val="24"/>
+        </w:rPr>
+      </w:pPr>
+      <w:r>
+        <w:rPr>
+          <w:rFonts w:asciiTheme="majorBidi" w:hAnsiTheme="majorBidi" w:cstheme="majorBidi"/>
+          <w:b/>
+          <w:bCs/>
+          <w:sz w:val="24"/>
+          <w:szCs w:val="24"/>
+        </w:rPr>
+        <w:t>W</w:t>
+      </w:r>
+      <w:r>
+        <w:rPr>
+          <w:rFonts w:asciiTheme="majorBidi" w:hAnsiTheme="majorBidi" w:cstheme="majorBidi"/>
+          <w:b/>
+          <w:bCs/>
+          <w:sz w:val="24"/>
+          <w:szCs w:val="24"/>
+        </w:rPr>
+        <w:t>eaknes</w:t>
+      </w:r>
+      <w:r>
+        <w:rPr>
+          <w:rFonts w:asciiTheme="majorBidi" w:hAnsiTheme="majorBidi" w:cstheme="majorBidi"/>
+          <w:b/>
+          <w:bCs/>
+          <w:sz w:val="24"/>
+          <w:szCs w:val="24"/>
+        </w:rPr>
+        <w:t>s:</w:t>
+      </w:r>
+    </w:p>
+    <w:p>
+      <w:pPr>
+        <w:ind w:left="360"/>
+        <w:rPr>
+          <w:rFonts w:asciiTheme="majorBidi" w:hAnsiTheme="majorBidi" w:cstheme="majorBidi"/>
+          <w:sz w:val="24"/>
+          <w:szCs w:val="24"/>
+        </w:rPr>
+      </w:pPr>
+    </w:p>
+    <w:p>
+      <w:pPr>
+        <w:ind w:left="360"/>
+        <w:rPr>
+          <w:rFonts w:asciiTheme="majorBidi" w:hAnsiTheme="majorBidi" w:cstheme="majorBidi"/>
+          <w:sz w:val="24"/>
+          <w:szCs w:val="24"/>
+        </w:rPr>
+      </w:pPr>
+    </w:p>
+    <w:p>
+      <w:pPr>
+        <w:ind w:left="360"/>
+        <w:rPr>
+          <w:rFonts w:asciiTheme="majorBidi" w:hAnsiTheme="majorBidi" w:cstheme="majorBidi"/>
+          <w:sz w:val="24"/>
+          <w:szCs w:val="24"/>
+        </w:rPr>
+      </w:pPr>
+    </w:p>
+    <w:p>
+      <w:pPr>
+        <w:ind w:left="360"/>
+        <w:rPr>
+          <w:rFonts w:asciiTheme="majorBidi" w:hAnsiTheme="majorBidi" w:cstheme="majorBidi"/>
+          <w:sz w:val="24"/>
+          <w:szCs w:val="24"/>
+        </w:rPr>
+      </w:pPr>
+    </w:p>
+    <w:p>
+      <w:pPr>
+        <w:ind w:left="360"/>
+        <w:rPr>
+          <w:rFonts w:asciiTheme="majorBidi" w:hAnsiTheme="majorBidi" w:cstheme="majorBidi"/>
+          <w:sz w:val="24"/>
+          <w:szCs w:val="24"/>
+        </w:rPr>
+      </w:pPr>
+    </w:p>
+    <w:p>
+      <w:pPr>
+        <w:ind w:left="360"/>
+        <w:rPr>
+          <w:rFonts w:asciiTheme="majorBidi" w:hAnsiTheme="majorBidi" w:cstheme="majorBidi"/>
+          <w:sz w:val="24"/>
+          <w:szCs w:val="24"/>
+        </w:rPr>
+      </w:pPr>
+    </w:p>
+    <w:p>
+      <w:pPr>
+        <w:ind w:left="360"/>
+        <w:rPr>
+          <w:rFonts w:asciiTheme="majorBidi" w:hAnsiTheme="majorBidi" w:cstheme="majorBidi"/>
+          <w:sz w:val="24"/>
+          <w:szCs w:val="24"/>
+        </w:rPr>
+      </w:pPr>
+    </w:p>
+    <w:p>
+      <w:pPr>
+        <w:ind w:left="360"/>
+        <w:rPr>
+          <w:rFonts w:asciiTheme="majorBidi" w:hAnsiTheme="majorBidi" w:cstheme="majorBidi"/>
+          <w:sz w:val="24"/>
+          <w:szCs w:val="24"/>
+        </w:rPr>
+      </w:pPr>
+    </w:p>
+    <w:p>
+      <w:pPr>
+        <w:ind w:left="360"/>
+        <w:rPr>
+          <w:rFonts w:asciiTheme="majorBidi" w:hAnsiTheme="majorBidi" w:cstheme="majorBidi"/>
+          <w:sz w:val="24"/>
+          <w:szCs w:val="24"/>
+        </w:rPr>
+      </w:pPr>
+    </w:p>
+    <w:p>
+      <w:pPr>
+        <w:ind w:left="360"/>
+        <w:rPr>
+          <w:rFonts w:asciiTheme="majorBidi" w:hAnsiTheme="majorBidi" w:cstheme="majorBidi"/>
+          <w:sz w:val="24"/>
+          <w:szCs w:val="24"/>
+        </w:rPr>
+      </w:pPr>
+    </w:p>
+    <w:p>
+      <w:pPr>
+        <w:ind w:left="360"/>
+        <w:rPr>
+          <w:rFonts w:asciiTheme="majorBidi" w:hAnsiTheme="majorBidi" w:cstheme="majorBidi"/>
+          <w:sz w:val="24"/>
+          <w:szCs w:val="24"/>
+        </w:rPr>
+      </w:pPr>
+    </w:p>
+    <w:p>
+      <w:pPr>
+        <w:ind w:left="360"/>
+        <w:rPr>
+          <w:rFonts w:asciiTheme="majorBidi" w:hAnsiTheme="majorBidi" w:cstheme="majorBidi"/>
+          <w:sz w:val="24"/>
+          <w:szCs w:val="24"/>
+        </w:rPr>
+      </w:pPr>
+    </w:p>
+    <w:p>
+      <w:pPr>
+        <w:ind w:left="360"/>
+        <w:rPr>
+          <w:rFonts w:asciiTheme="majorBidi" w:hAnsiTheme="majorBidi" w:cstheme="majorBidi"/>
+          <w:sz w:val="24"/>
+          <w:szCs w:val="24"/>
+        </w:rPr>
+      </w:pPr>
+    </w:p>
+    <w:p>
+      <w:pPr>
+        <w:ind w:left="360"/>
+        <w:rPr>
+          <w:rFonts w:asciiTheme="majorBidi" w:hAnsiTheme="majorBidi" w:cstheme="majorBidi"/>
+          <w:sz w:val="24"/>
+          <w:szCs w:val="24"/>
+        </w:rPr>
+      </w:pPr>
+    </w:p>
+    <w:p>
+      <w:pPr>
+        <w:ind w:left="360"/>
+        <w:rPr>
+          <w:rFonts w:asciiTheme="majorBidi" w:hAnsiTheme="majorBidi" w:cstheme="majorBidi"/>
+          <w:sz w:val="24"/>
+          <w:szCs w:val="24"/>
+        </w:rPr>
+      </w:pPr>
+    </w:p>
+    <w:p>
+      <w:pPr>
+        <w:ind w:left="360"/>
+        <w:rPr>
+          <w:rFonts w:asciiTheme="majorBidi" w:hAnsiTheme="majorBidi" w:cstheme="majorBidi"/>
+          <w:sz w:val="24"/>
+          <w:szCs w:val="24"/>
+        </w:rPr>
+      </w:pPr>
+    </w:p>
+    <w:p>
+      <w:pPr>
+        <w:ind w:left="360"/>
+        <w:rPr>
+          <w:rFonts w:asciiTheme="majorBidi" w:hAnsiTheme="majorBidi" w:cstheme="majorBidi"/>
+          <w:sz w:val="24"/>
+          <w:szCs w:val="24"/>
+        </w:rPr>
+      </w:pPr>
+    </w:p>
+    <w:p>
+      <w:pPr>
+        <w:ind w:left="360"/>
+        <w:rPr>
+          <w:rFonts w:asciiTheme="majorBidi" w:hAnsiTheme="majorBidi" w:cstheme="majorBidi"/>
+          <w:sz w:val="24"/>
+          <w:szCs w:val="24"/>
+        </w:rPr>
+      </w:pPr>
+    </w:p>
+    <w:p>
+      <w:pPr>
+        <w:ind w:left="360"/>
+        <w:rPr>
+          <w:rFonts w:asciiTheme="majorBidi" w:hAnsiTheme="majorBidi" w:cstheme="majorBidi"/>
+          <w:sz w:val="24"/>
+          <w:szCs w:val="24"/>
+        </w:rPr>
+      </w:pPr>
+    </w:p>
+    <w:p>
+      <w:pPr>
+        <w:rPr>
+          <w:rFonts w:asciiTheme="majorBidi" w:hAnsiTheme="majorBidi" w:cstheme="majorBidi"/>
+          <w:sz w:val="24"/>
+          <w:szCs w:val="24"/>
+        </w:rPr>
+      </w:pPr>
+      <w:r>
+        <w:rPr>
+          <w:rFonts w:asciiTheme="majorBidi" w:hAnsiTheme="majorBidi" w:cstheme="majorBidi"/>
+          <w:sz w:val="24"/>
+          <w:szCs w:val="24"/>
+        </w:rPr>
+        <w:t>Our code has two main methods:</w:t>
+      </w:r>
+    </w:p>
+    <w:p>
+      <w:pPr>
+        <w:pStyle w:val="ListParagraph"/>
+        <w:rPr>
+          <w:i/>
+          <w:iCs/>
+        </w:rPr>
+      </w:pPr>
+      <w:r>
+        <w:rPr>
+          <w:i/>
+          <w:iCs/>
+          <w:color w:val="569CD6"/>
+        </w:rPr>
+        <w:t>static</w:t>
+      </w:r>
+      <w:r>
+        <w:rPr>
+          <w:i/>
+          <w:iCs/>
+        </w:rPr>
+        <w:t> </w:t>
+      </w:r>
+      <w:r>
+        <w:rPr>
+          <w:i/>
+          <w:iCs/>
+          <w:color w:val="569CD6"/>
+        </w:rPr>
+        <w:t>int</w:t>
+      </w:r>
+      <w:r>
+        <w:rPr>
+          <w:i/>
+          <w:iCs/>
+        </w:rPr>
+        <w:t> </w:t>
+      </w:r>
+      <w:proofErr w:type="spellStart"/>
+      <w:proofErr w:type="gramStart"/>
+      <w:r>
+        <w:rPr>
+          <w:i/>
+          <w:iCs/>
+          <w:color w:val="C45911" w:themeColor="accent2" w:themeShade="BF"/>
+        </w:rPr>
+        <w:t>LUPdecompose</w:t>
+      </w:r>
+      <w:proofErr w:type="spellEnd"/>
+      <w:r>
+        <w:rPr>
+          <w:i/>
+          <w:iCs/>
+        </w:rPr>
+        <w:t>(</w:t>
+      </w:r>
+      <w:proofErr w:type="gramEnd"/>
+      <w:r>
+        <w:rPr>
+          <w:i/>
+          <w:iCs/>
+          <w:color w:val="569CD6"/>
+        </w:rPr>
+        <w:t>int</w:t>
+      </w:r>
+      <w:r>
+        <w:rPr>
+          <w:i/>
+          <w:iCs/>
+        </w:rPr>
+        <w:t> </w:t>
+      </w:r>
+      <w:r>
+        <w:rPr>
+          <w:i/>
+          <w:iCs/>
+          <w:color w:val="9CDCFE"/>
+        </w:rPr>
+        <w:t>size</w:t>
+      </w:r>
+      <w:r>
+        <w:rPr>
+          <w:i/>
+          <w:iCs/>
+        </w:rPr>
+        <w:t>, Type </w:t>
+      </w:r>
+      <w:r>
+        <w:rPr>
+          <w:i/>
+          <w:iCs/>
+        </w:rPr>
+        <w:t>**</w:t>
+      </w:r>
+      <w:r>
+        <w:rPr>
+          <w:i/>
+          <w:iCs/>
+          <w:color w:val="9CDCFE"/>
+        </w:rPr>
+        <w:t>A</w:t>
+      </w:r>
+      <w:r>
+        <w:rPr>
+          <w:i/>
+          <w:iCs/>
+        </w:rPr>
+        <w:t>, </w:t>
+      </w:r>
+      <w:r>
+        <w:rPr>
+          <w:i/>
+          <w:iCs/>
+          <w:color w:val="569CD6"/>
+        </w:rPr>
+        <w:t>int</w:t>
+      </w:r>
+      <w:r>
+        <w:rPr>
+          <w:i/>
+          <w:iCs/>
+        </w:rPr>
+        <w:t> </w:t>
+      </w:r>
+      <w:r>
+        <w:rPr>
+          <w:i/>
+          <w:iCs/>
+        </w:rPr>
+        <w:t>*</w:t>
+      </w:r>
+      <w:r>
+        <w:rPr>
+          <w:i/>
+          <w:iCs/>
+          <w:color w:val="9CDCFE"/>
+        </w:rPr>
+        <w:t>P</w:t>
+      </w:r>
+      <w:r>
+        <w:rPr>
+          <w:i/>
+          <w:iCs/>
+        </w:rPr>
+        <w:t>);</w:t>
+      </w:r>
+    </w:p>
+    <w:p>
+      <w:pPr>
+        <w:pStyle w:val="ListParagraph"/>
+        <w:ind w:firstLine="720"/>
+        <w:rPr>
+          <w:rFonts w:asciiTheme="majorBidi" w:hAnsiTheme="majorBidi" w:cstheme="majorBidi"/>
+          <w:color w:val="808080" w:themeColor="background1" w:themeShade="80"/>
+          <w:sz w:val="24"/>
+          <w:szCs w:val="24"/>
+        </w:rPr>
+      </w:pPr>
+    </w:p>
+    <w:p>
+      <w:pPr>
+        <w:pStyle w:val="ListParagraph"/>
+        <w:ind w:firstLine="720"/>
+        <w:rPr>
+          <w:rFonts w:asciiTheme="majorBidi" w:hAnsiTheme="majorBidi" w:cstheme="majorBidi"/>
+          <w:color w:val="808080" w:themeColor="background1" w:themeShade="80"/>
+          <w:sz w:val="24"/>
+          <w:szCs w:val="24"/>
+        </w:rPr>
+      </w:pPr>
+      <w:r>
+        <w:rPr>
+          <w:rFonts w:asciiTheme="majorBidi" w:hAnsiTheme="majorBidi" w:cstheme="majorBidi"/>
+          <w:color w:val="808080" w:themeColor="background1" w:themeShade="80"/>
+          <w:sz w:val="24"/>
+          <w:szCs w:val="24"/>
+        </w:rPr>
+        <w:t xml:space="preserve">which return LU matrix in </w:t>
+      </w:r>
+      <w:r>
+        <w:rPr>
+          <w:color w:val="9CDCFE"/>
+        </w:rPr>
+        <w:t>A</w:t>
+      </w:r>
+      <w:r>
+        <w:rPr>
+          <w:rFonts w:asciiTheme="majorBidi" w:hAnsiTheme="majorBidi" w:cstheme="majorBidi"/>
+          <w:color w:val="808080" w:themeColor="background1" w:themeShade="80"/>
+          <w:sz w:val="24"/>
+          <w:szCs w:val="24"/>
+        </w:rPr>
+        <w:t xml:space="preserve"> and permutation matrix in </w:t>
+      </w:r>
+      <w:r>
+        <w:rPr>
+          <w:color w:val="9CDCFE"/>
+        </w:rPr>
+        <w:t>P</w:t>
+      </w:r>
+      <w:r>
+        <w:rPr>
+          <w:rFonts w:asciiTheme="majorBidi" w:hAnsiTheme="majorBidi" w:cstheme="majorBidi"/>
+          <w:color w:val="808080" w:themeColor="background1" w:themeShade="80"/>
+          <w:sz w:val="24"/>
+          <w:szCs w:val="24"/>
+        </w:rPr>
+        <w:t>.</w:t>
+      </w:r>
+    </w:p>
+    <w:p/>
+    <w:p>
+      <w:pPr>
+        <w:spacing w:line="240" w:lineRule="auto"/>
+        <w:ind w:firstLine="720"/>
+        <w:rPr>
+          <w:i/>
+          <w:iCs/>
+        </w:rPr>
+      </w:pPr>
+      <w:r>
+        <w:rPr>
+          <w:i/>
+          <w:iCs/>
+          <w:color w:val="569CD6"/>
+        </w:rPr>
+        <w:t>static</w:t>
+      </w:r>
+      <w:r>
+        <w:rPr>
+          <w:i/>
+          <w:iCs/>
+        </w:rPr>
+        <w:t> </w:t>
+      </w:r>
+      <w:r>
+        <w:rPr>
+          <w:i/>
+          <w:iCs/>
+          <w:color w:val="569CD6"/>
+        </w:rPr>
+        <w:t>int</w:t>
+      </w:r>
+      <w:r>
+        <w:rPr>
+          <w:i/>
+          <w:iCs/>
+        </w:rPr>
+        <w:t> </w:t>
+      </w:r>
+      <w:proofErr w:type="spellStart"/>
+      <w:proofErr w:type="gramStart"/>
+      <w:r>
+        <w:rPr>
+          <w:i/>
+          <w:iCs/>
+          <w:color w:val="C45911" w:themeColor="accent2" w:themeShade="BF"/>
+        </w:rPr>
+        <w:t>LUPinverse</w:t>
+      </w:r>
+      <w:proofErr w:type="spellEnd"/>
+      <w:r>
+        <w:rPr>
+          <w:i/>
+          <w:iCs/>
+        </w:rPr>
+        <w:t>(</w:t>
+      </w:r>
+      <w:proofErr w:type="gramEnd"/>
+      <w:r>
+        <w:rPr>
+          <w:i/>
+          <w:iCs/>
+          <w:color w:val="569CD6"/>
+        </w:rPr>
+        <w:t>int</w:t>
+      </w:r>
+      <w:r>
+        <w:rPr>
+          <w:i/>
+          <w:iCs/>
+        </w:rPr>
+        <w:t> </w:t>
+      </w:r>
+      <w:r>
+        <w:rPr>
+          <w:i/>
+          <w:iCs/>
+          <w:color w:val="9CDCFE"/>
+        </w:rPr>
+        <w:t>size</w:t>
+      </w:r>
+      <w:r>
+        <w:rPr>
+          <w:i/>
+          <w:iCs/>
+        </w:rPr>
+        <w:t>, </w:t>
+      </w:r>
+      <w:r>
+        <w:rPr>
+          <w:i/>
+          <w:iCs/>
+          <w:color w:val="569CD6"/>
+        </w:rPr>
+        <w:t>int</w:t>
+      </w:r>
+      <w:r>
+        <w:rPr>
+          <w:i/>
+          <w:iCs/>
+        </w:rPr>
+        <w:t> </w:t>
+      </w:r>
+      <w:r>
+        <w:rPr>
+          <w:i/>
+          <w:iCs/>
+        </w:rPr>
+        <w:t>*</w:t>
+      </w:r>
+      <w:r>
+        <w:rPr>
+          <w:i/>
+          <w:iCs/>
+          <w:color w:val="9CDCFE"/>
+        </w:rPr>
+        <w:t>P</w:t>
+      </w:r>
+      <w:r>
+        <w:rPr>
+          <w:i/>
+          <w:iCs/>
+        </w:rPr>
+        <w:t>, Type</w:t>
+      </w:r>
+      <w:r>
+        <w:rPr>
+          <w:i/>
+          <w:iCs/>
+        </w:rPr>
+        <w:t>**</w:t>
+      </w:r>
+      <w:r>
+        <w:rPr>
+          <w:i/>
+          <w:iCs/>
+        </w:rPr>
+        <w:t> </w:t>
+      </w:r>
+      <w:r>
+        <w:rPr>
+          <w:i/>
+          <w:iCs/>
+          <w:color w:val="9CDCFE"/>
+        </w:rPr>
+        <w:t>LU</w:t>
+      </w:r>
+      <w:r>
+        <w:rPr>
+          <w:i/>
+          <w:iCs/>
+        </w:rPr>
+        <w:t>,</w:t>
+      </w:r>
+      <w:r>
+        <w:rPr>
+          <w:i/>
+          <w:iCs/>
+        </w:rPr>
+        <w:t xml:space="preserve"> </w:t>
+      </w:r>
+      <w:r>
+        <w:rPr>
+          <w:i/>
+          <w:iCs/>
+        </w:rPr>
+        <w:t>Type </w:t>
+      </w:r>
+      <w:r>
+        <w:rPr>
+          <w:i/>
+          <w:iCs/>
+        </w:rPr>
+        <w:t>**</w:t>
+      </w:r>
+      <w:r>
+        <w:rPr>
+          <w:i/>
+          <w:iCs/>
+          <w:color w:val="9CDCFE"/>
+        </w:rPr>
+        <w:t>B</w:t>
+      </w:r>
+      <w:r>
+        <w:rPr>
+          <w:i/>
+          <w:iCs/>
+        </w:rPr>
+        <w:t>, Type </w:t>
+      </w:r>
+      <w:r>
+        <w:rPr>
+          <w:i/>
+          <w:iCs/>
+        </w:rPr>
+        <w:t>*</w:t>
+      </w:r>
+      <w:r>
+        <w:rPr>
+          <w:i/>
+          <w:iCs/>
+          <w:color w:val="9CDCFE"/>
+        </w:rPr>
+        <w:t>X</w:t>
+      </w:r>
+      <w:r>
+        <w:rPr>
+          <w:i/>
+          <w:iCs/>
+        </w:rPr>
+        <w:t>, Type </w:t>
+      </w:r>
+      <w:r>
+        <w:rPr>
+          <w:i/>
+          <w:iCs/>
+        </w:rPr>
+        <w:t>*</w:t>
+      </w:r>
+      <w:r>
+        <w:rPr>
+          <w:i/>
+          <w:iCs/>
+          <w:color w:val="9CDCFE"/>
+        </w:rPr>
+        <w:t>Y</w:t>
+      </w:r>
+      <w:r>
+        <w:rPr>
+          <w:i/>
+          <w:iCs/>
+        </w:rPr>
+        <w:t>);</w:t>
+      </w:r>
+    </w:p>
+    <w:p>
+      <w:pPr>
+        <w:pStyle w:val="ListParagraph"/>
+        <w:ind w:firstLine="720"/>
+        <w:rPr>
+          <w:rFonts w:asciiTheme="majorBidi" w:hAnsiTheme="majorBidi" w:cstheme="majorBidi"/>
+          <w:color w:val="808080" w:themeColor="background1" w:themeShade="80"/>
+          <w:sz w:val="24"/>
+          <w:szCs w:val="24"/>
+        </w:rPr>
+      </w:pPr>
+    </w:p>
+    <w:p>
+      <w:pPr>
+        <w:pStyle w:val="ListParagraph"/>
+        <w:ind w:firstLine="720"/>
+        <w:rPr>
+          <w:rFonts w:asciiTheme="majorBidi" w:hAnsiTheme="majorBidi" w:cstheme="majorBidi"/>
+          <w:color w:val="808080" w:themeColor="background1" w:themeShade="80"/>
+          <w:sz w:val="24"/>
+          <w:szCs w:val="24"/>
+        </w:rPr>
+      </w:pPr>
+      <w:r>
+        <w:rPr>
+          <w:rFonts w:asciiTheme="majorBidi" w:hAnsiTheme="majorBidi" w:cstheme="majorBidi"/>
+          <w:color w:val="808080" w:themeColor="background1" w:themeShade="80"/>
+          <w:sz w:val="24"/>
+          <w:szCs w:val="24"/>
+        </w:rPr>
+        <w:t xml:space="preserve">which return </w:t>
+      </w:r>
+      <w:r>
+        <w:rPr>
+          <w:rFonts w:asciiTheme="majorBidi" w:hAnsiTheme="majorBidi" w:cstheme="majorBidi"/>
+          <w:color w:val="808080" w:themeColor="background1" w:themeShade="80"/>
+          <w:sz w:val="24"/>
+          <w:szCs w:val="24"/>
+        </w:rPr>
+        <w:t>invers of</w:t>
+      </w:r>
+      <w:r>
+        <w:rPr>
+          <w:rFonts w:asciiTheme="majorBidi" w:hAnsiTheme="majorBidi" w:cstheme="majorBidi"/>
+          <w:color w:val="808080" w:themeColor="background1" w:themeShade="80"/>
+          <w:sz w:val="24"/>
+          <w:szCs w:val="24"/>
+        </w:rPr>
+        <w:t xml:space="preserve"> matrix in </w:t>
+      </w:r>
+      <w:r>
+        <w:rPr>
+          <w:color w:val="9CDCFE"/>
+        </w:rPr>
+        <w:t>A</w:t>
+      </w:r>
+      <w:r>
+        <w:rPr>
+          <w:rFonts w:asciiTheme="majorBidi" w:hAnsiTheme="majorBidi" w:cstheme="majorBidi"/>
+          <w:color w:val="808080" w:themeColor="background1" w:themeShade="80"/>
+          <w:sz w:val="24"/>
+          <w:szCs w:val="24"/>
+        </w:rPr>
+        <w:t xml:space="preserve"> in</w:t>
+      </w:r>
+      <w:r>
+        <w:rPr>
+          <w:rFonts w:asciiTheme="majorBidi" w:hAnsiTheme="majorBidi" w:cstheme="majorBidi"/>
+          <w:color w:val="808080" w:themeColor="background1" w:themeShade="80"/>
+          <w:sz w:val="24"/>
+          <w:szCs w:val="24"/>
+        </w:rPr>
+        <w:t xml:space="preserve"> </w:t>
+      </w:r>
+      <w:r>
+        <w:rPr>
+          <w:color w:val="9CDCFE"/>
+        </w:rPr>
+        <w:t>LU</w:t>
+      </w:r>
+      <w:r>
+        <w:rPr>
+          <w:rFonts w:asciiTheme="majorBidi" w:hAnsiTheme="majorBidi" w:cstheme="majorBidi"/>
+          <w:color w:val="808080" w:themeColor="background1" w:themeShade="80"/>
+          <w:sz w:val="24"/>
+          <w:szCs w:val="24"/>
+        </w:rPr>
+        <w:t>.</w:t>
+      </w:r>
+    </w:p>
+    <w:p/>
+    <w:p/>
+    <w:p>
+      <w:pPr>
+        <w:pStyle w:val="ListParagraph"/>
+        <w:numPr>
+          <w:ilvl w:val="0"/>
+          <w:numId w:val="2"/>
+        </w:numPr>
+        <w:spacing w:after="0"/>
+        <w:rPr>
+          <w:rFonts w:asciiTheme="majorBidi" w:hAnsiTheme="majorBidi" w:cstheme="majorBidi"/>
+          <w:color w:val="0070C0"/>
+          <w:sz w:val="28"/>
+          <w:szCs w:val="28"/>
+        </w:rPr>
+      </w:pPr>
+      <w:r>
+        <w:rPr>
+          <w:rFonts w:asciiTheme="majorBidi" w:hAnsiTheme="majorBidi" w:cstheme="majorBidi"/>
+          <w:color w:val="0070C0"/>
+          <w:sz w:val="28"/>
+          <w:szCs w:val="28"/>
+        </w:rPr>
         <w:t>Compil</w:t>
       </w:r>
       <w:r>
@@ -1723,6 +3279,7 @@
                 <w:szCs w:val="20"/>
               </w:rPr>
             </w:pPr>
+            <w:proofErr w:type="spellStart"/>
             <w:r>
               <w:rPr>
                 <w:rFonts w:ascii="Courier New" w:eastAsia="Times New Roman" w:hAnsi="Courier New" w:cs="Courier New"/>
@@ -1730,8 +3287,49 @@
                 <w:sz w:val="20"/>
                 <w:szCs w:val="20"/>
               </w:rPr>
-              <w:t>gcc -Wall -pg lup_matrix_inverse.c</w:t>
+              <w:t>gcc</w:t>
             </w:r>
+            <w:proofErr w:type="spellEnd"/>
+            <w:r>
+              <w:rPr>
+                <w:rFonts w:ascii="Courier New" w:eastAsia="Times New Roman" w:hAnsi="Courier New" w:cs="Courier New"/>
+                <w:color w:val="000000"/>
+                <w:sz w:val="20"/>
+                <w:szCs w:val="20"/>
+              </w:rPr>
+              <w:t xml:space="preserve"> -Wall -</w:t>
+            </w:r>
+            <w:proofErr w:type="spellStart"/>
+            <w:r>
+              <w:rPr>
+                <w:rFonts w:ascii="Courier New" w:eastAsia="Times New Roman" w:hAnsi="Courier New" w:cs="Courier New"/>
+                <w:color w:val="000000"/>
+                <w:sz w:val="20"/>
+                <w:szCs w:val="20"/>
+              </w:rPr>
+              <w:t>pg</w:t>
+            </w:r>
+            <w:proofErr w:type="spellEnd"/>
+            <w:r>
+              <w:rPr>
+                <w:rFonts w:ascii="Courier New" w:eastAsia="Times New Roman" w:hAnsi="Courier New" w:cs="Courier New"/>
+                <w:color w:val="000000"/>
+                <w:sz w:val="20"/>
+                <w:szCs w:val="20"/>
+              </w:rPr>
+              <w:t xml:space="preserve"> </w:t>
+            </w:r>
+            <w:proofErr w:type="spellStart"/>
+            <w:r>
+              <w:rPr>
+                <w:rFonts w:ascii="Courier New" w:eastAsia="Times New Roman" w:hAnsi="Courier New" w:cs="Courier New"/>
+                <w:color w:val="000000"/>
+                <w:sz w:val="20"/>
+                <w:szCs w:val="20"/>
+              </w:rPr>
+              <w:t>lup_matrix_inverse.c</w:t>
+            </w:r>
+            <w:proofErr w:type="spellEnd"/>
             <w:r>
               <w:rPr>
                 <w:rFonts w:ascii="Courier New" w:eastAsia="Times New Roman" w:hAnsi="Courier New" w:cs="Courier New"/>
@@ -1915,8 +3513,10 @@
           <w:sz w:val="20"/>
           <w:szCs w:val="20"/>
         </w:rPr>
-        <w:t>-pg</w:t>
-      </w:r>
+        <w:lastRenderedPageBreak/>
+        <w:t>-</w:t>
+      </w:r>
+      <w:proofErr w:type="spellStart"/>
       <w:r>
         <w:rPr>
           <w:rFonts w:ascii="Courier New" w:eastAsia="Times New Roman" w:hAnsi="Courier New" w:cs="Courier New"/>
@@ -1924,6 +3524,16 @@
           <w:sz w:val="20"/>
           <w:szCs w:val="20"/>
         </w:rPr>
+        <w:t>pg</w:t>
+      </w:r>
+      <w:proofErr w:type="spellEnd"/>
+      <w:r>
+        <w:rPr>
+          <w:rFonts w:ascii="Courier New" w:eastAsia="Times New Roman" w:hAnsi="Courier New" w:cs="Courier New"/>
+          <w:color w:val="000000"/>
+          <w:sz w:val="20"/>
+          <w:szCs w:val="20"/>
+        </w:rPr>
         <w:t xml:space="preserve">: </w:t>
       </w:r>
       <w:r>
@@ -1948,7 +3558,25 @@
           <w:sz w:val="24"/>
           <w:szCs w:val="24"/>
         </w:rPr>
-        <w:t xml:space="preserve"> gprof.</w:t>
+        <w:t xml:space="preserve"> </w:t>
+      </w:r>
+      <w:proofErr w:type="spellStart"/>
+      <w:r>
+        <w:rPr>
+          <w:rFonts w:asciiTheme="majorBidi" w:hAnsiTheme="majorBidi" w:cstheme="majorBidi"/>
+          <w:sz w:val="24"/>
+          <w:szCs w:val="24"/>
+        </w:rPr>
+        <w:t>gprof</w:t>
+      </w:r>
+      <w:proofErr w:type="spellEnd"/>
+      <w:r>
+        <w:rPr>
+          <w:rFonts w:asciiTheme="majorBidi" w:hAnsiTheme="majorBidi" w:cstheme="majorBidi"/>
+          <w:sz w:val="24"/>
+          <w:szCs w:val="24"/>
+        </w:rPr>
+        <w:t>.</w:t>
       </w:r>
     </w:p>
     <w:p>
@@ -2259,7 +3887,6 @@
           <w:sz w:val="28"/>
           <w:szCs w:val="28"/>
         </w:rPr>
-        <w:lastRenderedPageBreak/>
         <w:t>Performance profiling</w:t>
       </w:r>
       <w:r>
@@ -2269,8 +3896,19 @@
           <w:sz w:val="28"/>
           <w:szCs w:val="28"/>
         </w:rPr>
-        <w:t xml:space="preserve"> with Gprah</w:t>
-      </w:r>
+        <w:t xml:space="preserve"> with </w:t>
+      </w:r>
+      <w:proofErr w:type="spellStart"/>
+      <w:r>
+        <w:rPr>
+          <w:rFonts w:asciiTheme="majorBidi" w:hAnsiTheme="majorBidi" w:cstheme="majorBidi"/>
+          <w:color w:val="0070C0"/>
+          <w:sz w:val="28"/>
+          <w:szCs w:val="28"/>
+        </w:rPr>
+        <w:t>Gprah</w:t>
+      </w:r>
+      <w:proofErr w:type="spellEnd"/>
       <w:r>
         <w:rPr>
           <w:rFonts w:asciiTheme="majorBidi" w:hAnsiTheme="majorBidi" w:cstheme="majorBidi"/>
@@ -2343,6 +3981,7 @@
                 <w:szCs w:val="20"/>
               </w:rPr>
             </w:pPr>
+            <w:proofErr w:type="spellStart"/>
             <w:r>
               <w:rPr>
                 <w:rFonts w:ascii="Courier New" w:eastAsia="Times New Roman" w:hAnsi="Courier New" w:cs="Courier New"/>
@@ -2350,7 +3989,17 @@
                 <w:sz w:val="20"/>
                 <w:szCs w:val="20"/>
               </w:rPr>
-              <w:t>gprof int_500_out.exe</w:t>
+              <w:t>gprof</w:t>
+            </w:r>
+            <w:proofErr w:type="spellEnd"/>
+            <w:r>
+              <w:rPr>
+                <w:rFonts w:ascii="Courier New" w:eastAsia="Times New Roman" w:hAnsi="Courier New" w:cs="Courier New"/>
+                <w:color w:val="000000"/>
+                <w:sz w:val="20"/>
+                <w:szCs w:val="20"/>
+              </w:rPr>
+              <w:t xml:space="preserve"> int_500_out.exe</w:t>
             </w:r>
             <w:r>
               <w:rPr>
@@ -2449,6 +4098,7 @@
         <w:rPr>
           <w:noProof/>
         </w:rPr>
+        <w:lastRenderedPageBreak/>
         <w:drawing>
           <wp:inline distT="0" distB="0" distL="0" distR="0" wp14:anchorId="588D19B6" wp14:editId="7E689768">
             <wp:extent cx="5624830" cy="1392555"/>
@@ -2861,6 +4511,7 @@
         <w:rPr>
           <w:noProof/>
         </w:rPr>
+        <w:lastRenderedPageBreak/>
         <w:drawing>
           <wp:inline distT="0" distB="0" distL="0" distR="0" wp14:anchorId="5F3EADED" wp14:editId="294B5047">
             <wp:extent cx="5202555" cy="1378585"/>
@@ -3047,9 +4698,9 @@
           <w:sz w:val="28"/>
           <w:szCs w:val="28"/>
         </w:rPr>
-        <w:lastRenderedPageBreak/>
         <w:t xml:space="preserve">Performance profiling with </w:t>
       </w:r>
+      <w:proofErr w:type="spellStart"/>
       <w:r>
         <w:rPr>
           <w:rFonts w:asciiTheme="majorBidi" w:hAnsiTheme="majorBidi" w:cstheme="majorBidi"/>
@@ -3059,6 +4710,7 @@
         </w:rPr>
         <w:t>Vtune</w:t>
       </w:r>
+      <w:proofErr w:type="spellEnd"/>
       <w:r>
         <w:rPr>
           <w:rFonts w:asciiTheme="majorBidi" w:hAnsiTheme="majorBidi" w:cstheme="majorBidi"/>
@@ -3139,6 +4791,8 @@
         </w:rPr>
         <w:t xml:space="preserve"> </w:t>
       </w:r>
+      <w:proofErr w:type="spellStart"/>
+      <w:proofErr w:type="gramStart"/>
       <w:r>
         <w:rPr>
           <w:rFonts w:asciiTheme="majorBidi" w:hAnsiTheme="majorBidi" w:cstheme="majorBidi"/>
@@ -3152,6 +4806,7 @@
         </w:rPr>
         <w:t>LUPinverse</w:t>
       </w:r>
+      <w:proofErr w:type="spellEnd"/>
       <w:r>
         <w:rPr>
           <w:rFonts w:asciiTheme="majorBidi" w:hAnsiTheme="majorBidi" w:cstheme="majorBidi"/>
@@ -3172,6 +4827,7 @@
         </w:rPr>
         <w:t>,</w:t>
       </w:r>
+      <w:proofErr w:type="gramEnd"/>
       <w:r>
         <w:rPr>
           <w:rFonts w:asciiTheme="majorBidi" w:hAnsiTheme="majorBidi" w:cstheme="majorBidi"/>
@@ -3216,6 +4872,7 @@
         </w:rPr>
         <w:t xml:space="preserve"> </w:t>
       </w:r>
+      <w:proofErr w:type="spellStart"/>
       <w:r>
         <w:rPr>
           <w:rFonts w:asciiTheme="majorBidi" w:hAnsiTheme="majorBidi" w:cstheme="majorBidi"/>
@@ -3229,6 +4886,7 @@
         </w:rPr>
         <w:t>LUPdecompose</w:t>
       </w:r>
+      <w:proofErr w:type="spellEnd"/>
     </w:p>
     <w:p>
       <w:pPr>
@@ -3339,6 +4997,7 @@
         <w:rPr>
           <w:noProof/>
         </w:rPr>
+        <w:lastRenderedPageBreak/>
         <w:drawing>
           <wp:inline distT="0" distB="0" distL="0" distR="0" wp14:anchorId="3A097A13" wp14:editId="5744F5E2">
             <wp:extent cx="2299854" cy="1948701"/>
@@ -3670,6 +5329,7 @@
           <w:sz w:val="24"/>
           <w:szCs w:val="24"/>
         </w:rPr>
+        <w:lastRenderedPageBreak/>
         <w:drawing>
           <wp:inline distT="0" distB="0" distL="0" distR="0" wp14:anchorId="02159820" wp14:editId="3671B281">
             <wp:extent cx="3090265" cy="2902527"/>
@@ -3892,7 +5552,6 @@
           <w:sz w:val="28"/>
           <w:szCs w:val="28"/>
         </w:rPr>
-        <w:lastRenderedPageBreak/>
         <w:t xml:space="preserve">Execution </w:t>
       </w:r>
       <w:r>
@@ -3975,6 +5634,7 @@
           <w:szCs w:val="24"/>
         </w:rPr>
       </w:pPr>
+      <w:proofErr w:type="spellStart"/>
       <w:r>
         <w:rPr>
           <w:rFonts w:asciiTheme="majorBidi" w:hAnsiTheme="majorBidi" w:cstheme="majorBidi"/>
@@ -3987,6 +5647,7 @@
         </w:rPr>
         <w:t>LUPdecompose</w:t>
       </w:r>
+      <w:proofErr w:type="spellEnd"/>
       <w:r>
         <w:rPr>
           <w:rFonts w:asciiTheme="majorBidi" w:hAnsiTheme="majorBidi" w:cstheme="majorBidi"/>
@@ -4017,6 +5678,7 @@
           <w:sz w:val="24"/>
           <w:szCs w:val="24"/>
         </w:rPr>
+        <w:lastRenderedPageBreak/>
         <w:t>W</w:t>
       </w:r>
       <w:r>
@@ -4139,7 +5801,16 @@
           <w:sz w:val="24"/>
           <w:szCs w:val="24"/>
         </w:rPr>
-        <w:t xml:space="preserve"> can be computed in time O(M(n)). M(n) ≥ n</w:t>
+        <w:t xml:space="preserve"> can be computed in time O(M(n)). M(n) ≥ </w:t>
+      </w:r>
+      <w:proofErr w:type="spellStart"/>
+      <w:r>
+        <w:rPr>
+          <w:rFonts w:asciiTheme="majorBidi" w:hAnsiTheme="majorBidi" w:cstheme="majorBidi"/>
+          <w:sz w:val="24"/>
+          <w:szCs w:val="24"/>
+        </w:rPr>
+        <w:t>n</w:t>
       </w:r>
       <w:r>
         <w:rPr>
@@ -4150,6 +5821,7 @@
         </w:rPr>
         <w:t>a</w:t>
       </w:r>
+      <w:proofErr w:type="spellEnd"/>
       <w:r>
         <w:rPr>
           <w:rFonts w:asciiTheme="majorBidi" w:hAnsiTheme="majorBidi" w:cstheme="majorBidi"/>
@@ -4227,6 +5899,7 @@
           <w:szCs w:val="24"/>
         </w:rPr>
       </w:pPr>
+      <w:proofErr w:type="spellStart"/>
       <w:r>
         <w:rPr>
           <w:rFonts w:asciiTheme="majorBidi" w:hAnsiTheme="majorBidi" w:cstheme="majorBidi"/>
@@ -4237,7 +5910,20 @@
           <w:sz w:val="24"/>
           <w:szCs w:val="24"/>
         </w:rPr>
-        <w:t>LUPinverse:</w:t>
+        <w:t>LUPinverse</w:t>
+      </w:r>
+      <w:proofErr w:type="spellEnd"/>
+      <w:r>
+        <w:rPr>
+          <w:rFonts w:asciiTheme="majorBidi" w:hAnsiTheme="majorBidi" w:cstheme="majorBidi"/>
+          <w:b/>
+          <w:bCs/>
+          <w:i/>
+          <w:iCs/>
+          <w:sz w:val="24"/>
+          <w:szCs w:val="24"/>
+        </w:rPr>
+        <w:t>:</w:t>
       </w:r>
     </w:p>
     <w:p>
@@ -4606,8 +6292,9 @@
           <w:sz w:val="24"/>
           <w:szCs w:val="24"/>
         </w:rPr>
-        <w:t xml:space="preserve"> LUPinverse</w:t>
-      </w:r>
+        <w:t xml:space="preserve"> </w:t>
+      </w:r>
+      <w:proofErr w:type="spellStart"/>
       <w:r>
         <w:rPr>
           <w:rFonts w:asciiTheme="majorBidi" w:hAnsiTheme="majorBidi" w:cstheme="majorBidi"/>
@@ -4618,34 +6305,9 @@
           <w:sz w:val="24"/>
           <w:szCs w:val="24"/>
         </w:rPr>
-        <w:t xml:space="preserve"> </w:t>
-      </w:r>
-      <w:r>
-        <w:rPr>
-          <w:rFonts w:asciiTheme="majorBidi" w:hAnsiTheme="majorBidi" w:cstheme="majorBidi"/>
-          <w:sz w:val="24"/>
-          <w:szCs w:val="24"/>
-        </w:rPr>
-        <w:t>takes the most of execution time.</w:t>
-      </w:r>
-    </w:p>
-    <w:p>
-      <w:pPr>
-        <w:spacing w:line="240" w:lineRule="auto"/>
-        <w:rPr>
-          <w:rFonts w:asciiTheme="majorBidi" w:hAnsiTheme="majorBidi" w:cstheme="majorBidi"/>
-          <w:sz w:val="24"/>
-          <w:szCs w:val="24"/>
-        </w:rPr>
-      </w:pPr>
-      <w:r>
-        <w:rPr>
-          <w:rFonts w:asciiTheme="majorBidi" w:hAnsiTheme="majorBidi" w:cstheme="majorBidi"/>
-          <w:sz w:val="24"/>
-          <w:szCs w:val="24"/>
-        </w:rPr>
-        <w:t>This method solving mathematical equation</w:t>
-      </w:r>
+        <w:t>LUPinverse</w:t>
+      </w:r>
+      <w:proofErr w:type="spellEnd"/>
       <w:r>
         <w:rPr>
           <w:rFonts w:asciiTheme="majorBidi" w:hAnsiTheme="majorBidi" w:cstheme="majorBidi"/>
@@ -4664,7 +6326,7 @@
           <w:sz w:val="24"/>
           <w:szCs w:val="24"/>
         </w:rPr>
-        <w:t>iteratively over each column.</w:t>
+        <w:t>takes the most of execution time.</w:t>
       </w:r>
     </w:p>
     <w:p>
@@ -4682,56 +6344,7 @@
           <w:sz w:val="24"/>
           <w:szCs w:val="24"/>
         </w:rPr>
-        <w:t>We can divide this work over multi thread</w:t>
-      </w:r>
-      <w:r>
-        <w:rPr>
-          <w:rFonts w:asciiTheme="majorBidi" w:hAnsiTheme="majorBidi" w:cstheme="majorBidi"/>
-          <w:sz w:val="24"/>
-          <w:szCs w:val="24"/>
-        </w:rPr>
-        <w:t xml:space="preserve"> tasks</w:t>
-      </w:r>
-      <w:r>
-        <w:rPr>
-          <w:rFonts w:asciiTheme="majorBidi" w:hAnsiTheme="majorBidi" w:cstheme="majorBidi"/>
-          <w:sz w:val="24"/>
-          <w:szCs w:val="24"/>
-        </w:rPr>
-        <w:t xml:space="preserve"> that independently solve equation for specific column vector and in this way make the code much </w:t>
-      </w:r>
-      <w:r>
-        <w:rPr>
-          <w:rFonts w:asciiTheme="majorBidi" w:hAnsiTheme="majorBidi" w:cstheme="majorBidi"/>
-          <w:sz w:val="24"/>
-          <w:szCs w:val="24"/>
-        </w:rPr>
-        <w:t>faster</w:t>
-      </w:r>
-      <w:r>
-        <w:rPr>
-          <w:rFonts w:asciiTheme="majorBidi" w:hAnsiTheme="majorBidi" w:cstheme="majorBidi"/>
-          <w:sz w:val="24"/>
-          <w:szCs w:val="24"/>
-        </w:rPr>
-        <w:t>.</w:t>
-      </w:r>
-    </w:p>
-    <w:p>
-      <w:pPr>
-        <w:rPr>
-          <w:rFonts w:asciiTheme="majorBidi" w:hAnsiTheme="majorBidi" w:cstheme="majorBidi"/>
-          <w:sz w:val="24"/>
-          <w:szCs w:val="24"/>
-        </w:rPr>
-      </w:pPr>
-      <w:r>
-        <w:rPr>
-          <w:rFonts w:asciiTheme="majorBidi" w:hAnsiTheme="majorBidi" w:cstheme="majorBidi"/>
-          <w:sz w:val="24"/>
-          <w:szCs w:val="24"/>
-        </w:rPr>
-        <w:t xml:space="preserve">For another method </w:t>
+        <w:t>This method solving mathematical equation</w:t>
       </w:r>
       <w:r>
         <w:rPr>
@@ -4743,8 +6356,84 @@
           <w:sz w:val="24"/>
           <w:szCs w:val="24"/>
         </w:rPr>
-        <w:t>LUPdecompose</w:t>
-      </w:r>
+        <w:t xml:space="preserve"> </w:t>
+      </w:r>
+      <w:r>
+        <w:rPr>
+          <w:rFonts w:asciiTheme="majorBidi" w:hAnsiTheme="majorBidi" w:cstheme="majorBidi"/>
+          <w:sz w:val="24"/>
+          <w:szCs w:val="24"/>
+        </w:rPr>
+        <w:t>iteratively over each column.</w:t>
+      </w:r>
+    </w:p>
+    <w:p>
+      <w:pPr>
+        <w:spacing w:line="240" w:lineRule="auto"/>
+        <w:rPr>
+          <w:rFonts w:asciiTheme="majorBidi" w:hAnsiTheme="majorBidi" w:cstheme="majorBidi"/>
+          <w:sz w:val="24"/>
+          <w:szCs w:val="24"/>
+        </w:rPr>
+      </w:pPr>
+      <w:r>
+        <w:rPr>
+          <w:rFonts w:asciiTheme="majorBidi" w:hAnsiTheme="majorBidi" w:cstheme="majorBidi"/>
+          <w:sz w:val="24"/>
+          <w:szCs w:val="24"/>
+        </w:rPr>
+        <w:t>We can divide this work over multi thread</w:t>
+      </w:r>
+      <w:r>
+        <w:rPr>
+          <w:rFonts w:asciiTheme="majorBidi" w:hAnsiTheme="majorBidi" w:cstheme="majorBidi"/>
+          <w:sz w:val="24"/>
+          <w:szCs w:val="24"/>
+        </w:rPr>
+        <w:t xml:space="preserve"> tasks</w:t>
+      </w:r>
+      <w:r>
+        <w:rPr>
+          <w:rFonts w:asciiTheme="majorBidi" w:hAnsiTheme="majorBidi" w:cstheme="majorBidi"/>
+          <w:sz w:val="24"/>
+          <w:szCs w:val="24"/>
+        </w:rPr>
+        <w:t xml:space="preserve"> that independently solve equation for specific column vector and in this way make the code much </w:t>
+      </w:r>
+      <w:r>
+        <w:rPr>
+          <w:rFonts w:asciiTheme="majorBidi" w:hAnsiTheme="majorBidi" w:cstheme="majorBidi"/>
+          <w:sz w:val="24"/>
+          <w:szCs w:val="24"/>
+        </w:rPr>
+        <w:t>faster</w:t>
+      </w:r>
+      <w:r>
+        <w:rPr>
+          <w:rFonts w:asciiTheme="majorBidi" w:hAnsiTheme="majorBidi" w:cstheme="majorBidi"/>
+          <w:sz w:val="24"/>
+          <w:szCs w:val="24"/>
+        </w:rPr>
+        <w:t>.</w:t>
+      </w:r>
+    </w:p>
+    <w:p>
+      <w:pPr>
+        <w:rPr>
+          <w:rFonts w:asciiTheme="majorBidi" w:hAnsiTheme="majorBidi" w:cstheme="majorBidi"/>
+          <w:sz w:val="24"/>
+          <w:szCs w:val="24"/>
+        </w:rPr>
+      </w:pPr>
+      <w:r>
+        <w:rPr>
+          <w:rFonts w:asciiTheme="majorBidi" w:hAnsiTheme="majorBidi" w:cstheme="majorBidi"/>
+          <w:sz w:val="24"/>
+          <w:szCs w:val="24"/>
+        </w:rPr>
+        <w:t xml:space="preserve">For another method </w:t>
+      </w:r>
+      <w:proofErr w:type="spellStart"/>
       <w:r>
         <w:rPr>
           <w:rFonts w:asciiTheme="majorBidi" w:hAnsiTheme="majorBidi" w:cstheme="majorBidi"/>
@@ -4755,6 +6444,19 @@
           <w:sz w:val="24"/>
           <w:szCs w:val="24"/>
         </w:rPr>
+        <w:t>LUPdecompose</w:t>
+      </w:r>
+      <w:proofErr w:type="spellEnd"/>
+      <w:r>
+        <w:rPr>
+          <w:rFonts w:asciiTheme="majorBidi" w:hAnsiTheme="majorBidi" w:cstheme="majorBidi"/>
+          <w:b/>
+          <w:bCs/>
+          <w:i/>
+          <w:iCs/>
+          <w:sz w:val="24"/>
+          <w:szCs w:val="24"/>
+        </w:rPr>
         <w:t xml:space="preserve"> </w:t>
       </w:r>
       <w:r>
@@ -4823,12 +6525,7 @@
       </w:r>
     </w:p>
     <w:sectPr>
-      <w:headerReference w:type="even" r:id="rId18"/>
-      <w:headerReference w:type="default" r:id="rId19"/>
-      <w:footerReference w:type="even" r:id="rId20"/>
-      <w:footerReference w:type="default" r:id="rId21"/>
-      <w:headerReference w:type="first" r:id="rId22"/>
-      <w:footerReference w:type="first" r:id="rId23"/>
+      <w:headerReference w:type="default" r:id="rId18"/>
       <w:pgSz w:w="12240" w:h="15840"/>
       <w:pgMar w:top="1440" w:right="1440" w:bottom="1440" w:left="1440" w:header="720" w:footer="144" w:gutter="0"/>
       <w:cols w:space="720"/>
@@ -4863,36 +6560,6 @@
 </w:endnotes>
 </file>
 
-<file path=word/footer1.xml><?xml version="1.0" encoding="utf-8"?>
-<w:ftr xmlns:wpc="http://schemas.microsoft.com/office/word/2010/wordprocessingCanvas" xmlns:cx="http://schemas.microsoft.com/office/drawing/2014/chartex" xmlns:cx1="http://schemas.microsoft.com/office/drawing/2015/9/8/chartex" xmlns:cx2="http://schemas.microsoft.com/office/drawing/2015/10/21/chartex" xmlns:cx3="http://schemas.microsoft.com/office/drawing/2016/5/9/chartex" xmlns:cx4="http://schemas.microsoft.com/office/drawing/2016/5/10/chartex" xmlns:cx5="http://schemas.microsoft.com/office/drawing/2016/5/11/chartex" xmlns:cx6="http://schemas.microsoft.com/office/drawing/2016/5/12/chartex" xmlns:cx7="http://schemas.microsoft.com/office/drawing/2016/5/13/chartex" xmlns:cx8="http://schemas.microsoft.com/office/drawing/2016/5/14/chartex" xmlns:mc="http://schemas.openxmlformats.org/markup-compatibility/2006" xmlns:aink="http://schemas.microsoft.com/office/drawing/2016/ink" xmlns:am3d="http://schemas.microsoft.com/office/drawing/2017/model3d" xmlns:o="urn:schemas-microsoft-com:office:office" xmlns:r="http://schemas.openxmlformats.org/officeDocument/2006/relationships" xmlns:m="http://schemas.openxmlformats.org/officeDocument/2006/math" xmlns:v="urn:schemas-microsoft-com:vml" xmlns:wp14="http://schemas.microsoft.com/office/word/2010/wordprocessingDrawing" xmlns:wp="http://schemas.openxmlformats.org/drawingml/2006/wordprocessingDrawing" xmlns:w10="urn:schemas-microsoft-com:office:word" xmlns:w="http://schemas.openxmlformats.org/wordprocessingml/2006/main" xmlns:w14="http://schemas.microsoft.com/office/word/2010/wordml" xmlns:w15="http://schemas.microsoft.com/office/word/2012/wordml" xmlns:w16cid="http://schemas.microsoft.com/office/word/2016/wordml/cid" xmlns:w16se="http://schemas.microsoft.com/office/word/2015/wordml/symex" xmlns:wpg="http://schemas.microsoft.com/office/word/2010/wordprocessingGroup" xmlns:wpi="http://schemas.microsoft.com/office/word/2010/wordprocessingInk" xmlns:wne="http://schemas.microsoft.com/office/word/2006/wordml" xmlns:wps="http://schemas.microsoft.com/office/word/2010/wordprocessingShape" mc:Ignorable="w14 w15 w16se w16cid wp14">
-  <w:p>
-    <w:pPr>
-      <w:pStyle w:val="Footer"/>
-    </w:pPr>
-  </w:p>
-</w:ftr>
-</file>
-
-<file path=word/footer2.xml><?xml version="1.0" encoding="utf-8"?>
-<w:ftr xmlns:wpc="http://schemas.microsoft.com/office/word/2010/wordprocessingCanvas" xmlns:cx="http://schemas.microsoft.com/office/drawing/2014/chartex" xmlns:cx1="http://schemas.microsoft.com/office/drawing/2015/9/8/chartex" xmlns:cx2="http://schemas.microsoft.com/office/drawing/2015/10/21/chartex" xmlns:cx3="http://schemas.microsoft.com/office/drawing/2016/5/9/chartex" xmlns:cx4="http://schemas.microsoft.com/office/drawing/2016/5/10/chartex" xmlns:cx5="http://schemas.microsoft.com/office/drawing/2016/5/11/chartex" xmlns:cx6="http://schemas.microsoft.com/office/drawing/2016/5/12/chartex" xmlns:cx7="http://schemas.microsoft.com/office/drawing/2016/5/13/chartex" xmlns:cx8="http://schemas.microsoft.com/office/drawing/2016/5/14/chartex" xmlns:mc="http://schemas.openxmlformats.org/markup-compatibility/2006" xmlns:aink="http://schemas.microsoft.com/office/drawing/2016/ink" xmlns:am3d="http://schemas.microsoft.com/office/drawing/2017/model3d" xmlns:o="urn:schemas-microsoft-com:office:office" xmlns:r="http://schemas.openxmlformats.org/officeDocument/2006/relationships" xmlns:m="http://schemas.openxmlformats.org/officeDocument/2006/math" xmlns:v="urn:schemas-microsoft-com:vml" xmlns:wp14="http://schemas.microsoft.com/office/word/2010/wordprocessingDrawing" xmlns:wp="http://schemas.openxmlformats.org/drawingml/2006/wordprocessingDrawing" xmlns:w10="urn:schemas-microsoft-com:office:word" xmlns:w="http://schemas.openxmlformats.org/wordprocessingml/2006/main" xmlns:w14="http://schemas.microsoft.com/office/word/2010/wordml" xmlns:w15="http://schemas.microsoft.com/office/word/2012/wordml" xmlns:w16cid="http://schemas.microsoft.com/office/word/2016/wordml/cid" xmlns:w16se="http://schemas.microsoft.com/office/word/2015/wordml/symex" xmlns:wpg="http://schemas.microsoft.com/office/word/2010/wordprocessingGroup" xmlns:wpi="http://schemas.microsoft.com/office/word/2010/wordprocessingInk" xmlns:wne="http://schemas.microsoft.com/office/word/2006/wordml" xmlns:wps="http://schemas.microsoft.com/office/word/2010/wordprocessingShape" mc:Ignorable="w14 w15 w16se w16cid wp14">
-  <w:p>
-    <w:pPr>
-      <w:pStyle w:val="Footer"/>
-    </w:pPr>
-  </w:p>
-</w:ftr>
-</file>
-
-<file path=word/footer3.xml><?xml version="1.0" encoding="utf-8"?>
-<w:ftr xmlns:wpc="http://schemas.microsoft.com/office/word/2010/wordprocessingCanvas" xmlns:cx="http://schemas.microsoft.com/office/drawing/2014/chartex" xmlns:cx1="http://schemas.microsoft.com/office/drawing/2015/9/8/chartex" xmlns:cx2="http://schemas.microsoft.com/office/drawing/2015/10/21/chartex" xmlns:cx3="http://schemas.microsoft.com/office/drawing/2016/5/9/chartex" xmlns:cx4="http://schemas.microsoft.com/office/drawing/2016/5/10/chartex" xmlns:cx5="http://schemas.microsoft.com/office/drawing/2016/5/11/chartex" xmlns:cx6="http://schemas.microsoft.com/office/drawing/2016/5/12/chartex" xmlns:cx7="http://schemas.microsoft.com/office/drawing/2016/5/13/chartex" xmlns:cx8="http://schemas.microsoft.com/office/drawing/2016/5/14/chartex" xmlns:mc="http://schemas.openxmlformats.org/markup-compatibility/2006" xmlns:aink="http://schemas.microsoft.com/office/drawing/2016/ink" xmlns:am3d="http://schemas.microsoft.com/office/drawing/2017/model3d" xmlns:o="urn:schemas-microsoft-com:office:office" xmlns:r="http://schemas.openxmlformats.org/officeDocument/2006/relationships" xmlns:m="http://schemas.openxmlformats.org/officeDocument/2006/math" xmlns:v="urn:schemas-microsoft-com:vml" xmlns:wp14="http://schemas.microsoft.com/office/word/2010/wordprocessingDrawing" xmlns:wp="http://schemas.openxmlformats.org/drawingml/2006/wordprocessingDrawing" xmlns:w10="urn:schemas-microsoft-com:office:word" xmlns:w="http://schemas.openxmlformats.org/wordprocessingml/2006/main" xmlns:w14="http://schemas.microsoft.com/office/word/2010/wordml" xmlns:w15="http://schemas.microsoft.com/office/word/2012/wordml" xmlns:w16cid="http://schemas.microsoft.com/office/word/2016/wordml/cid" xmlns:w16se="http://schemas.microsoft.com/office/word/2015/wordml/symex" xmlns:wpg="http://schemas.microsoft.com/office/word/2010/wordprocessingGroup" xmlns:wpi="http://schemas.microsoft.com/office/word/2010/wordprocessingInk" xmlns:wne="http://schemas.microsoft.com/office/word/2006/wordml" xmlns:wps="http://schemas.microsoft.com/office/word/2010/wordprocessingShape" mc:Ignorable="w14 w15 w16se w16cid wp14">
-  <w:p>
-    <w:pPr>
-      <w:pStyle w:val="Footer"/>
-    </w:pPr>
-  </w:p>
-</w:ftr>
-</file>
-
 <file path=word/footnotes.xml><?xml version="1.0" encoding="utf-8"?>
 <w:footnotes xmlns:wpc="http://schemas.microsoft.com/office/word/2010/wordprocessingCanvas" xmlns:cx="http://schemas.microsoft.com/office/drawing/2014/chartex" xmlns:cx1="http://schemas.microsoft.com/office/drawing/2015/9/8/chartex" xmlns:cx2="http://schemas.microsoft.com/office/drawing/2015/10/21/chartex" xmlns:cx3="http://schemas.microsoft.com/office/drawing/2016/5/9/chartex" xmlns:cx4="http://schemas.microsoft.com/office/drawing/2016/5/10/chartex" xmlns:cx5="http://schemas.microsoft.com/office/drawing/2016/5/11/chartex" xmlns:cx6="http://schemas.microsoft.com/office/drawing/2016/5/12/chartex" xmlns:cx7="http://schemas.microsoft.com/office/drawing/2016/5/13/chartex" xmlns:cx8="http://schemas.microsoft.com/office/drawing/2016/5/14/chartex" xmlns:mc="http://schemas.openxmlformats.org/markup-compatibility/2006" xmlns:aink="http://schemas.microsoft.com/office/drawing/2016/ink" xmlns:am3d="http://schemas.microsoft.com/office/drawing/2017/model3d" xmlns:o="urn:schemas-microsoft-com:office:office" xmlns:r="http://schemas.openxmlformats.org/officeDocument/2006/relationships" xmlns:m="http://schemas.openxmlformats.org/officeDocument/2006/math" xmlns:v="urn:schemas-microsoft-com:vml" xmlns:wp14="http://schemas.microsoft.com/office/word/2010/wordprocessingDrawing" xmlns:wp="http://schemas.openxmlformats.org/drawingml/2006/wordprocessingDrawing" xmlns:w10="urn:schemas-microsoft-com:office:word" xmlns:w="http://schemas.openxmlformats.org/wordprocessingml/2006/main" xmlns:w14="http://schemas.microsoft.com/office/word/2010/wordml" xmlns:w15="http://schemas.microsoft.com/office/word/2012/wordml" xmlns:w16cid="http://schemas.microsoft.com/office/word/2016/wordml/cid" xmlns:w16se="http://schemas.microsoft.com/office/word/2015/wordml/symex" xmlns:wpg="http://schemas.microsoft.com/office/word/2010/wordprocessingGroup" xmlns:wpi="http://schemas.microsoft.com/office/word/2010/wordprocessingInk" xmlns:wne="http://schemas.microsoft.com/office/word/2006/wordml" xmlns:wps="http://schemas.microsoft.com/office/word/2010/wordprocessingShape" mc:Ignorable="w14 w15 w16se w16cid wp14">
   <w:footnote w:type="separator" w:id="-1">
@@ -4919,16 +6586,6 @@
 </file>
 
 <file path=word/header1.xml><?xml version="1.0" encoding="utf-8"?>
-<w:hdr xmlns:wpc="http://schemas.microsoft.com/office/word/2010/wordprocessingCanvas" xmlns:cx="http://schemas.microsoft.com/office/drawing/2014/chartex" xmlns:cx1="http://schemas.microsoft.com/office/drawing/2015/9/8/chartex" xmlns:cx2="http://schemas.microsoft.com/office/drawing/2015/10/21/chartex" xmlns:cx3="http://schemas.microsoft.com/office/drawing/2016/5/9/chartex" xmlns:cx4="http://schemas.microsoft.com/office/drawing/2016/5/10/chartex" xmlns:cx5="http://schemas.microsoft.com/office/drawing/2016/5/11/chartex" xmlns:cx6="http://schemas.microsoft.com/office/drawing/2016/5/12/chartex" xmlns:cx7="http://schemas.microsoft.com/office/drawing/2016/5/13/chartex" xmlns:cx8="http://schemas.microsoft.com/office/drawing/2016/5/14/chartex" xmlns:mc="http://schemas.openxmlformats.org/markup-compatibility/2006" xmlns:aink="http://schemas.microsoft.com/office/drawing/2016/ink" xmlns:am3d="http://schemas.microsoft.com/office/drawing/2017/model3d" xmlns:o="urn:schemas-microsoft-com:office:office" xmlns:r="http://schemas.openxmlformats.org/officeDocument/2006/relationships" xmlns:m="http://schemas.openxmlformats.org/officeDocument/2006/math" xmlns:v="urn:schemas-microsoft-com:vml" xmlns:wp14="http://schemas.microsoft.com/office/word/2010/wordprocessingDrawing" xmlns:wp="http://schemas.openxmlformats.org/drawingml/2006/wordprocessingDrawing" xmlns:w10="urn:schemas-microsoft-com:office:word" xmlns:w="http://schemas.openxmlformats.org/wordprocessingml/2006/main" xmlns:w14="http://schemas.microsoft.com/office/word/2010/wordml" xmlns:w15="http://schemas.microsoft.com/office/word/2012/wordml" xmlns:w16cid="http://schemas.microsoft.com/office/word/2016/wordml/cid" xmlns:w16se="http://schemas.microsoft.com/office/word/2015/wordml/symex" xmlns:wpg="http://schemas.microsoft.com/office/word/2010/wordprocessingGroup" xmlns:wpi="http://schemas.microsoft.com/office/word/2010/wordprocessingInk" xmlns:wne="http://schemas.microsoft.com/office/word/2006/wordml" xmlns:wps="http://schemas.microsoft.com/office/word/2010/wordprocessingShape" mc:Ignorable="w14 w15 w16se w16cid wp14">
-  <w:p>
-    <w:pPr>
-      <w:pStyle w:val="Header"/>
-    </w:pPr>
-  </w:p>
-</w:hdr>
-</file>
-
-<file path=word/header2.xml><?xml version="1.0" encoding="utf-8"?>
 <w:hdr xmlns:wpc="http://schemas.microsoft.com/office/word/2010/wordprocessingCanvas" xmlns:cx="http://schemas.microsoft.com/office/drawing/2014/chartex" xmlns:cx1="http://schemas.microsoft.com/office/drawing/2015/9/8/chartex" xmlns:cx2="http://schemas.microsoft.com/office/drawing/2015/10/21/chartex" xmlns:cx3="http://schemas.microsoft.com/office/drawing/2016/5/9/chartex" xmlns:cx4="http://schemas.microsoft.com/office/drawing/2016/5/10/chartex" xmlns:cx5="http://schemas.microsoft.com/office/drawing/2016/5/11/chartex" xmlns:cx6="http://schemas.microsoft.com/office/drawing/2016/5/12/chartex" xmlns:cx7="http://schemas.microsoft.com/office/drawing/2016/5/13/chartex" xmlns:cx8="http://schemas.microsoft.com/office/drawing/2016/5/14/chartex" xmlns:mc="http://schemas.openxmlformats.org/markup-compatibility/2006" xmlns:aink="http://schemas.microsoft.com/office/drawing/2016/ink" xmlns:am3d="http://schemas.microsoft.com/office/drawing/2017/model3d" xmlns:o="urn:schemas-microsoft-com:office:office" xmlns:r="http://schemas.openxmlformats.org/officeDocument/2006/relationships" xmlns:m="http://schemas.openxmlformats.org/officeDocument/2006/math" xmlns:v="urn:schemas-microsoft-com:vml" xmlns:wp14="http://schemas.microsoft.com/office/word/2010/wordprocessingDrawing" xmlns:wp="http://schemas.openxmlformats.org/drawingml/2006/wordprocessingDrawing" xmlns:w10="urn:schemas-microsoft-com:office:word" xmlns:w="http://schemas.openxmlformats.org/wordprocessingml/2006/main" xmlns:w14="http://schemas.microsoft.com/office/word/2010/wordml" xmlns:w15="http://schemas.microsoft.com/office/word/2012/wordml" xmlns:w16cid="http://schemas.microsoft.com/office/word/2016/wordml/cid" xmlns:w16se="http://schemas.microsoft.com/office/word/2015/wordml/symex" xmlns:wpg="http://schemas.microsoft.com/office/word/2010/wordprocessingGroup" xmlns:wpi="http://schemas.microsoft.com/office/word/2010/wordprocessingInk" xmlns:wne="http://schemas.microsoft.com/office/word/2006/wordml" xmlns:wps="http://schemas.microsoft.com/office/word/2010/wordprocessingShape" mc:Ignorable="w14 w15 w16se w16cid wp14">
   <w:p>
     <w:pPr>
@@ -4952,7 +6609,7 @@
       <mc:AlternateContent>
         <mc:Choice Requires="wpg">
           <w:drawing>
-            <wp:anchor distT="0" distB="0" distL="114300" distR="114300" simplePos="0" relativeHeight="251659264" behindDoc="1" locked="0" layoutInCell="1" allowOverlap="1" wp14:anchorId="5751BFC6" wp14:editId="1102AA1A">
+            <wp:anchor distT="0" distB="0" distL="114300" distR="114300" simplePos="0" relativeHeight="251659264" behindDoc="1" locked="0" layoutInCell="1" allowOverlap="1" wp14:anchorId="5751BFC6" wp14:editId="2A87129A">
               <wp:simplePos x="0" y="0"/>
               <wp:positionH relativeFrom="page">
                 <wp:posOffset>6766560</wp:posOffset>
@@ -5441,7 +7098,14 @@
         <w:sz w:val="20"/>
         <w:szCs w:val="20"/>
       </w:rPr>
-      <w:t>Parallel Algorithms- Hw1</w:t>
+      <w:t>Advanced</w:t>
+    </w:r>
+    <w:r>
+      <w:rPr>
+        <w:sz w:val="20"/>
+        <w:szCs w:val="20"/>
+      </w:rPr>
+      <w:t xml:space="preserve"> Algorithms- Hw1</w:t>
     </w:r>
     <w:r>
       <w:rPr>
@@ -5464,7 +7128,31 @@
         <w:sz w:val="18"/>
         <w:szCs w:val="18"/>
       </w:rPr>
-      <w:t>February 10,2020</w:t>
+      <w:t>April</w:t>
+    </w:r>
+    <w:r>
+      <w:rPr>
+        <w:color w:val="808080" w:themeColor="background1" w:themeShade="80"/>
+        <w:sz w:val="18"/>
+        <w:szCs w:val="18"/>
+      </w:rPr>
+      <w:t xml:space="preserve"> 1</w:t>
+    </w:r>
+    <w:r>
+      <w:rPr>
+        <w:color w:val="808080" w:themeColor="background1" w:themeShade="80"/>
+        <w:sz w:val="18"/>
+        <w:szCs w:val="18"/>
+      </w:rPr>
+      <w:t>3</w:t>
+    </w:r>
+    <w:r>
+      <w:rPr>
+        <w:color w:val="808080" w:themeColor="background1" w:themeShade="80"/>
+        <w:sz w:val="18"/>
+        <w:szCs w:val="18"/>
+      </w:rPr>
+      <w:t>,2020</w:t>
     </w:r>
   </w:p>
   <w:p>
@@ -5483,8 +7171,18 @@
         <w:szCs w:val="18"/>
       </w:rPr>
       <w:tab/>
-      <w:t>Saleh Afzoon</w:t>
+      <w:t xml:space="preserve">Saleh </w:t>
     </w:r>
+    <w:proofErr w:type="spellStart"/>
+    <w:r>
+      <w:rPr>
+        <w:color w:val="808080" w:themeColor="background1" w:themeShade="80"/>
+        <w:sz w:val="18"/>
+        <w:szCs w:val="18"/>
+      </w:rPr>
+      <w:t>Afzoon</w:t>
+    </w:r>
+    <w:proofErr w:type="spellEnd"/>
   </w:p>
   <w:p>
     <w:pPr>
@@ -5494,16 +7192,6 @@
         <w:sz w:val="18"/>
         <w:szCs w:val="18"/>
       </w:rPr>
-    </w:pPr>
-  </w:p>
-</w:hdr>
-</file>
-
-<file path=word/header3.xml><?xml version="1.0" encoding="utf-8"?>
-<w:hdr xmlns:wpc="http://schemas.microsoft.com/office/word/2010/wordprocessingCanvas" xmlns:cx="http://schemas.microsoft.com/office/drawing/2014/chartex" xmlns:cx1="http://schemas.microsoft.com/office/drawing/2015/9/8/chartex" xmlns:cx2="http://schemas.microsoft.com/office/drawing/2015/10/21/chartex" xmlns:cx3="http://schemas.microsoft.com/office/drawing/2016/5/9/chartex" xmlns:cx4="http://schemas.microsoft.com/office/drawing/2016/5/10/chartex" xmlns:cx5="http://schemas.microsoft.com/office/drawing/2016/5/11/chartex" xmlns:cx6="http://schemas.microsoft.com/office/drawing/2016/5/12/chartex" xmlns:cx7="http://schemas.microsoft.com/office/drawing/2016/5/13/chartex" xmlns:cx8="http://schemas.microsoft.com/office/drawing/2016/5/14/chartex" xmlns:mc="http://schemas.openxmlformats.org/markup-compatibility/2006" xmlns:aink="http://schemas.microsoft.com/office/drawing/2016/ink" xmlns:am3d="http://schemas.microsoft.com/office/drawing/2017/model3d" xmlns:o="urn:schemas-microsoft-com:office:office" xmlns:r="http://schemas.openxmlformats.org/officeDocument/2006/relationships" xmlns:m="http://schemas.openxmlformats.org/officeDocument/2006/math" xmlns:v="urn:schemas-microsoft-com:vml" xmlns:wp14="http://schemas.microsoft.com/office/word/2010/wordprocessingDrawing" xmlns:wp="http://schemas.openxmlformats.org/drawingml/2006/wordprocessingDrawing" xmlns:w10="urn:schemas-microsoft-com:office:word" xmlns:w="http://schemas.openxmlformats.org/wordprocessingml/2006/main" xmlns:w14="http://schemas.microsoft.com/office/word/2010/wordml" xmlns:w15="http://schemas.microsoft.com/office/word/2012/wordml" xmlns:w16cid="http://schemas.microsoft.com/office/word/2016/wordml/cid" xmlns:w16se="http://schemas.microsoft.com/office/word/2015/wordml/symex" xmlns:wpg="http://schemas.microsoft.com/office/word/2010/wordprocessingGroup" xmlns:wpi="http://schemas.microsoft.com/office/word/2010/wordprocessingInk" xmlns:wne="http://schemas.microsoft.com/office/word/2006/wordml" xmlns:wps="http://schemas.microsoft.com/office/word/2010/wordprocessingShape" mc:Ignorable="w14 w15 w16se w16cid wp14">
-  <w:p>
-    <w:pPr>
-      <w:pStyle w:val="Header"/>
     </w:pPr>
   </w:p>
 </w:hdr>
@@ -5627,7 +7315,7 @@
   <w:abstractNum w:abstractNumId="1" w15:restartNumberingAfterBreak="0">
     <w:nsid w:val="470C646B"/>
     <w:multiLevelType w:val="hybridMultilevel"/>
-    <w:tmpl w:val="B9AEDF28"/>
+    <w:tmpl w:val="571C4F86"/>
     <w:lvl w:ilvl="0" w:tplc="04090001">
       <w:start w:val="1"/>
       <w:numFmt w:val="bullet"/>
@@ -5640,16 +7328,16 @@
         <w:rFonts w:ascii="Symbol" w:hAnsi="Symbol" w:hint="default"/>
       </w:rPr>
     </w:lvl>
-    <w:lvl w:ilvl="1" w:tplc="04090003" w:tentative="1">
+    <w:lvl w:ilvl="1" w:tplc="04090001">
       <w:start w:val="1"/>
       <w:numFmt w:val="bullet"/>
-      <w:lvlText w:val="o"/>
+      <w:lvlText w:val=""/>
       <w:lvlJc w:val="left"/>
       <w:pPr>
         <w:ind w:left="1080" w:hanging="360"/>
       </w:pPr>
       <w:rPr>
-        <w:rFonts w:ascii="Courier New" w:hAnsi="Courier New" w:cs="Courier New" w:hint="default"/>
+        <w:rFonts w:ascii="Symbol" w:hAnsi="Symbol" w:hint="default"/>
       </w:rPr>
     </w:lvl>
     <w:lvl w:ilvl="2" w:tplc="04090005" w:tentative="1">
@@ -7059,7 +8747,7 @@
 </file>
 
 <file path=customXml/itemProps1.xml><?xml version="1.0" encoding="utf-8"?>
-<ds:datastoreItem xmlns:ds="http://schemas.openxmlformats.org/officeDocument/2006/customXml" ds:itemID="{DAAE8ED1-00F6-4A26-9724-785065EF6165}">
+<ds:datastoreItem xmlns:ds="http://schemas.openxmlformats.org/officeDocument/2006/customXml" ds:itemID="{1DF9B5C7-8670-4789-A6A9-50042F74EBD5}">
   <ds:schemaRefs>
     <ds:schemaRef ds:uri="http://schemas.openxmlformats.org/officeDocument/2006/bibliography"/>
   </ds:schemaRefs>

</xml_diff>